<commit_message>
Añadido requisitos funcionales a la memoria
</commit_message>
<xml_diff>
--- a/documentación/The showdowns.docx
+++ b/documentación/The showdowns.docx
@@ -692,15 +692,15 @@
         <w:p/>
       </w:sdtContent>
     </w:sdt>
-    <w:bookmarkStart w:id="1" w:name="_Toc219827248" w:displacedByCustomXml="next"/>
+    <w:bookmarkStart w:id="1" w:name="_Toc219825587" w:displacedByCustomXml="next"/>
     <w:bookmarkEnd w:id="1" w:displacedByCustomXml="next"/>
-    <w:bookmarkStart w:id="2" w:name="_Toc219825886" w:displacedByCustomXml="next"/>
+    <w:bookmarkStart w:id="2" w:name="_Toc219825603" w:displacedByCustomXml="next"/>
     <w:bookmarkEnd w:id="2" w:displacedByCustomXml="next"/>
     <w:bookmarkStart w:id="3" w:name="_Toc219825819" w:displacedByCustomXml="next"/>
     <w:bookmarkEnd w:id="3" w:displacedByCustomXml="next"/>
-    <w:bookmarkStart w:id="4" w:name="_Toc219825603" w:displacedByCustomXml="next"/>
+    <w:bookmarkStart w:id="4" w:name="_Toc219825886" w:displacedByCustomXml="next"/>
     <w:bookmarkEnd w:id="4" w:displacedByCustomXml="next"/>
-    <w:bookmarkStart w:id="5" w:name="_Toc219825587" w:displacedByCustomXml="next"/>
+    <w:bookmarkStart w:id="5" w:name="_Toc219827248" w:displacedByCustomXml="next"/>
     <w:bookmarkEnd w:id="5" w:displacedByCustomXml="next"/>
     <w:sdt>
       <w:sdtPr>
@@ -2624,27 +2624,14 @@
       <w:r>
         <w:t xml:space="preserve">Figura </w:t>
       </w:r>
-      <w:r>
-        <w:fldChar w:fldCharType="begin"/>
-      </w:r>
-      <w:r>
-        <w:instrText xml:space="preserve"> SEQ Figura \* ARABIC </w:instrText>
-      </w:r>
-      <w:r>
-        <w:fldChar w:fldCharType="separate"/>
-      </w:r>
-      <w:r>
-        <w:rPr>
-          <w:noProof/>
-        </w:rPr>
-        <w:t>1</w:t>
-      </w:r>
-      <w:r>
-        <w:rPr>
-          <w:noProof/>
-        </w:rPr>
-        <w:fldChar w:fldCharType="end"/>
-      </w:r>
+      <w:fldSimple w:instr=" SEQ Figura \* ARABIC ">
+        <w:r>
+          <w:rPr>
+            <w:noProof/>
+          </w:rPr>
+          <w:t>1</w:t>
+        </w:r>
+      </w:fldSimple>
       <w:r>
         <w:t>. Ejemplo de leyenda numerada para una imagen o diagrama.</w:t>
       </w:r>
@@ -2659,30 +2646,14 @@
       <w:r>
         <w:t xml:space="preserve">Tabla </w:t>
       </w:r>
-      <w:r>
-        <w:fldChar w:fldCharType="begin"/>
-      </w:r>
-      <w:r>
-        <w:instrText xml:space="preserve"> SE</w:instrText>
-      </w:r>
-      <w:r>
-        <w:instrText xml:space="preserve">Q Tabla \* ARABIC </w:instrText>
-      </w:r>
-      <w:r>
-        <w:fldChar w:fldCharType="separate"/>
-      </w:r>
-      <w:r>
-        <w:rPr>
-          <w:noProof/>
-        </w:rPr>
-        <w:t>1</w:t>
-      </w:r>
-      <w:r>
-        <w:rPr>
-          <w:noProof/>
-        </w:rPr>
-        <w:fldChar w:fldCharType="end"/>
-      </w:r>
+      <w:fldSimple w:instr=" SEQ Tabla \* ARABIC ">
+        <w:r>
+          <w:rPr>
+            <w:noProof/>
+          </w:rPr>
+          <w:t>1</w:t>
+        </w:r>
+      </w:fldSimple>
       <w:r>
         <w:t>. Ejemplo de leyenda numerada para una tabla.</w:t>
       </w:r>
@@ -3023,54 +2994,3224 @@
       <w:bookmarkEnd w:id="10"/>
       <w:bookmarkEnd w:id="11"/>
     </w:p>
-    <w:p>
-      <w:pPr>
-        <w:pStyle w:val="Prrafodelista"/>
-        <w:numPr>
-          <w:ilvl w:val="0"/>
-          <w:numId w:val="18"/>
-        </w:numPr>
-      </w:pPr>
-      <w:r>
-        <w:t>Login y Registro</w:t>
-      </w:r>
-    </w:p>
-    <w:p>
-      <w:pPr>
-        <w:pStyle w:val="Prrafodelista"/>
-        <w:numPr>
-          <w:ilvl w:val="0"/>
-          <w:numId w:val="18"/>
-        </w:numPr>
-      </w:pPr>
-      <w:r>
-        <w:t>Mapa Interactivo que muestra información al dar click en una de las ubicaciones</w:t>
-      </w:r>
-    </w:p>
-    <w:p>
-      <w:pPr>
-        <w:pStyle w:val="Prrafodelista"/>
-        <w:numPr>
-          <w:ilvl w:val="0"/>
-          <w:numId w:val="18"/>
-        </w:numPr>
-      </w:pPr>
-      <w:r>
-        <w:t>Favoritos</w:t>
-      </w:r>
-      <w:r>
-        <w:t xml:space="preserve">: El usuario logueado podrá </w:t>
-      </w:r>
-      <w:r>
-        <w:t>visualizar, añadir y eliminar</w:t>
-      </w:r>
-      <w:r>
-        <w:t xml:space="preserve"> sus </w:t>
-      </w:r>
-      <w:r>
-        <w:t>campings favoritos.</w:t>
-      </w:r>
-    </w:p>
+    <w:tbl>
+      <w:tblPr>
+        <w:tblStyle w:val="Tablaconcuadrcula1clara-nfasis6"/>
+        <w:tblW w:w="0" w:type="auto"/>
+        <w:tblLook w:val="04A0" w:firstRow="1" w:lastRow="0" w:firstColumn="1" w:lastColumn="0" w:noHBand="0" w:noVBand="1"/>
+      </w:tblPr>
+      <w:tblGrid>
+        <w:gridCol w:w="2263"/>
+        <w:gridCol w:w="6231"/>
+      </w:tblGrid>
+      <w:tr>
+        <w:trPr>
+          <w:cnfStyle w:val="100000000000" w:firstRow="1" w:lastRow="0" w:firstColumn="0" w:lastColumn="0" w:oddVBand="0" w:evenVBand="0" w:oddHBand="0" w:evenHBand="0" w:firstRowFirstColumn="0" w:firstRowLastColumn="0" w:lastRowFirstColumn="0" w:lastRowLastColumn="0"/>
+        </w:trPr>
+        <w:tc>
+          <w:tcPr>
+            <w:cnfStyle w:val="001000000000" w:firstRow="0" w:lastRow="0" w:firstColumn="1" w:lastColumn="0" w:oddVBand="0" w:evenVBand="0" w:oddHBand="0" w:evenHBand="0" w:firstRowFirstColumn="0" w:firstRowLastColumn="0" w:lastRowFirstColumn="0" w:lastRowLastColumn="0"/>
+            <w:tcW w:w="2263" w:type="dxa"/>
+          </w:tcPr>
+          <w:p>
+            <w:pPr>
+              <w:pStyle w:val="Prrafodelista"/>
+              <w:ind w:left="0"/>
+            </w:pPr>
+            <w:r>
+              <w:t>RF</w:t>
+            </w:r>
+          </w:p>
+        </w:tc>
+        <w:tc>
+          <w:tcPr>
+            <w:tcW w:w="6231" w:type="dxa"/>
+          </w:tcPr>
+          <w:p>
+            <w:pPr>
+              <w:pStyle w:val="Prrafodelista"/>
+              <w:ind w:left="0"/>
+              <w:cnfStyle w:val="100000000000" w:firstRow="1" w:lastRow="0" w:firstColumn="0" w:lastColumn="0" w:oddVBand="0" w:evenVBand="0" w:oddHBand="0" w:evenHBand="0" w:firstRowFirstColumn="0" w:firstRowLastColumn="0" w:lastRowFirstColumn="0" w:lastRowLastColumn="0"/>
+            </w:pPr>
+            <w:r>
+              <w:t>Registro</w:t>
+            </w:r>
+          </w:p>
+        </w:tc>
+      </w:tr>
+      <w:tr>
+        <w:tc>
+          <w:tcPr>
+            <w:cnfStyle w:val="001000000000" w:firstRow="0" w:lastRow="0" w:firstColumn="1" w:lastColumn="0" w:oddVBand="0" w:evenVBand="0" w:oddHBand="0" w:evenHBand="0" w:firstRowFirstColumn="0" w:firstRowLastColumn="0" w:lastRowFirstColumn="0" w:lastRowLastColumn="0"/>
+            <w:tcW w:w="2263" w:type="dxa"/>
+          </w:tcPr>
+          <w:p>
+            <w:pPr>
+              <w:pStyle w:val="Prrafodelista"/>
+              <w:ind w:left="0"/>
+            </w:pPr>
+            <w:r>
+              <w:t>Versión</w:t>
+            </w:r>
+          </w:p>
+        </w:tc>
+        <w:tc>
+          <w:tcPr>
+            <w:tcW w:w="6231" w:type="dxa"/>
+          </w:tcPr>
+          <w:p>
+            <w:pPr>
+              <w:cnfStyle w:val="000000000000" w:firstRow="0" w:lastRow="0" w:firstColumn="0" w:lastColumn="0" w:oddVBand="0" w:evenVBand="0" w:oddHBand="0" w:evenHBand="0" w:firstRowFirstColumn="0" w:firstRowLastColumn="0" w:lastRowFirstColumn="0" w:lastRowLastColumn="0"/>
+            </w:pPr>
+            <w:r>
+              <w:t>1.0</w:t>
+            </w:r>
+          </w:p>
+        </w:tc>
+      </w:tr>
+      <w:tr>
+        <w:tc>
+          <w:tcPr>
+            <w:cnfStyle w:val="001000000000" w:firstRow="0" w:lastRow="0" w:firstColumn="1" w:lastColumn="0" w:oddVBand="0" w:evenVBand="0" w:oddHBand="0" w:evenHBand="0" w:firstRowFirstColumn="0" w:firstRowLastColumn="0" w:lastRowFirstColumn="0" w:lastRowLastColumn="0"/>
+            <w:tcW w:w="2263" w:type="dxa"/>
+          </w:tcPr>
+          <w:p>
+            <w:pPr>
+              <w:pStyle w:val="Prrafodelista"/>
+              <w:ind w:left="0"/>
+            </w:pPr>
+            <w:r>
+              <w:t>Autores</w:t>
+            </w:r>
+          </w:p>
+        </w:tc>
+        <w:tc>
+          <w:tcPr>
+            <w:tcW w:w="6231" w:type="dxa"/>
+          </w:tcPr>
+          <w:p>
+            <w:pPr>
+              <w:cnfStyle w:val="000000000000" w:firstRow="0" w:lastRow="0" w:firstColumn="0" w:lastColumn="0" w:oddVBand="0" w:evenVBand="0" w:oddHBand="0" w:evenHBand="0" w:firstRowFirstColumn="0" w:firstRowLastColumn="0" w:lastRowFirstColumn="0" w:lastRowLastColumn="0"/>
+            </w:pPr>
+            <w:r>
+              <w:t>Asier Sanz y Jorge Toribio</w:t>
+            </w:r>
+          </w:p>
+        </w:tc>
+      </w:tr>
+      <w:tr>
+        <w:tc>
+          <w:tcPr>
+            <w:cnfStyle w:val="001000000000" w:firstRow="0" w:lastRow="0" w:firstColumn="1" w:lastColumn="0" w:oddVBand="0" w:evenVBand="0" w:oddHBand="0" w:evenHBand="0" w:firstRowFirstColumn="0" w:firstRowLastColumn="0" w:lastRowFirstColumn="0" w:lastRowLastColumn="0"/>
+            <w:tcW w:w="2263" w:type="dxa"/>
+          </w:tcPr>
+          <w:p>
+            <w:pPr>
+              <w:pStyle w:val="Prrafodelista"/>
+              <w:ind w:left="0"/>
+            </w:pPr>
+            <w:r>
+              <w:t>Descripción</w:t>
+            </w:r>
+          </w:p>
+        </w:tc>
+        <w:tc>
+          <w:tcPr>
+            <w:tcW w:w="6231" w:type="dxa"/>
+          </w:tcPr>
+          <w:p>
+            <w:pPr>
+              <w:cnfStyle w:val="000000000000" w:firstRow="0" w:lastRow="0" w:firstColumn="0" w:lastColumn="0" w:oddVBand="0" w:evenVBand="0" w:oddHBand="0" w:evenHBand="0" w:firstRowFirstColumn="0" w:firstRowLastColumn="0" w:lastRowFirstColumn="0" w:lastRowLastColumn="0"/>
+            </w:pPr>
+            <w:r>
+              <w:t xml:space="preserve">El sistema debe permitir a un usuario </w:t>
+            </w:r>
+            <w:r>
+              <w:t>registrarse</w:t>
+            </w:r>
+            <w:r>
+              <w:t xml:space="preserve"> en la página web.</w:t>
+            </w:r>
+          </w:p>
+        </w:tc>
+      </w:tr>
+      <w:tr>
+        <w:tc>
+          <w:tcPr>
+            <w:cnfStyle w:val="001000000000" w:firstRow="0" w:lastRow="0" w:firstColumn="1" w:lastColumn="0" w:oddVBand="0" w:evenVBand="0" w:oddHBand="0" w:evenHBand="0" w:firstRowFirstColumn="0" w:firstRowLastColumn="0" w:lastRowFirstColumn="0" w:lastRowLastColumn="0"/>
+            <w:tcW w:w="2263" w:type="dxa"/>
+          </w:tcPr>
+          <w:p>
+            <w:pPr>
+              <w:pStyle w:val="Prrafodelista"/>
+              <w:ind w:left="0"/>
+            </w:pPr>
+            <w:r>
+              <w:t>Objetivos</w:t>
+            </w:r>
+          </w:p>
+        </w:tc>
+        <w:tc>
+          <w:tcPr>
+            <w:tcW w:w="6231" w:type="dxa"/>
+          </w:tcPr>
+          <w:p>
+            <w:pPr>
+              <w:cnfStyle w:val="000000000000" w:firstRow="0" w:lastRow="0" w:firstColumn="0" w:lastColumn="0" w:oddVBand="0" w:evenVBand="0" w:oddHBand="0" w:evenHBand="0" w:firstRowFirstColumn="0" w:firstRowLastColumn="0" w:lastRowFirstColumn="0" w:lastRowLastColumn="0"/>
+            </w:pPr>
+            <w:r>
+              <w:t>Permitir a un usuario poder interactuar con las funciones de la página.</w:t>
+            </w:r>
+          </w:p>
+        </w:tc>
+      </w:tr>
+      <w:tr>
+        <w:tc>
+          <w:tcPr>
+            <w:cnfStyle w:val="001000000000" w:firstRow="0" w:lastRow="0" w:firstColumn="1" w:lastColumn="0" w:oddVBand="0" w:evenVBand="0" w:oddHBand="0" w:evenHBand="0" w:firstRowFirstColumn="0" w:firstRowLastColumn="0" w:lastRowFirstColumn="0" w:lastRowLastColumn="0"/>
+            <w:tcW w:w="2263" w:type="dxa"/>
+          </w:tcPr>
+          <w:p>
+            <w:pPr>
+              <w:pStyle w:val="Prrafodelista"/>
+              <w:ind w:left="0"/>
+            </w:pPr>
+            <w:r>
+              <w:t>Precondición</w:t>
+            </w:r>
+          </w:p>
+        </w:tc>
+        <w:tc>
+          <w:tcPr>
+            <w:tcW w:w="6231" w:type="dxa"/>
+          </w:tcPr>
+          <w:p>
+            <w:pPr>
+              <w:cnfStyle w:val="000000000000" w:firstRow="0" w:lastRow="0" w:firstColumn="0" w:lastColumn="0" w:oddVBand="0" w:evenVBand="0" w:oddHBand="0" w:evenHBand="0" w:firstRowFirstColumn="0" w:firstRowLastColumn="0" w:lastRowFirstColumn="0" w:lastRowLastColumn="0"/>
+            </w:pPr>
+            <w:r>
+              <w:t>El usuario</w:t>
+            </w:r>
+            <w:r>
+              <w:t xml:space="preserve"> debe haber entrado a la página</w:t>
+            </w:r>
+            <w:r>
+              <w:t>.</w:t>
+            </w:r>
+          </w:p>
+        </w:tc>
+      </w:tr>
+      <w:tr>
+        <w:tc>
+          <w:tcPr>
+            <w:cnfStyle w:val="001000000000" w:firstRow="0" w:lastRow="0" w:firstColumn="1" w:lastColumn="0" w:oddVBand="0" w:evenVBand="0" w:oddHBand="0" w:evenHBand="0" w:firstRowFirstColumn="0" w:firstRowLastColumn="0" w:lastRowFirstColumn="0" w:lastRowLastColumn="0"/>
+            <w:tcW w:w="2263" w:type="dxa"/>
+          </w:tcPr>
+          <w:p>
+            <w:pPr>
+              <w:pStyle w:val="Prrafodelista"/>
+              <w:ind w:left="0"/>
+            </w:pPr>
+            <w:r>
+              <w:t>Secuencia Normal</w:t>
+            </w:r>
+          </w:p>
+        </w:tc>
+        <w:tc>
+          <w:tcPr>
+            <w:tcW w:w="6231" w:type="dxa"/>
+          </w:tcPr>
+          <w:p>
+            <w:pPr>
+              <w:cnfStyle w:val="000000000000" w:firstRow="0" w:lastRow="0" w:firstColumn="0" w:lastColumn="0" w:oddVBand="0" w:evenVBand="0" w:oddHBand="0" w:evenHBand="0" w:firstRowFirstColumn="0" w:firstRowLastColumn="0" w:lastRowFirstColumn="0" w:lastRowLastColumn="0"/>
+            </w:pPr>
+            <w:r>
+              <w:t xml:space="preserve">Rellena un formulario para la solicitud de </w:t>
+            </w:r>
+            <w:r>
+              <w:t>registro</w:t>
+            </w:r>
+            <w:r>
+              <w:t>.</w:t>
+            </w:r>
+          </w:p>
+        </w:tc>
+      </w:tr>
+      <w:tr>
+        <w:tc>
+          <w:tcPr>
+            <w:cnfStyle w:val="001000000000" w:firstRow="0" w:lastRow="0" w:firstColumn="1" w:lastColumn="0" w:oddVBand="0" w:evenVBand="0" w:oddHBand="0" w:evenHBand="0" w:firstRowFirstColumn="0" w:firstRowLastColumn="0" w:lastRowFirstColumn="0" w:lastRowLastColumn="0"/>
+            <w:tcW w:w="2263" w:type="dxa"/>
+          </w:tcPr>
+          <w:p>
+            <w:pPr>
+              <w:pStyle w:val="Prrafodelista"/>
+              <w:ind w:left="0"/>
+            </w:pPr>
+            <w:r>
+              <w:t>Postcondición</w:t>
+            </w:r>
+          </w:p>
+        </w:tc>
+        <w:tc>
+          <w:tcPr>
+            <w:tcW w:w="6231" w:type="dxa"/>
+          </w:tcPr>
+          <w:p>
+            <w:pPr>
+              <w:cnfStyle w:val="000000000000" w:firstRow="0" w:lastRow="0" w:firstColumn="0" w:lastColumn="0" w:oddVBand="0" w:evenVBand="0" w:oddHBand="0" w:evenHBand="0" w:firstRowFirstColumn="0" w:firstRowLastColumn="0" w:lastRowFirstColumn="0" w:lastRowLastColumn="0"/>
+            </w:pPr>
+            <w:r>
+              <w:t xml:space="preserve">El usuario </w:t>
+            </w:r>
+            <w:r>
+              <w:t>puede iniciar sesión.</w:t>
+            </w:r>
+          </w:p>
+        </w:tc>
+      </w:tr>
+      <w:tr>
+        <w:tc>
+          <w:tcPr>
+            <w:cnfStyle w:val="001000000000" w:firstRow="0" w:lastRow="0" w:firstColumn="1" w:lastColumn="0" w:oddVBand="0" w:evenVBand="0" w:oddHBand="0" w:evenHBand="0" w:firstRowFirstColumn="0" w:firstRowLastColumn="0" w:lastRowFirstColumn="0" w:lastRowLastColumn="0"/>
+            <w:tcW w:w="2263" w:type="dxa"/>
+          </w:tcPr>
+          <w:p>
+            <w:pPr>
+              <w:pStyle w:val="Prrafodelista"/>
+              <w:ind w:left="0"/>
+            </w:pPr>
+            <w:r>
+              <w:t>Excepción</w:t>
+            </w:r>
+          </w:p>
+        </w:tc>
+        <w:tc>
+          <w:tcPr>
+            <w:tcW w:w="6231" w:type="dxa"/>
+          </w:tcPr>
+          <w:p>
+            <w:pPr>
+              <w:cnfStyle w:val="000000000000" w:firstRow="0" w:lastRow="0" w:firstColumn="0" w:lastColumn="0" w:oddVBand="0" w:evenVBand="0" w:oddHBand="0" w:evenHBand="0" w:firstRowFirstColumn="0" w:firstRowLastColumn="0" w:lastRowFirstColumn="0" w:lastRowLastColumn="0"/>
+            </w:pPr>
+            <w:r>
+              <w:t>Las credenciales del formulario pueden ser incorrectas</w:t>
+            </w:r>
+            <w:r>
+              <w:t>.</w:t>
+            </w:r>
+          </w:p>
+        </w:tc>
+      </w:tr>
+      <w:tr>
+        <w:tc>
+          <w:tcPr>
+            <w:cnfStyle w:val="001000000000" w:firstRow="0" w:lastRow="0" w:firstColumn="1" w:lastColumn="0" w:oddVBand="0" w:evenVBand="0" w:oddHBand="0" w:evenHBand="0" w:firstRowFirstColumn="0" w:firstRowLastColumn="0" w:lastRowFirstColumn="0" w:lastRowLastColumn="0"/>
+            <w:tcW w:w="2263" w:type="dxa"/>
+          </w:tcPr>
+          <w:p>
+            <w:pPr>
+              <w:pStyle w:val="Prrafodelista"/>
+              <w:ind w:left="0"/>
+            </w:pPr>
+            <w:r>
+              <w:t>Rendimiento</w:t>
+            </w:r>
+          </w:p>
+        </w:tc>
+        <w:tc>
+          <w:tcPr>
+            <w:tcW w:w="6231" w:type="dxa"/>
+          </w:tcPr>
+          <w:p>
+            <w:pPr>
+              <w:cnfStyle w:val="000000000000" w:firstRow="0" w:lastRow="0" w:firstColumn="0" w:lastColumn="0" w:oddVBand="0" w:evenVBand="0" w:oddHBand="0" w:evenHBand="0" w:firstRowFirstColumn="0" w:firstRowLastColumn="0" w:lastRowFirstColumn="0" w:lastRowLastColumn="0"/>
+            </w:pPr>
+            <w:r>
+              <w:t>Normal</w:t>
+            </w:r>
+          </w:p>
+        </w:tc>
+      </w:tr>
+      <w:tr>
+        <w:tc>
+          <w:tcPr>
+            <w:cnfStyle w:val="001000000000" w:firstRow="0" w:lastRow="0" w:firstColumn="1" w:lastColumn="0" w:oddVBand="0" w:evenVBand="0" w:oddHBand="0" w:evenHBand="0" w:firstRowFirstColumn="0" w:firstRowLastColumn="0" w:lastRowFirstColumn="0" w:lastRowLastColumn="0"/>
+            <w:tcW w:w="2263" w:type="dxa"/>
+          </w:tcPr>
+          <w:p>
+            <w:pPr>
+              <w:pStyle w:val="Prrafodelista"/>
+              <w:ind w:left="0"/>
+            </w:pPr>
+            <w:r>
+              <w:t>Importancia</w:t>
+            </w:r>
+          </w:p>
+        </w:tc>
+        <w:tc>
+          <w:tcPr>
+            <w:tcW w:w="6231" w:type="dxa"/>
+          </w:tcPr>
+          <w:p>
+            <w:pPr>
+              <w:cnfStyle w:val="000000000000" w:firstRow="0" w:lastRow="0" w:firstColumn="0" w:lastColumn="0" w:oddVBand="0" w:evenVBand="0" w:oddHBand="0" w:evenHBand="0" w:firstRowFirstColumn="0" w:firstRowLastColumn="0" w:lastRowFirstColumn="0" w:lastRowLastColumn="0"/>
+            </w:pPr>
+            <w:r>
+              <w:t>Alta</w:t>
+            </w:r>
+          </w:p>
+        </w:tc>
+      </w:tr>
+      <w:tr>
+        <w:tc>
+          <w:tcPr>
+            <w:cnfStyle w:val="001000000000" w:firstRow="0" w:lastRow="0" w:firstColumn="1" w:lastColumn="0" w:oddVBand="0" w:evenVBand="0" w:oddHBand="0" w:evenHBand="0" w:firstRowFirstColumn="0" w:firstRowLastColumn="0" w:lastRowFirstColumn="0" w:lastRowLastColumn="0"/>
+            <w:tcW w:w="2263" w:type="dxa"/>
+          </w:tcPr>
+          <w:p>
+            <w:pPr>
+              <w:pStyle w:val="Prrafodelista"/>
+              <w:ind w:left="0"/>
+            </w:pPr>
+            <w:r>
+              <w:t>Urgencia</w:t>
+            </w:r>
+          </w:p>
+        </w:tc>
+        <w:tc>
+          <w:tcPr>
+            <w:tcW w:w="6231" w:type="dxa"/>
+          </w:tcPr>
+          <w:p>
+            <w:pPr>
+              <w:cnfStyle w:val="000000000000" w:firstRow="0" w:lastRow="0" w:firstColumn="0" w:lastColumn="0" w:oddVBand="0" w:evenVBand="0" w:oddHBand="0" w:evenHBand="0" w:firstRowFirstColumn="0" w:firstRowLastColumn="0" w:lastRowFirstColumn="0" w:lastRowLastColumn="0"/>
+            </w:pPr>
+            <w:r>
+              <w:t>Máxima</w:t>
+            </w:r>
+          </w:p>
+        </w:tc>
+      </w:tr>
+      <w:tr>
+        <w:tc>
+          <w:tcPr>
+            <w:cnfStyle w:val="001000000000" w:firstRow="0" w:lastRow="0" w:firstColumn="1" w:lastColumn="0" w:oddVBand="0" w:evenVBand="0" w:oddHBand="0" w:evenHBand="0" w:firstRowFirstColumn="0" w:firstRowLastColumn="0" w:lastRowFirstColumn="0" w:lastRowLastColumn="0"/>
+            <w:tcW w:w="2263" w:type="dxa"/>
+          </w:tcPr>
+          <w:p>
+            <w:pPr>
+              <w:pStyle w:val="Prrafodelista"/>
+              <w:ind w:left="0"/>
+            </w:pPr>
+            <w:r>
+              <w:t>Estado</w:t>
+            </w:r>
+          </w:p>
+        </w:tc>
+        <w:tc>
+          <w:tcPr>
+            <w:tcW w:w="6231" w:type="dxa"/>
+          </w:tcPr>
+          <w:p>
+            <w:pPr>
+              <w:cnfStyle w:val="000000000000" w:firstRow="0" w:lastRow="0" w:firstColumn="0" w:lastColumn="0" w:oddVBand="0" w:evenVBand="0" w:oddHBand="0" w:evenHBand="0" w:firstRowFirstColumn="0" w:firstRowLastColumn="0" w:lastRowFirstColumn="0" w:lastRowLastColumn="0"/>
+            </w:pPr>
+            <w:r>
+              <w:t>Operativo</w:t>
+            </w:r>
+          </w:p>
+        </w:tc>
+      </w:tr>
+      <w:tr>
+        <w:tc>
+          <w:tcPr>
+            <w:cnfStyle w:val="001000000000" w:firstRow="0" w:lastRow="0" w:firstColumn="1" w:lastColumn="0" w:oddVBand="0" w:evenVBand="0" w:oddHBand="0" w:evenHBand="0" w:firstRowFirstColumn="0" w:firstRowLastColumn="0" w:lastRowFirstColumn="0" w:lastRowLastColumn="0"/>
+            <w:tcW w:w="2263" w:type="dxa"/>
+          </w:tcPr>
+          <w:p>
+            <w:pPr>
+              <w:pStyle w:val="Prrafodelista"/>
+              <w:ind w:left="0"/>
+            </w:pPr>
+            <w:r>
+              <w:t>Estabilidad</w:t>
+            </w:r>
+          </w:p>
+        </w:tc>
+        <w:tc>
+          <w:tcPr>
+            <w:tcW w:w="6231" w:type="dxa"/>
+          </w:tcPr>
+          <w:p>
+            <w:pPr>
+              <w:cnfStyle w:val="000000000000" w:firstRow="0" w:lastRow="0" w:firstColumn="0" w:lastColumn="0" w:oddVBand="0" w:evenVBand="0" w:oddHBand="0" w:evenHBand="0" w:firstRowFirstColumn="0" w:firstRowLastColumn="0" w:lastRowFirstColumn="0" w:lastRowLastColumn="0"/>
+            </w:pPr>
+            <w:r>
+              <w:t>Alta</w:t>
+            </w:r>
+          </w:p>
+        </w:tc>
+      </w:tr>
+    </w:tbl>
+    <w:p/>
+    <w:tbl>
+      <w:tblPr>
+        <w:tblStyle w:val="Tablaconcuadrcula1clara-nfasis6"/>
+        <w:tblW w:w="0" w:type="auto"/>
+        <w:tblLook w:val="04A0" w:firstRow="1" w:lastRow="0" w:firstColumn="1" w:lastColumn="0" w:noHBand="0" w:noVBand="1"/>
+      </w:tblPr>
+      <w:tblGrid>
+        <w:gridCol w:w="2263"/>
+        <w:gridCol w:w="6231"/>
+      </w:tblGrid>
+      <w:tr>
+        <w:trPr>
+          <w:cnfStyle w:val="100000000000" w:firstRow="1" w:lastRow="0" w:firstColumn="0" w:lastColumn="0" w:oddVBand="0" w:evenVBand="0" w:oddHBand="0" w:evenHBand="0" w:firstRowFirstColumn="0" w:firstRowLastColumn="0" w:lastRowFirstColumn="0" w:lastRowLastColumn="0"/>
+        </w:trPr>
+        <w:tc>
+          <w:tcPr>
+            <w:cnfStyle w:val="001000000000" w:firstRow="0" w:lastRow="0" w:firstColumn="1" w:lastColumn="0" w:oddVBand="0" w:evenVBand="0" w:oddHBand="0" w:evenHBand="0" w:firstRowFirstColumn="0" w:firstRowLastColumn="0" w:lastRowFirstColumn="0" w:lastRowLastColumn="0"/>
+            <w:tcW w:w="2263" w:type="dxa"/>
+          </w:tcPr>
+          <w:p>
+            <w:pPr>
+              <w:pStyle w:val="Prrafodelista"/>
+              <w:ind w:left="0"/>
+            </w:pPr>
+            <w:r>
+              <w:t>RF</w:t>
+            </w:r>
+          </w:p>
+        </w:tc>
+        <w:tc>
+          <w:tcPr>
+            <w:tcW w:w="6231" w:type="dxa"/>
+          </w:tcPr>
+          <w:p>
+            <w:pPr>
+              <w:pStyle w:val="Prrafodelista"/>
+              <w:ind w:left="0"/>
+              <w:cnfStyle w:val="100000000000" w:firstRow="1" w:lastRow="0" w:firstColumn="0" w:lastColumn="0" w:oddVBand="0" w:evenVBand="0" w:oddHBand="0" w:evenHBand="0" w:firstRowFirstColumn="0" w:firstRowLastColumn="0" w:lastRowFirstColumn="0" w:lastRowLastColumn="0"/>
+            </w:pPr>
+            <w:r>
+              <w:t>Login</w:t>
+            </w:r>
+          </w:p>
+        </w:tc>
+      </w:tr>
+      <w:tr>
+        <w:tc>
+          <w:tcPr>
+            <w:cnfStyle w:val="001000000000" w:firstRow="0" w:lastRow="0" w:firstColumn="1" w:lastColumn="0" w:oddVBand="0" w:evenVBand="0" w:oddHBand="0" w:evenHBand="0" w:firstRowFirstColumn="0" w:firstRowLastColumn="0" w:lastRowFirstColumn="0" w:lastRowLastColumn="0"/>
+            <w:tcW w:w="2263" w:type="dxa"/>
+          </w:tcPr>
+          <w:p>
+            <w:pPr>
+              <w:pStyle w:val="Prrafodelista"/>
+              <w:ind w:left="0"/>
+            </w:pPr>
+            <w:r>
+              <w:t>Versión</w:t>
+            </w:r>
+          </w:p>
+        </w:tc>
+        <w:tc>
+          <w:tcPr>
+            <w:tcW w:w="6231" w:type="dxa"/>
+          </w:tcPr>
+          <w:p>
+            <w:pPr>
+              <w:cnfStyle w:val="000000000000" w:firstRow="0" w:lastRow="0" w:firstColumn="0" w:lastColumn="0" w:oddVBand="0" w:evenVBand="0" w:oddHBand="0" w:evenHBand="0" w:firstRowFirstColumn="0" w:firstRowLastColumn="0" w:lastRowFirstColumn="0" w:lastRowLastColumn="0"/>
+            </w:pPr>
+            <w:r>
+              <w:t>1.0</w:t>
+            </w:r>
+          </w:p>
+        </w:tc>
+      </w:tr>
+      <w:tr>
+        <w:tc>
+          <w:tcPr>
+            <w:cnfStyle w:val="001000000000" w:firstRow="0" w:lastRow="0" w:firstColumn="1" w:lastColumn="0" w:oddVBand="0" w:evenVBand="0" w:oddHBand="0" w:evenHBand="0" w:firstRowFirstColumn="0" w:firstRowLastColumn="0" w:lastRowFirstColumn="0" w:lastRowLastColumn="0"/>
+            <w:tcW w:w="2263" w:type="dxa"/>
+          </w:tcPr>
+          <w:p>
+            <w:pPr>
+              <w:pStyle w:val="Prrafodelista"/>
+              <w:ind w:left="0"/>
+            </w:pPr>
+            <w:r>
+              <w:t>Autores</w:t>
+            </w:r>
+          </w:p>
+        </w:tc>
+        <w:tc>
+          <w:tcPr>
+            <w:tcW w:w="6231" w:type="dxa"/>
+          </w:tcPr>
+          <w:p>
+            <w:pPr>
+              <w:cnfStyle w:val="000000000000" w:firstRow="0" w:lastRow="0" w:firstColumn="0" w:lastColumn="0" w:oddVBand="0" w:evenVBand="0" w:oddHBand="0" w:evenHBand="0" w:firstRowFirstColumn="0" w:firstRowLastColumn="0" w:lastRowFirstColumn="0" w:lastRowLastColumn="0"/>
+            </w:pPr>
+            <w:r>
+              <w:t>Asier Sanz y Jorge Toribio</w:t>
+            </w:r>
+          </w:p>
+        </w:tc>
+      </w:tr>
+      <w:tr>
+        <w:tc>
+          <w:tcPr>
+            <w:cnfStyle w:val="001000000000" w:firstRow="0" w:lastRow="0" w:firstColumn="1" w:lastColumn="0" w:oddVBand="0" w:evenVBand="0" w:oddHBand="0" w:evenHBand="0" w:firstRowFirstColumn="0" w:firstRowLastColumn="0" w:lastRowFirstColumn="0" w:lastRowLastColumn="0"/>
+            <w:tcW w:w="2263" w:type="dxa"/>
+          </w:tcPr>
+          <w:p>
+            <w:pPr>
+              <w:pStyle w:val="Prrafodelista"/>
+              <w:ind w:left="0"/>
+            </w:pPr>
+            <w:r>
+              <w:t>Descripción</w:t>
+            </w:r>
+          </w:p>
+        </w:tc>
+        <w:tc>
+          <w:tcPr>
+            <w:tcW w:w="6231" w:type="dxa"/>
+          </w:tcPr>
+          <w:p>
+            <w:pPr>
+              <w:cnfStyle w:val="000000000000" w:firstRow="0" w:lastRow="0" w:firstColumn="0" w:lastColumn="0" w:oddVBand="0" w:evenVBand="0" w:oddHBand="0" w:evenHBand="0" w:firstRowFirstColumn="0" w:firstRowLastColumn="0" w:lastRowFirstColumn="0" w:lastRowLastColumn="0"/>
+            </w:pPr>
+            <w:r>
+              <w:t>El sistema debe permitir a un usuario iniciar sesión en la página web.</w:t>
+            </w:r>
+          </w:p>
+        </w:tc>
+      </w:tr>
+      <w:tr>
+        <w:tc>
+          <w:tcPr>
+            <w:cnfStyle w:val="001000000000" w:firstRow="0" w:lastRow="0" w:firstColumn="1" w:lastColumn="0" w:oddVBand="0" w:evenVBand="0" w:oddHBand="0" w:evenHBand="0" w:firstRowFirstColumn="0" w:firstRowLastColumn="0" w:lastRowFirstColumn="0" w:lastRowLastColumn="0"/>
+            <w:tcW w:w="2263" w:type="dxa"/>
+          </w:tcPr>
+          <w:p>
+            <w:pPr>
+              <w:pStyle w:val="Prrafodelista"/>
+              <w:ind w:left="0"/>
+            </w:pPr>
+            <w:r>
+              <w:t>Objetivos</w:t>
+            </w:r>
+          </w:p>
+        </w:tc>
+        <w:tc>
+          <w:tcPr>
+            <w:tcW w:w="6231" w:type="dxa"/>
+          </w:tcPr>
+          <w:p>
+            <w:pPr>
+              <w:cnfStyle w:val="000000000000" w:firstRow="0" w:lastRow="0" w:firstColumn="0" w:lastColumn="0" w:oddVBand="0" w:evenVBand="0" w:oddHBand="0" w:evenHBand="0" w:firstRowFirstColumn="0" w:firstRowLastColumn="0" w:lastRowFirstColumn="0" w:lastRowLastColumn="0"/>
+            </w:pPr>
+            <w:r>
+              <w:t>Permitir a un usuario poder interactuar con las funciones de la página.</w:t>
+            </w:r>
+          </w:p>
+        </w:tc>
+      </w:tr>
+      <w:tr>
+        <w:tc>
+          <w:tcPr>
+            <w:cnfStyle w:val="001000000000" w:firstRow="0" w:lastRow="0" w:firstColumn="1" w:lastColumn="0" w:oddVBand="0" w:evenVBand="0" w:oddHBand="0" w:evenHBand="0" w:firstRowFirstColumn="0" w:firstRowLastColumn="0" w:lastRowFirstColumn="0" w:lastRowLastColumn="0"/>
+            <w:tcW w:w="2263" w:type="dxa"/>
+          </w:tcPr>
+          <w:p>
+            <w:pPr>
+              <w:pStyle w:val="Prrafodelista"/>
+              <w:ind w:left="0"/>
+            </w:pPr>
+            <w:r>
+              <w:t>Precondición</w:t>
+            </w:r>
+          </w:p>
+        </w:tc>
+        <w:tc>
+          <w:tcPr>
+            <w:tcW w:w="6231" w:type="dxa"/>
+          </w:tcPr>
+          <w:p>
+            <w:pPr>
+              <w:cnfStyle w:val="000000000000" w:firstRow="0" w:lastRow="0" w:firstColumn="0" w:lastColumn="0" w:oddVBand="0" w:evenVBand="0" w:oddHBand="0" w:evenHBand="0" w:firstRowFirstColumn="0" w:firstRowLastColumn="0" w:lastRowFirstColumn="0" w:lastRowLastColumn="0"/>
+            </w:pPr>
+            <w:r>
+              <w:t>El usuario debe haberse registrado.</w:t>
+            </w:r>
+          </w:p>
+        </w:tc>
+      </w:tr>
+      <w:tr>
+        <w:tc>
+          <w:tcPr>
+            <w:cnfStyle w:val="001000000000" w:firstRow="0" w:lastRow="0" w:firstColumn="1" w:lastColumn="0" w:oddVBand="0" w:evenVBand="0" w:oddHBand="0" w:evenHBand="0" w:firstRowFirstColumn="0" w:firstRowLastColumn="0" w:lastRowFirstColumn="0" w:lastRowLastColumn="0"/>
+            <w:tcW w:w="2263" w:type="dxa"/>
+          </w:tcPr>
+          <w:p>
+            <w:pPr>
+              <w:pStyle w:val="Prrafodelista"/>
+              <w:ind w:left="0"/>
+            </w:pPr>
+            <w:r>
+              <w:t>Secuencia Normal</w:t>
+            </w:r>
+          </w:p>
+        </w:tc>
+        <w:tc>
+          <w:tcPr>
+            <w:tcW w:w="6231" w:type="dxa"/>
+          </w:tcPr>
+          <w:p>
+            <w:pPr>
+              <w:cnfStyle w:val="000000000000" w:firstRow="0" w:lastRow="0" w:firstColumn="0" w:lastColumn="0" w:oddVBand="0" w:evenVBand="0" w:oddHBand="0" w:evenHBand="0" w:firstRowFirstColumn="0" w:firstRowLastColumn="0" w:lastRowFirstColumn="0" w:lastRowLastColumn="0"/>
+            </w:pPr>
+            <w:r>
+              <w:t>Rellena un formulario para la solicitud de login.</w:t>
+            </w:r>
+          </w:p>
+        </w:tc>
+      </w:tr>
+      <w:tr>
+        <w:tc>
+          <w:tcPr>
+            <w:cnfStyle w:val="001000000000" w:firstRow="0" w:lastRow="0" w:firstColumn="1" w:lastColumn="0" w:oddVBand="0" w:evenVBand="0" w:oddHBand="0" w:evenHBand="0" w:firstRowFirstColumn="0" w:firstRowLastColumn="0" w:lastRowFirstColumn="0" w:lastRowLastColumn="0"/>
+            <w:tcW w:w="2263" w:type="dxa"/>
+          </w:tcPr>
+          <w:p>
+            <w:pPr>
+              <w:pStyle w:val="Prrafodelista"/>
+              <w:ind w:left="0"/>
+            </w:pPr>
+            <w:r>
+              <w:t>Postcondición</w:t>
+            </w:r>
+          </w:p>
+        </w:tc>
+        <w:tc>
+          <w:tcPr>
+            <w:tcW w:w="6231" w:type="dxa"/>
+          </w:tcPr>
+          <w:p>
+            <w:pPr>
+              <w:cnfStyle w:val="000000000000" w:firstRow="0" w:lastRow="0" w:firstColumn="0" w:lastColumn="0" w:oddVBand="0" w:evenVBand="0" w:oddHBand="0" w:evenHBand="0" w:firstRowFirstColumn="0" w:firstRowLastColumn="0" w:lastRowFirstColumn="0" w:lastRowLastColumn="0"/>
+            </w:pPr>
+            <w:r>
+              <w:t>El usuario se ha logueado con éxito</w:t>
+            </w:r>
+          </w:p>
+        </w:tc>
+      </w:tr>
+      <w:tr>
+        <w:tc>
+          <w:tcPr>
+            <w:cnfStyle w:val="001000000000" w:firstRow="0" w:lastRow="0" w:firstColumn="1" w:lastColumn="0" w:oddVBand="0" w:evenVBand="0" w:oddHBand="0" w:evenHBand="0" w:firstRowFirstColumn="0" w:firstRowLastColumn="0" w:lastRowFirstColumn="0" w:lastRowLastColumn="0"/>
+            <w:tcW w:w="2263" w:type="dxa"/>
+          </w:tcPr>
+          <w:p>
+            <w:pPr>
+              <w:pStyle w:val="Prrafodelista"/>
+              <w:ind w:left="0"/>
+            </w:pPr>
+            <w:r>
+              <w:t>Excepción</w:t>
+            </w:r>
+          </w:p>
+        </w:tc>
+        <w:tc>
+          <w:tcPr>
+            <w:tcW w:w="6231" w:type="dxa"/>
+          </w:tcPr>
+          <w:p>
+            <w:pPr>
+              <w:cnfStyle w:val="000000000000" w:firstRow="0" w:lastRow="0" w:firstColumn="0" w:lastColumn="0" w:oddVBand="0" w:evenVBand="0" w:oddHBand="0" w:evenHBand="0" w:firstRowFirstColumn="0" w:firstRowLastColumn="0" w:lastRowFirstColumn="0" w:lastRowLastColumn="0"/>
+            </w:pPr>
+            <w:r>
+              <w:t>Las credenciales del formulario pueden ser incorrectas</w:t>
+            </w:r>
+          </w:p>
+        </w:tc>
+      </w:tr>
+      <w:tr>
+        <w:tc>
+          <w:tcPr>
+            <w:cnfStyle w:val="001000000000" w:firstRow="0" w:lastRow="0" w:firstColumn="1" w:lastColumn="0" w:oddVBand="0" w:evenVBand="0" w:oddHBand="0" w:evenHBand="0" w:firstRowFirstColumn="0" w:firstRowLastColumn="0" w:lastRowFirstColumn="0" w:lastRowLastColumn="0"/>
+            <w:tcW w:w="2263" w:type="dxa"/>
+          </w:tcPr>
+          <w:p>
+            <w:pPr>
+              <w:pStyle w:val="Prrafodelista"/>
+              <w:ind w:left="0"/>
+            </w:pPr>
+            <w:r>
+              <w:t>Rendimiento</w:t>
+            </w:r>
+          </w:p>
+        </w:tc>
+        <w:tc>
+          <w:tcPr>
+            <w:tcW w:w="6231" w:type="dxa"/>
+          </w:tcPr>
+          <w:p>
+            <w:pPr>
+              <w:cnfStyle w:val="000000000000" w:firstRow="0" w:lastRow="0" w:firstColumn="0" w:lastColumn="0" w:oddVBand="0" w:evenVBand="0" w:oddHBand="0" w:evenHBand="0" w:firstRowFirstColumn="0" w:firstRowLastColumn="0" w:lastRowFirstColumn="0" w:lastRowLastColumn="0"/>
+            </w:pPr>
+            <w:r>
+              <w:t>Normal</w:t>
+            </w:r>
+          </w:p>
+        </w:tc>
+      </w:tr>
+      <w:tr>
+        <w:tc>
+          <w:tcPr>
+            <w:cnfStyle w:val="001000000000" w:firstRow="0" w:lastRow="0" w:firstColumn="1" w:lastColumn="0" w:oddVBand="0" w:evenVBand="0" w:oddHBand="0" w:evenHBand="0" w:firstRowFirstColumn="0" w:firstRowLastColumn="0" w:lastRowFirstColumn="0" w:lastRowLastColumn="0"/>
+            <w:tcW w:w="2263" w:type="dxa"/>
+          </w:tcPr>
+          <w:p>
+            <w:pPr>
+              <w:pStyle w:val="Prrafodelista"/>
+              <w:ind w:left="0"/>
+            </w:pPr>
+            <w:r>
+              <w:t>Importancia</w:t>
+            </w:r>
+          </w:p>
+        </w:tc>
+        <w:tc>
+          <w:tcPr>
+            <w:tcW w:w="6231" w:type="dxa"/>
+          </w:tcPr>
+          <w:p>
+            <w:pPr>
+              <w:cnfStyle w:val="000000000000" w:firstRow="0" w:lastRow="0" w:firstColumn="0" w:lastColumn="0" w:oddVBand="0" w:evenVBand="0" w:oddHBand="0" w:evenHBand="0" w:firstRowFirstColumn="0" w:firstRowLastColumn="0" w:lastRowFirstColumn="0" w:lastRowLastColumn="0"/>
+            </w:pPr>
+            <w:r>
+              <w:t>Alta</w:t>
+            </w:r>
+          </w:p>
+        </w:tc>
+      </w:tr>
+      <w:tr>
+        <w:tc>
+          <w:tcPr>
+            <w:cnfStyle w:val="001000000000" w:firstRow="0" w:lastRow="0" w:firstColumn="1" w:lastColumn="0" w:oddVBand="0" w:evenVBand="0" w:oddHBand="0" w:evenHBand="0" w:firstRowFirstColumn="0" w:firstRowLastColumn="0" w:lastRowFirstColumn="0" w:lastRowLastColumn="0"/>
+            <w:tcW w:w="2263" w:type="dxa"/>
+          </w:tcPr>
+          <w:p>
+            <w:pPr>
+              <w:pStyle w:val="Prrafodelista"/>
+              <w:ind w:left="0"/>
+            </w:pPr>
+            <w:r>
+              <w:t>Urgencia</w:t>
+            </w:r>
+          </w:p>
+        </w:tc>
+        <w:tc>
+          <w:tcPr>
+            <w:tcW w:w="6231" w:type="dxa"/>
+          </w:tcPr>
+          <w:p>
+            <w:pPr>
+              <w:cnfStyle w:val="000000000000" w:firstRow="0" w:lastRow="0" w:firstColumn="0" w:lastColumn="0" w:oddVBand="0" w:evenVBand="0" w:oddHBand="0" w:evenHBand="0" w:firstRowFirstColumn="0" w:firstRowLastColumn="0" w:lastRowFirstColumn="0" w:lastRowLastColumn="0"/>
+            </w:pPr>
+            <w:r>
+              <w:t>Máxima</w:t>
+            </w:r>
+          </w:p>
+        </w:tc>
+      </w:tr>
+      <w:tr>
+        <w:tc>
+          <w:tcPr>
+            <w:cnfStyle w:val="001000000000" w:firstRow="0" w:lastRow="0" w:firstColumn="1" w:lastColumn="0" w:oddVBand="0" w:evenVBand="0" w:oddHBand="0" w:evenHBand="0" w:firstRowFirstColumn="0" w:firstRowLastColumn="0" w:lastRowFirstColumn="0" w:lastRowLastColumn="0"/>
+            <w:tcW w:w="2263" w:type="dxa"/>
+          </w:tcPr>
+          <w:p>
+            <w:pPr>
+              <w:pStyle w:val="Prrafodelista"/>
+              <w:ind w:left="0"/>
+            </w:pPr>
+            <w:r>
+              <w:t>Estado</w:t>
+            </w:r>
+          </w:p>
+        </w:tc>
+        <w:tc>
+          <w:tcPr>
+            <w:tcW w:w="6231" w:type="dxa"/>
+          </w:tcPr>
+          <w:p>
+            <w:pPr>
+              <w:cnfStyle w:val="000000000000" w:firstRow="0" w:lastRow="0" w:firstColumn="0" w:lastColumn="0" w:oddVBand="0" w:evenVBand="0" w:oddHBand="0" w:evenHBand="0" w:firstRowFirstColumn="0" w:firstRowLastColumn="0" w:lastRowFirstColumn="0" w:lastRowLastColumn="0"/>
+            </w:pPr>
+            <w:r>
+              <w:t>Operativo</w:t>
+            </w:r>
+          </w:p>
+        </w:tc>
+      </w:tr>
+      <w:tr>
+        <w:tc>
+          <w:tcPr>
+            <w:cnfStyle w:val="001000000000" w:firstRow="0" w:lastRow="0" w:firstColumn="1" w:lastColumn="0" w:oddVBand="0" w:evenVBand="0" w:oddHBand="0" w:evenHBand="0" w:firstRowFirstColumn="0" w:firstRowLastColumn="0" w:lastRowFirstColumn="0" w:lastRowLastColumn="0"/>
+            <w:tcW w:w="2263" w:type="dxa"/>
+          </w:tcPr>
+          <w:p>
+            <w:pPr>
+              <w:pStyle w:val="Prrafodelista"/>
+              <w:ind w:left="0"/>
+            </w:pPr>
+            <w:r>
+              <w:lastRenderedPageBreak/>
+              <w:t>Estabilidad</w:t>
+            </w:r>
+          </w:p>
+        </w:tc>
+        <w:tc>
+          <w:tcPr>
+            <w:tcW w:w="6231" w:type="dxa"/>
+          </w:tcPr>
+          <w:p>
+            <w:pPr>
+              <w:cnfStyle w:val="000000000000" w:firstRow="0" w:lastRow="0" w:firstColumn="0" w:lastColumn="0" w:oddVBand="0" w:evenVBand="0" w:oddHBand="0" w:evenHBand="0" w:firstRowFirstColumn="0" w:firstRowLastColumn="0" w:lastRowFirstColumn="0" w:lastRowLastColumn="0"/>
+            </w:pPr>
+            <w:r>
+              <w:t>Alta</w:t>
+            </w:r>
+          </w:p>
+        </w:tc>
+      </w:tr>
+    </w:tbl>
+    <w:p/>
+    <w:tbl>
+      <w:tblPr>
+        <w:tblStyle w:val="Tablaconcuadrcula1clara-nfasis6"/>
+        <w:tblW w:w="0" w:type="auto"/>
+        <w:tblLook w:val="04A0" w:firstRow="1" w:lastRow="0" w:firstColumn="1" w:lastColumn="0" w:noHBand="0" w:noVBand="1"/>
+      </w:tblPr>
+      <w:tblGrid>
+        <w:gridCol w:w="2263"/>
+        <w:gridCol w:w="6231"/>
+      </w:tblGrid>
+      <w:tr>
+        <w:trPr>
+          <w:cnfStyle w:val="100000000000" w:firstRow="1" w:lastRow="0" w:firstColumn="0" w:lastColumn="0" w:oddVBand="0" w:evenVBand="0" w:oddHBand="0" w:evenHBand="0" w:firstRowFirstColumn="0" w:firstRowLastColumn="0" w:lastRowFirstColumn="0" w:lastRowLastColumn="0"/>
+        </w:trPr>
+        <w:tc>
+          <w:tcPr>
+            <w:cnfStyle w:val="001000000000" w:firstRow="0" w:lastRow="0" w:firstColumn="1" w:lastColumn="0" w:oddVBand="0" w:evenVBand="0" w:oddHBand="0" w:evenHBand="0" w:firstRowFirstColumn="0" w:firstRowLastColumn="0" w:lastRowFirstColumn="0" w:lastRowLastColumn="0"/>
+            <w:tcW w:w="2263" w:type="dxa"/>
+          </w:tcPr>
+          <w:p>
+            <w:pPr>
+              <w:pStyle w:val="Prrafodelista"/>
+              <w:ind w:left="0"/>
+            </w:pPr>
+            <w:r>
+              <w:t>RF</w:t>
+            </w:r>
+          </w:p>
+        </w:tc>
+        <w:tc>
+          <w:tcPr>
+            <w:tcW w:w="6231" w:type="dxa"/>
+          </w:tcPr>
+          <w:p>
+            <w:pPr>
+              <w:pStyle w:val="Prrafodelista"/>
+              <w:ind w:left="0"/>
+              <w:cnfStyle w:val="100000000000" w:firstRow="1" w:lastRow="0" w:firstColumn="0" w:lastColumn="0" w:oddVBand="0" w:evenVBand="0" w:oddHBand="0" w:evenHBand="0" w:firstRowFirstColumn="0" w:firstRowLastColumn="0" w:lastRowFirstColumn="0" w:lastRowLastColumn="0"/>
+            </w:pPr>
+            <w:r>
+              <w:t>Mostrar Mapa de Campings</w:t>
+            </w:r>
+          </w:p>
+        </w:tc>
+      </w:tr>
+      <w:tr>
+        <w:tc>
+          <w:tcPr>
+            <w:cnfStyle w:val="001000000000" w:firstRow="0" w:lastRow="0" w:firstColumn="1" w:lastColumn="0" w:oddVBand="0" w:evenVBand="0" w:oddHBand="0" w:evenHBand="0" w:firstRowFirstColumn="0" w:firstRowLastColumn="0" w:lastRowFirstColumn="0" w:lastRowLastColumn="0"/>
+            <w:tcW w:w="2263" w:type="dxa"/>
+          </w:tcPr>
+          <w:p>
+            <w:pPr>
+              <w:pStyle w:val="Prrafodelista"/>
+              <w:ind w:left="0"/>
+            </w:pPr>
+            <w:r>
+              <w:t>Versión</w:t>
+            </w:r>
+          </w:p>
+        </w:tc>
+        <w:tc>
+          <w:tcPr>
+            <w:tcW w:w="6231" w:type="dxa"/>
+          </w:tcPr>
+          <w:p>
+            <w:pPr>
+              <w:cnfStyle w:val="000000000000" w:firstRow="0" w:lastRow="0" w:firstColumn="0" w:lastColumn="0" w:oddVBand="0" w:evenVBand="0" w:oddHBand="0" w:evenHBand="0" w:firstRowFirstColumn="0" w:firstRowLastColumn="0" w:lastRowFirstColumn="0" w:lastRowLastColumn="0"/>
+            </w:pPr>
+            <w:r>
+              <w:t>1.0</w:t>
+            </w:r>
+          </w:p>
+        </w:tc>
+      </w:tr>
+      <w:tr>
+        <w:tc>
+          <w:tcPr>
+            <w:cnfStyle w:val="001000000000" w:firstRow="0" w:lastRow="0" w:firstColumn="1" w:lastColumn="0" w:oddVBand="0" w:evenVBand="0" w:oddHBand="0" w:evenHBand="0" w:firstRowFirstColumn="0" w:firstRowLastColumn="0" w:lastRowFirstColumn="0" w:lastRowLastColumn="0"/>
+            <w:tcW w:w="2263" w:type="dxa"/>
+          </w:tcPr>
+          <w:p>
+            <w:pPr>
+              <w:pStyle w:val="Prrafodelista"/>
+              <w:ind w:left="0"/>
+            </w:pPr>
+            <w:r>
+              <w:t>Autores</w:t>
+            </w:r>
+          </w:p>
+        </w:tc>
+        <w:tc>
+          <w:tcPr>
+            <w:tcW w:w="6231" w:type="dxa"/>
+          </w:tcPr>
+          <w:p>
+            <w:pPr>
+              <w:cnfStyle w:val="000000000000" w:firstRow="0" w:lastRow="0" w:firstColumn="0" w:lastColumn="0" w:oddVBand="0" w:evenVBand="0" w:oddHBand="0" w:evenHBand="0" w:firstRowFirstColumn="0" w:firstRowLastColumn="0" w:lastRowFirstColumn="0" w:lastRowLastColumn="0"/>
+            </w:pPr>
+            <w:r>
+              <w:t>Asier Sanz y Jorge Toribio</w:t>
+            </w:r>
+          </w:p>
+        </w:tc>
+      </w:tr>
+      <w:tr>
+        <w:tc>
+          <w:tcPr>
+            <w:cnfStyle w:val="001000000000" w:firstRow="0" w:lastRow="0" w:firstColumn="1" w:lastColumn="0" w:oddVBand="0" w:evenVBand="0" w:oddHBand="0" w:evenHBand="0" w:firstRowFirstColumn="0" w:firstRowLastColumn="0" w:lastRowFirstColumn="0" w:lastRowLastColumn="0"/>
+            <w:tcW w:w="2263" w:type="dxa"/>
+          </w:tcPr>
+          <w:p>
+            <w:pPr>
+              <w:pStyle w:val="Prrafodelista"/>
+              <w:ind w:left="0"/>
+            </w:pPr>
+            <w:r>
+              <w:t>Descripción</w:t>
+            </w:r>
+          </w:p>
+        </w:tc>
+        <w:tc>
+          <w:tcPr>
+            <w:tcW w:w="6231" w:type="dxa"/>
+          </w:tcPr>
+          <w:p>
+            <w:pPr>
+              <w:cnfStyle w:val="000000000000" w:firstRow="0" w:lastRow="0" w:firstColumn="0" w:lastColumn="0" w:oddVBand="0" w:evenVBand="0" w:oddHBand="0" w:evenHBand="0" w:firstRowFirstColumn="0" w:firstRowLastColumn="0" w:lastRowFirstColumn="0" w:lastRowLastColumn="0"/>
+            </w:pPr>
+            <w:r>
+              <w:t>El sistema debe permitir a un usuari</w:t>
+            </w:r>
+            <w:r>
+              <w:t>o visualizar el mapa de campings</w:t>
+            </w:r>
+            <w:r>
+              <w:t>.</w:t>
+            </w:r>
+          </w:p>
+        </w:tc>
+      </w:tr>
+      <w:tr>
+        <w:tc>
+          <w:tcPr>
+            <w:cnfStyle w:val="001000000000" w:firstRow="0" w:lastRow="0" w:firstColumn="1" w:lastColumn="0" w:oddVBand="0" w:evenVBand="0" w:oddHBand="0" w:evenHBand="0" w:firstRowFirstColumn="0" w:firstRowLastColumn="0" w:lastRowFirstColumn="0" w:lastRowLastColumn="0"/>
+            <w:tcW w:w="2263" w:type="dxa"/>
+          </w:tcPr>
+          <w:p>
+            <w:pPr>
+              <w:pStyle w:val="Prrafodelista"/>
+              <w:ind w:left="0"/>
+            </w:pPr>
+            <w:r>
+              <w:t>Objetivos</w:t>
+            </w:r>
+          </w:p>
+        </w:tc>
+        <w:tc>
+          <w:tcPr>
+            <w:tcW w:w="6231" w:type="dxa"/>
+          </w:tcPr>
+          <w:p>
+            <w:pPr>
+              <w:cnfStyle w:val="000000000000" w:firstRow="0" w:lastRow="0" w:firstColumn="0" w:lastColumn="0" w:oddVBand="0" w:evenVBand="0" w:oddHBand="0" w:evenHBand="0" w:firstRowFirstColumn="0" w:firstRowLastColumn="0" w:lastRowFirstColumn="0" w:lastRowLastColumn="0"/>
+            </w:pPr>
+            <w:r>
+              <w:t>Incorporar de manera correcta la API de campings</w:t>
+            </w:r>
+            <w:r>
+              <w:t>.</w:t>
+            </w:r>
+          </w:p>
+        </w:tc>
+      </w:tr>
+      <w:tr>
+        <w:tc>
+          <w:tcPr>
+            <w:cnfStyle w:val="001000000000" w:firstRow="0" w:lastRow="0" w:firstColumn="1" w:lastColumn="0" w:oddVBand="0" w:evenVBand="0" w:oddHBand="0" w:evenHBand="0" w:firstRowFirstColumn="0" w:firstRowLastColumn="0" w:lastRowFirstColumn="0" w:lastRowLastColumn="0"/>
+            <w:tcW w:w="2263" w:type="dxa"/>
+          </w:tcPr>
+          <w:p>
+            <w:pPr>
+              <w:pStyle w:val="Prrafodelista"/>
+              <w:ind w:left="0"/>
+            </w:pPr>
+            <w:r>
+              <w:t>Precondición</w:t>
+            </w:r>
+          </w:p>
+        </w:tc>
+        <w:tc>
+          <w:tcPr>
+            <w:tcW w:w="6231" w:type="dxa"/>
+          </w:tcPr>
+          <w:p>
+            <w:pPr>
+              <w:cnfStyle w:val="000000000000" w:firstRow="0" w:lastRow="0" w:firstColumn="0" w:lastColumn="0" w:oddVBand="0" w:evenVBand="0" w:oddHBand="0" w:evenHBand="0" w:firstRowFirstColumn="0" w:firstRowLastColumn="0" w:lastRowFirstColumn="0" w:lastRowLastColumn="0"/>
+            </w:pPr>
+            <w:r>
+              <w:t>Ninguna</w:t>
+            </w:r>
+            <w:r>
+              <w:t>.</w:t>
+            </w:r>
+          </w:p>
+        </w:tc>
+      </w:tr>
+      <w:tr>
+        <w:tc>
+          <w:tcPr>
+            <w:cnfStyle w:val="001000000000" w:firstRow="0" w:lastRow="0" w:firstColumn="1" w:lastColumn="0" w:oddVBand="0" w:evenVBand="0" w:oddHBand="0" w:evenHBand="0" w:firstRowFirstColumn="0" w:firstRowLastColumn="0" w:lastRowFirstColumn="0" w:lastRowLastColumn="0"/>
+            <w:tcW w:w="2263" w:type="dxa"/>
+          </w:tcPr>
+          <w:p>
+            <w:pPr>
+              <w:pStyle w:val="Prrafodelista"/>
+              <w:ind w:left="0"/>
+            </w:pPr>
+            <w:r>
+              <w:t>Secuencia Normal</w:t>
+            </w:r>
+          </w:p>
+        </w:tc>
+        <w:tc>
+          <w:tcPr>
+            <w:tcW w:w="6231" w:type="dxa"/>
+          </w:tcPr>
+          <w:p>
+            <w:pPr>
+              <w:cnfStyle w:val="000000000000" w:firstRow="0" w:lastRow="0" w:firstColumn="0" w:lastColumn="0" w:oddVBand="0" w:evenVBand="0" w:oddHBand="0" w:evenHBand="0" w:firstRowFirstColumn="0" w:firstRowLastColumn="0" w:lastRowFirstColumn="0" w:lastRowLastColumn="0"/>
+            </w:pPr>
+            <w:r>
+              <w:t>El usuario al entrar podrá observar en un mapa los puntos donde se ubican los campings</w:t>
+            </w:r>
+            <w:r>
+              <w:t>.</w:t>
+            </w:r>
+          </w:p>
+        </w:tc>
+      </w:tr>
+      <w:tr>
+        <w:tc>
+          <w:tcPr>
+            <w:cnfStyle w:val="001000000000" w:firstRow="0" w:lastRow="0" w:firstColumn="1" w:lastColumn="0" w:oddVBand="0" w:evenVBand="0" w:oddHBand="0" w:evenHBand="0" w:firstRowFirstColumn="0" w:firstRowLastColumn="0" w:lastRowFirstColumn="0" w:lastRowLastColumn="0"/>
+            <w:tcW w:w="2263" w:type="dxa"/>
+          </w:tcPr>
+          <w:p>
+            <w:pPr>
+              <w:pStyle w:val="Prrafodelista"/>
+              <w:ind w:left="0"/>
+            </w:pPr>
+            <w:r>
+              <w:t>Postcondición</w:t>
+            </w:r>
+          </w:p>
+        </w:tc>
+        <w:tc>
+          <w:tcPr>
+            <w:tcW w:w="6231" w:type="dxa"/>
+          </w:tcPr>
+          <w:p>
+            <w:pPr>
+              <w:cnfStyle w:val="000000000000" w:firstRow="0" w:lastRow="0" w:firstColumn="0" w:lastColumn="0" w:oddVBand="0" w:evenVBand="0" w:oddHBand="0" w:evenHBand="0" w:firstRowFirstColumn="0" w:firstRowLastColumn="0" w:lastRowFirstColumn="0" w:lastRowLastColumn="0"/>
+            </w:pPr>
+            <w:r>
+              <w:t>Poder interactuar con los puntos.</w:t>
+            </w:r>
+          </w:p>
+        </w:tc>
+      </w:tr>
+      <w:tr>
+        <w:tc>
+          <w:tcPr>
+            <w:cnfStyle w:val="001000000000" w:firstRow="0" w:lastRow="0" w:firstColumn="1" w:lastColumn="0" w:oddVBand="0" w:evenVBand="0" w:oddHBand="0" w:evenHBand="0" w:firstRowFirstColumn="0" w:firstRowLastColumn="0" w:lastRowFirstColumn="0" w:lastRowLastColumn="0"/>
+            <w:tcW w:w="2263" w:type="dxa"/>
+          </w:tcPr>
+          <w:p>
+            <w:pPr>
+              <w:pStyle w:val="Prrafodelista"/>
+              <w:ind w:left="0"/>
+            </w:pPr>
+            <w:r>
+              <w:t>Excepción</w:t>
+            </w:r>
+          </w:p>
+        </w:tc>
+        <w:tc>
+          <w:tcPr>
+            <w:tcW w:w="6231" w:type="dxa"/>
+          </w:tcPr>
+          <w:p>
+            <w:pPr>
+              <w:cnfStyle w:val="000000000000" w:firstRow="0" w:lastRow="0" w:firstColumn="0" w:lastColumn="0" w:oddVBand="0" w:evenVBand="0" w:oddHBand="0" w:evenHBand="0" w:firstRowFirstColumn="0" w:firstRowLastColumn="0" w:lastRowFirstColumn="0" w:lastRowLastColumn="0"/>
+            </w:pPr>
+            <w:r>
+              <w:t>L</w:t>
+            </w:r>
+            <w:r>
+              <w:t>a información de la API cambie con el paso del tiempo.</w:t>
+            </w:r>
+          </w:p>
+        </w:tc>
+      </w:tr>
+      <w:tr>
+        <w:tc>
+          <w:tcPr>
+            <w:cnfStyle w:val="001000000000" w:firstRow="0" w:lastRow="0" w:firstColumn="1" w:lastColumn="0" w:oddVBand="0" w:evenVBand="0" w:oddHBand="0" w:evenHBand="0" w:firstRowFirstColumn="0" w:firstRowLastColumn="0" w:lastRowFirstColumn="0" w:lastRowLastColumn="0"/>
+            <w:tcW w:w="2263" w:type="dxa"/>
+          </w:tcPr>
+          <w:p>
+            <w:pPr>
+              <w:pStyle w:val="Prrafodelista"/>
+              <w:ind w:left="0"/>
+            </w:pPr>
+            <w:r>
+              <w:t>Rendimiento</w:t>
+            </w:r>
+          </w:p>
+        </w:tc>
+        <w:tc>
+          <w:tcPr>
+            <w:tcW w:w="6231" w:type="dxa"/>
+          </w:tcPr>
+          <w:p>
+            <w:pPr>
+              <w:cnfStyle w:val="000000000000" w:firstRow="0" w:lastRow="0" w:firstColumn="0" w:lastColumn="0" w:oddVBand="0" w:evenVBand="0" w:oddHBand="0" w:evenHBand="0" w:firstRowFirstColumn="0" w:firstRowLastColumn="0" w:lastRowFirstColumn="0" w:lastRowLastColumn="0"/>
+            </w:pPr>
+            <w:r>
+              <w:t>Normal</w:t>
+            </w:r>
+          </w:p>
+        </w:tc>
+      </w:tr>
+      <w:tr>
+        <w:tc>
+          <w:tcPr>
+            <w:cnfStyle w:val="001000000000" w:firstRow="0" w:lastRow="0" w:firstColumn="1" w:lastColumn="0" w:oddVBand="0" w:evenVBand="0" w:oddHBand="0" w:evenHBand="0" w:firstRowFirstColumn="0" w:firstRowLastColumn="0" w:lastRowFirstColumn="0" w:lastRowLastColumn="0"/>
+            <w:tcW w:w="2263" w:type="dxa"/>
+          </w:tcPr>
+          <w:p>
+            <w:pPr>
+              <w:pStyle w:val="Prrafodelista"/>
+              <w:ind w:left="0"/>
+            </w:pPr>
+            <w:r>
+              <w:t>Importancia</w:t>
+            </w:r>
+          </w:p>
+        </w:tc>
+        <w:tc>
+          <w:tcPr>
+            <w:tcW w:w="6231" w:type="dxa"/>
+          </w:tcPr>
+          <w:p>
+            <w:pPr>
+              <w:cnfStyle w:val="000000000000" w:firstRow="0" w:lastRow="0" w:firstColumn="0" w:lastColumn="0" w:oddVBand="0" w:evenVBand="0" w:oddHBand="0" w:evenHBand="0" w:firstRowFirstColumn="0" w:firstRowLastColumn="0" w:lastRowFirstColumn="0" w:lastRowLastColumn="0"/>
+            </w:pPr>
+            <w:r>
+              <w:t>Alta</w:t>
+            </w:r>
+          </w:p>
+        </w:tc>
+      </w:tr>
+      <w:tr>
+        <w:tc>
+          <w:tcPr>
+            <w:cnfStyle w:val="001000000000" w:firstRow="0" w:lastRow="0" w:firstColumn="1" w:lastColumn="0" w:oddVBand="0" w:evenVBand="0" w:oddHBand="0" w:evenHBand="0" w:firstRowFirstColumn="0" w:firstRowLastColumn="0" w:lastRowFirstColumn="0" w:lastRowLastColumn="0"/>
+            <w:tcW w:w="2263" w:type="dxa"/>
+          </w:tcPr>
+          <w:p>
+            <w:pPr>
+              <w:pStyle w:val="Prrafodelista"/>
+              <w:ind w:left="0"/>
+            </w:pPr>
+            <w:r>
+              <w:t>Urgencia</w:t>
+            </w:r>
+          </w:p>
+        </w:tc>
+        <w:tc>
+          <w:tcPr>
+            <w:tcW w:w="6231" w:type="dxa"/>
+          </w:tcPr>
+          <w:p>
+            <w:pPr>
+              <w:cnfStyle w:val="000000000000" w:firstRow="0" w:lastRow="0" w:firstColumn="0" w:lastColumn="0" w:oddVBand="0" w:evenVBand="0" w:oddHBand="0" w:evenHBand="0" w:firstRowFirstColumn="0" w:firstRowLastColumn="0" w:lastRowFirstColumn="0" w:lastRowLastColumn="0"/>
+            </w:pPr>
+            <w:r>
+              <w:t>Máxima</w:t>
+            </w:r>
+          </w:p>
+        </w:tc>
+      </w:tr>
+      <w:tr>
+        <w:tc>
+          <w:tcPr>
+            <w:cnfStyle w:val="001000000000" w:firstRow="0" w:lastRow="0" w:firstColumn="1" w:lastColumn="0" w:oddVBand="0" w:evenVBand="0" w:oddHBand="0" w:evenHBand="0" w:firstRowFirstColumn="0" w:firstRowLastColumn="0" w:lastRowFirstColumn="0" w:lastRowLastColumn="0"/>
+            <w:tcW w:w="2263" w:type="dxa"/>
+          </w:tcPr>
+          <w:p>
+            <w:pPr>
+              <w:pStyle w:val="Prrafodelista"/>
+              <w:ind w:left="0"/>
+            </w:pPr>
+            <w:r>
+              <w:t>Estado</w:t>
+            </w:r>
+          </w:p>
+        </w:tc>
+        <w:tc>
+          <w:tcPr>
+            <w:tcW w:w="6231" w:type="dxa"/>
+          </w:tcPr>
+          <w:p>
+            <w:pPr>
+              <w:cnfStyle w:val="000000000000" w:firstRow="0" w:lastRow="0" w:firstColumn="0" w:lastColumn="0" w:oddVBand="0" w:evenVBand="0" w:oddHBand="0" w:evenHBand="0" w:firstRowFirstColumn="0" w:firstRowLastColumn="0" w:lastRowFirstColumn="0" w:lastRowLastColumn="0"/>
+            </w:pPr>
+            <w:r>
+              <w:t>Operativo</w:t>
+            </w:r>
+          </w:p>
+        </w:tc>
+      </w:tr>
+      <w:tr>
+        <w:tc>
+          <w:tcPr>
+            <w:cnfStyle w:val="001000000000" w:firstRow="0" w:lastRow="0" w:firstColumn="1" w:lastColumn="0" w:oddVBand="0" w:evenVBand="0" w:oddHBand="0" w:evenHBand="0" w:firstRowFirstColumn="0" w:firstRowLastColumn="0" w:lastRowFirstColumn="0" w:lastRowLastColumn="0"/>
+            <w:tcW w:w="2263" w:type="dxa"/>
+          </w:tcPr>
+          <w:p>
+            <w:pPr>
+              <w:pStyle w:val="Prrafodelista"/>
+              <w:ind w:left="0"/>
+            </w:pPr>
+            <w:r>
+              <w:t>Estabilidad</w:t>
+            </w:r>
+          </w:p>
+        </w:tc>
+        <w:tc>
+          <w:tcPr>
+            <w:tcW w:w="6231" w:type="dxa"/>
+          </w:tcPr>
+          <w:p>
+            <w:pPr>
+              <w:cnfStyle w:val="000000000000" w:firstRow="0" w:lastRow="0" w:firstColumn="0" w:lastColumn="0" w:oddVBand="0" w:evenVBand="0" w:oddHBand="0" w:evenHBand="0" w:firstRowFirstColumn="0" w:firstRowLastColumn="0" w:lastRowFirstColumn="0" w:lastRowLastColumn="0"/>
+            </w:pPr>
+            <w:r>
+              <w:t>Alta</w:t>
+            </w:r>
+          </w:p>
+        </w:tc>
+      </w:tr>
+    </w:tbl>
+    <w:p/>
+    <w:tbl>
+      <w:tblPr>
+        <w:tblStyle w:val="Tablaconcuadrcula1clara-nfasis6"/>
+        <w:tblW w:w="0" w:type="auto"/>
+        <w:tblLook w:val="04A0" w:firstRow="1" w:lastRow="0" w:firstColumn="1" w:lastColumn="0" w:noHBand="0" w:noVBand="1"/>
+      </w:tblPr>
+      <w:tblGrid>
+        <w:gridCol w:w="2263"/>
+        <w:gridCol w:w="6231"/>
+      </w:tblGrid>
+      <w:tr>
+        <w:trPr>
+          <w:cnfStyle w:val="100000000000" w:firstRow="1" w:lastRow="0" w:firstColumn="0" w:lastColumn="0" w:oddVBand="0" w:evenVBand="0" w:oddHBand="0" w:evenHBand="0" w:firstRowFirstColumn="0" w:firstRowLastColumn="0" w:lastRowFirstColumn="0" w:lastRowLastColumn="0"/>
+        </w:trPr>
+        <w:tc>
+          <w:tcPr>
+            <w:cnfStyle w:val="001000000000" w:firstRow="0" w:lastRow="0" w:firstColumn="1" w:lastColumn="0" w:oddVBand="0" w:evenVBand="0" w:oddHBand="0" w:evenHBand="0" w:firstRowFirstColumn="0" w:firstRowLastColumn="0" w:lastRowFirstColumn="0" w:lastRowLastColumn="0"/>
+            <w:tcW w:w="2263" w:type="dxa"/>
+          </w:tcPr>
+          <w:p>
+            <w:pPr>
+              <w:pStyle w:val="Prrafodelista"/>
+              <w:ind w:left="0"/>
+            </w:pPr>
+            <w:r>
+              <w:t>RF</w:t>
+            </w:r>
+          </w:p>
+        </w:tc>
+        <w:tc>
+          <w:tcPr>
+            <w:tcW w:w="6231" w:type="dxa"/>
+          </w:tcPr>
+          <w:p>
+            <w:pPr>
+              <w:pStyle w:val="Prrafodelista"/>
+              <w:ind w:left="0"/>
+              <w:cnfStyle w:val="100000000000" w:firstRow="1" w:lastRow="0" w:firstColumn="0" w:lastColumn="0" w:oddVBand="0" w:evenVBand="0" w:oddHBand="0" w:evenHBand="0" w:firstRowFirstColumn="0" w:firstRowLastColumn="0" w:lastRowFirstColumn="0" w:lastRowLastColumn="0"/>
+            </w:pPr>
+            <w:r>
+              <w:t>Desplegar información de camping</w:t>
+            </w:r>
+          </w:p>
+        </w:tc>
+      </w:tr>
+      <w:tr>
+        <w:tc>
+          <w:tcPr>
+            <w:cnfStyle w:val="001000000000" w:firstRow="0" w:lastRow="0" w:firstColumn="1" w:lastColumn="0" w:oddVBand="0" w:evenVBand="0" w:oddHBand="0" w:evenHBand="0" w:firstRowFirstColumn="0" w:firstRowLastColumn="0" w:lastRowFirstColumn="0" w:lastRowLastColumn="0"/>
+            <w:tcW w:w="2263" w:type="dxa"/>
+          </w:tcPr>
+          <w:p>
+            <w:pPr>
+              <w:pStyle w:val="Prrafodelista"/>
+              <w:ind w:left="0"/>
+            </w:pPr>
+            <w:r>
+              <w:t>Versión</w:t>
+            </w:r>
+          </w:p>
+        </w:tc>
+        <w:tc>
+          <w:tcPr>
+            <w:tcW w:w="6231" w:type="dxa"/>
+          </w:tcPr>
+          <w:p>
+            <w:pPr>
+              <w:cnfStyle w:val="000000000000" w:firstRow="0" w:lastRow="0" w:firstColumn="0" w:lastColumn="0" w:oddVBand="0" w:evenVBand="0" w:oddHBand="0" w:evenHBand="0" w:firstRowFirstColumn="0" w:firstRowLastColumn="0" w:lastRowFirstColumn="0" w:lastRowLastColumn="0"/>
+            </w:pPr>
+            <w:r>
+              <w:t>1.0</w:t>
+            </w:r>
+          </w:p>
+        </w:tc>
+      </w:tr>
+      <w:tr>
+        <w:tc>
+          <w:tcPr>
+            <w:cnfStyle w:val="001000000000" w:firstRow="0" w:lastRow="0" w:firstColumn="1" w:lastColumn="0" w:oddVBand="0" w:evenVBand="0" w:oddHBand="0" w:evenHBand="0" w:firstRowFirstColumn="0" w:firstRowLastColumn="0" w:lastRowFirstColumn="0" w:lastRowLastColumn="0"/>
+            <w:tcW w:w="2263" w:type="dxa"/>
+          </w:tcPr>
+          <w:p>
+            <w:pPr>
+              <w:pStyle w:val="Prrafodelista"/>
+              <w:ind w:left="0"/>
+            </w:pPr>
+            <w:r>
+              <w:t>Autores</w:t>
+            </w:r>
+          </w:p>
+        </w:tc>
+        <w:tc>
+          <w:tcPr>
+            <w:tcW w:w="6231" w:type="dxa"/>
+          </w:tcPr>
+          <w:p>
+            <w:pPr>
+              <w:cnfStyle w:val="000000000000" w:firstRow="0" w:lastRow="0" w:firstColumn="0" w:lastColumn="0" w:oddVBand="0" w:evenVBand="0" w:oddHBand="0" w:evenHBand="0" w:firstRowFirstColumn="0" w:firstRowLastColumn="0" w:lastRowFirstColumn="0" w:lastRowLastColumn="0"/>
+            </w:pPr>
+            <w:r>
+              <w:t>Asier Sanz y Jorge Toribio</w:t>
+            </w:r>
+          </w:p>
+        </w:tc>
+      </w:tr>
+      <w:tr>
+        <w:tc>
+          <w:tcPr>
+            <w:cnfStyle w:val="001000000000" w:firstRow="0" w:lastRow="0" w:firstColumn="1" w:lastColumn="0" w:oddVBand="0" w:evenVBand="0" w:oddHBand="0" w:evenHBand="0" w:firstRowFirstColumn="0" w:firstRowLastColumn="0" w:lastRowFirstColumn="0" w:lastRowLastColumn="0"/>
+            <w:tcW w:w="2263" w:type="dxa"/>
+          </w:tcPr>
+          <w:p>
+            <w:pPr>
+              <w:pStyle w:val="Prrafodelista"/>
+              <w:ind w:left="0"/>
+            </w:pPr>
+            <w:r>
+              <w:t>Descripción</w:t>
+            </w:r>
+          </w:p>
+        </w:tc>
+        <w:tc>
+          <w:tcPr>
+            <w:tcW w:w="6231" w:type="dxa"/>
+          </w:tcPr>
+          <w:p>
+            <w:pPr>
+              <w:cnfStyle w:val="000000000000" w:firstRow="0" w:lastRow="0" w:firstColumn="0" w:lastColumn="0" w:oddVBand="0" w:evenVBand="0" w:oddHBand="0" w:evenHBand="0" w:firstRowFirstColumn="0" w:firstRowLastColumn="0" w:lastRowFirstColumn="0" w:lastRowLastColumn="0"/>
+            </w:pPr>
+            <w:r>
+              <w:t xml:space="preserve">El sistema debe permitir a un usuario </w:t>
+            </w:r>
+            <w:r>
+              <w:t>al dar click en uno de los puntos visualizar la información del camping</w:t>
+            </w:r>
+            <w:r>
+              <w:t>.</w:t>
+            </w:r>
+          </w:p>
+        </w:tc>
+      </w:tr>
+      <w:tr>
+        <w:tc>
+          <w:tcPr>
+            <w:cnfStyle w:val="001000000000" w:firstRow="0" w:lastRow="0" w:firstColumn="1" w:lastColumn="0" w:oddVBand="0" w:evenVBand="0" w:oddHBand="0" w:evenHBand="0" w:firstRowFirstColumn="0" w:firstRowLastColumn="0" w:lastRowFirstColumn="0" w:lastRowLastColumn="0"/>
+            <w:tcW w:w="2263" w:type="dxa"/>
+          </w:tcPr>
+          <w:p>
+            <w:pPr>
+              <w:pStyle w:val="Prrafodelista"/>
+              <w:ind w:left="0"/>
+            </w:pPr>
+            <w:r>
+              <w:t>Objetivos</w:t>
+            </w:r>
+          </w:p>
+        </w:tc>
+        <w:tc>
+          <w:tcPr>
+            <w:tcW w:w="6231" w:type="dxa"/>
+          </w:tcPr>
+          <w:p>
+            <w:pPr>
+              <w:cnfStyle w:val="000000000000" w:firstRow="0" w:lastRow="0" w:firstColumn="0" w:lastColumn="0" w:oddVBand="0" w:evenVBand="0" w:oddHBand="0" w:evenHBand="0" w:firstRowFirstColumn="0" w:firstRowLastColumn="0" w:lastRowFirstColumn="0" w:lastRowLastColumn="0"/>
+            </w:pPr>
+            <w:r>
+              <w:t>Incorporar de manera correcta la API de campings.</w:t>
+            </w:r>
+          </w:p>
+        </w:tc>
+      </w:tr>
+      <w:tr>
+        <w:tc>
+          <w:tcPr>
+            <w:cnfStyle w:val="001000000000" w:firstRow="0" w:lastRow="0" w:firstColumn="1" w:lastColumn="0" w:oddVBand="0" w:evenVBand="0" w:oddHBand="0" w:evenHBand="0" w:firstRowFirstColumn="0" w:firstRowLastColumn="0" w:lastRowFirstColumn="0" w:lastRowLastColumn="0"/>
+            <w:tcW w:w="2263" w:type="dxa"/>
+          </w:tcPr>
+          <w:p>
+            <w:pPr>
+              <w:pStyle w:val="Prrafodelista"/>
+              <w:ind w:left="0"/>
+            </w:pPr>
+            <w:r>
+              <w:t>Precondición</w:t>
+            </w:r>
+          </w:p>
+        </w:tc>
+        <w:tc>
+          <w:tcPr>
+            <w:tcW w:w="6231" w:type="dxa"/>
+          </w:tcPr>
+          <w:p>
+            <w:pPr>
+              <w:cnfStyle w:val="000000000000" w:firstRow="0" w:lastRow="0" w:firstColumn="0" w:lastColumn="0" w:oddVBand="0" w:evenVBand="0" w:oddHBand="0" w:evenHBand="0" w:firstRowFirstColumn="0" w:firstRowLastColumn="0" w:lastRowFirstColumn="0" w:lastRowLastColumn="0"/>
+            </w:pPr>
+            <w:r>
+              <w:t>Visualizar el mapa de campings</w:t>
+            </w:r>
+            <w:r>
+              <w:t>.</w:t>
+            </w:r>
+          </w:p>
+        </w:tc>
+      </w:tr>
+      <w:tr>
+        <w:tc>
+          <w:tcPr>
+            <w:cnfStyle w:val="001000000000" w:firstRow="0" w:lastRow="0" w:firstColumn="1" w:lastColumn="0" w:oddVBand="0" w:evenVBand="0" w:oddHBand="0" w:evenHBand="0" w:firstRowFirstColumn="0" w:firstRowLastColumn="0" w:lastRowFirstColumn="0" w:lastRowLastColumn="0"/>
+            <w:tcW w:w="2263" w:type="dxa"/>
+          </w:tcPr>
+          <w:p>
+            <w:pPr>
+              <w:pStyle w:val="Prrafodelista"/>
+              <w:ind w:left="0"/>
+            </w:pPr>
+            <w:r>
+              <w:t>Secuencia Normal</w:t>
+            </w:r>
+          </w:p>
+        </w:tc>
+        <w:tc>
+          <w:tcPr>
+            <w:tcW w:w="6231" w:type="dxa"/>
+          </w:tcPr>
+          <w:p>
+            <w:pPr>
+              <w:cnfStyle w:val="000000000000" w:firstRow="0" w:lastRow="0" w:firstColumn="0" w:lastColumn="0" w:oddVBand="0" w:evenVBand="0" w:oddHBand="0" w:evenHBand="0" w:firstRowFirstColumn="0" w:firstRowLastColumn="0" w:lastRowFirstColumn="0" w:lastRowLastColumn="0"/>
+            </w:pPr>
+            <w:r>
+              <w:t xml:space="preserve">El usuario al </w:t>
+            </w:r>
+            <w:r>
+              <w:t>dar click en uno de los puntos podrá ver la información relacionado con el camping en cuestión</w:t>
+            </w:r>
+            <w:r>
+              <w:t>.</w:t>
+            </w:r>
+          </w:p>
+        </w:tc>
+      </w:tr>
+      <w:tr>
+        <w:tc>
+          <w:tcPr>
+            <w:cnfStyle w:val="001000000000" w:firstRow="0" w:lastRow="0" w:firstColumn="1" w:lastColumn="0" w:oddVBand="0" w:evenVBand="0" w:oddHBand="0" w:evenHBand="0" w:firstRowFirstColumn="0" w:firstRowLastColumn="0" w:lastRowFirstColumn="0" w:lastRowLastColumn="0"/>
+            <w:tcW w:w="2263" w:type="dxa"/>
+          </w:tcPr>
+          <w:p>
+            <w:pPr>
+              <w:pStyle w:val="Prrafodelista"/>
+              <w:ind w:left="0"/>
+            </w:pPr>
+            <w:r>
+              <w:t>Postcondición</w:t>
+            </w:r>
+          </w:p>
+        </w:tc>
+        <w:tc>
+          <w:tcPr>
+            <w:tcW w:w="6231" w:type="dxa"/>
+          </w:tcPr>
+          <w:p>
+            <w:pPr>
+              <w:cnfStyle w:val="000000000000" w:firstRow="0" w:lastRow="0" w:firstColumn="0" w:lastColumn="0" w:oddVBand="0" w:evenVBand="0" w:oddHBand="0" w:evenHBand="0" w:firstRowFirstColumn="0" w:firstRowLastColumn="0" w:lastRowFirstColumn="0" w:lastRowLastColumn="0"/>
+            </w:pPr>
+            <w:r>
+              <w:t>Poder interactuar con la información para añadir a favoritos</w:t>
+            </w:r>
+            <w:r>
+              <w:t>.</w:t>
+            </w:r>
+          </w:p>
+        </w:tc>
+      </w:tr>
+      <w:tr>
+        <w:tc>
+          <w:tcPr>
+            <w:cnfStyle w:val="001000000000" w:firstRow="0" w:lastRow="0" w:firstColumn="1" w:lastColumn="0" w:oddVBand="0" w:evenVBand="0" w:oddHBand="0" w:evenHBand="0" w:firstRowFirstColumn="0" w:firstRowLastColumn="0" w:lastRowFirstColumn="0" w:lastRowLastColumn="0"/>
+            <w:tcW w:w="2263" w:type="dxa"/>
+          </w:tcPr>
+          <w:p>
+            <w:pPr>
+              <w:pStyle w:val="Prrafodelista"/>
+              <w:ind w:left="0"/>
+            </w:pPr>
+            <w:r>
+              <w:t>Excepción</w:t>
+            </w:r>
+          </w:p>
+        </w:tc>
+        <w:tc>
+          <w:tcPr>
+            <w:tcW w:w="6231" w:type="dxa"/>
+          </w:tcPr>
+          <w:p>
+            <w:pPr>
+              <w:cnfStyle w:val="000000000000" w:firstRow="0" w:lastRow="0" w:firstColumn="0" w:lastColumn="0" w:oddVBand="0" w:evenVBand="0" w:oddHBand="0" w:evenHBand="0" w:firstRowFirstColumn="0" w:firstRowLastColumn="0" w:lastRowFirstColumn="0" w:lastRowLastColumn="0"/>
+            </w:pPr>
+            <w:r>
+              <w:t>La información de la API cambie con el paso del tiempo.</w:t>
+            </w:r>
+          </w:p>
+        </w:tc>
+      </w:tr>
+      <w:tr>
+        <w:tc>
+          <w:tcPr>
+            <w:cnfStyle w:val="001000000000" w:firstRow="0" w:lastRow="0" w:firstColumn="1" w:lastColumn="0" w:oddVBand="0" w:evenVBand="0" w:oddHBand="0" w:evenHBand="0" w:firstRowFirstColumn="0" w:firstRowLastColumn="0" w:lastRowFirstColumn="0" w:lastRowLastColumn="0"/>
+            <w:tcW w:w="2263" w:type="dxa"/>
+          </w:tcPr>
+          <w:p>
+            <w:pPr>
+              <w:pStyle w:val="Prrafodelista"/>
+              <w:ind w:left="0"/>
+            </w:pPr>
+            <w:r>
+              <w:t>Rendimiento</w:t>
+            </w:r>
+          </w:p>
+        </w:tc>
+        <w:tc>
+          <w:tcPr>
+            <w:tcW w:w="6231" w:type="dxa"/>
+          </w:tcPr>
+          <w:p>
+            <w:pPr>
+              <w:cnfStyle w:val="000000000000" w:firstRow="0" w:lastRow="0" w:firstColumn="0" w:lastColumn="0" w:oddVBand="0" w:evenVBand="0" w:oddHBand="0" w:evenHBand="0" w:firstRowFirstColumn="0" w:firstRowLastColumn="0" w:lastRowFirstColumn="0" w:lastRowLastColumn="0"/>
+            </w:pPr>
+            <w:r>
+              <w:t>Normal</w:t>
+            </w:r>
+          </w:p>
+        </w:tc>
+      </w:tr>
+      <w:tr>
+        <w:tc>
+          <w:tcPr>
+            <w:cnfStyle w:val="001000000000" w:firstRow="0" w:lastRow="0" w:firstColumn="1" w:lastColumn="0" w:oddVBand="0" w:evenVBand="0" w:oddHBand="0" w:evenHBand="0" w:firstRowFirstColumn="0" w:firstRowLastColumn="0" w:lastRowFirstColumn="0" w:lastRowLastColumn="0"/>
+            <w:tcW w:w="2263" w:type="dxa"/>
+          </w:tcPr>
+          <w:p>
+            <w:pPr>
+              <w:pStyle w:val="Prrafodelista"/>
+              <w:ind w:left="0"/>
+            </w:pPr>
+            <w:r>
+              <w:t>Importancia</w:t>
+            </w:r>
+          </w:p>
+        </w:tc>
+        <w:tc>
+          <w:tcPr>
+            <w:tcW w:w="6231" w:type="dxa"/>
+          </w:tcPr>
+          <w:p>
+            <w:pPr>
+              <w:cnfStyle w:val="000000000000" w:firstRow="0" w:lastRow="0" w:firstColumn="0" w:lastColumn="0" w:oddVBand="0" w:evenVBand="0" w:oddHBand="0" w:evenHBand="0" w:firstRowFirstColumn="0" w:firstRowLastColumn="0" w:lastRowFirstColumn="0" w:lastRowLastColumn="0"/>
+            </w:pPr>
+            <w:r>
+              <w:t>Alta</w:t>
+            </w:r>
+          </w:p>
+        </w:tc>
+      </w:tr>
+      <w:tr>
+        <w:tc>
+          <w:tcPr>
+            <w:cnfStyle w:val="001000000000" w:firstRow="0" w:lastRow="0" w:firstColumn="1" w:lastColumn="0" w:oddVBand="0" w:evenVBand="0" w:oddHBand="0" w:evenHBand="0" w:firstRowFirstColumn="0" w:firstRowLastColumn="0" w:lastRowFirstColumn="0" w:lastRowLastColumn="0"/>
+            <w:tcW w:w="2263" w:type="dxa"/>
+          </w:tcPr>
+          <w:p>
+            <w:pPr>
+              <w:pStyle w:val="Prrafodelista"/>
+              <w:ind w:left="0"/>
+            </w:pPr>
+            <w:r>
+              <w:t>Urgencia</w:t>
+            </w:r>
+          </w:p>
+        </w:tc>
+        <w:tc>
+          <w:tcPr>
+            <w:tcW w:w="6231" w:type="dxa"/>
+          </w:tcPr>
+          <w:p>
+            <w:pPr>
+              <w:cnfStyle w:val="000000000000" w:firstRow="0" w:lastRow="0" w:firstColumn="0" w:lastColumn="0" w:oddVBand="0" w:evenVBand="0" w:oddHBand="0" w:evenHBand="0" w:firstRowFirstColumn="0" w:firstRowLastColumn="0" w:lastRowFirstColumn="0" w:lastRowLastColumn="0"/>
+            </w:pPr>
+            <w:r>
+              <w:t>Máxima</w:t>
+            </w:r>
+          </w:p>
+        </w:tc>
+      </w:tr>
+      <w:tr>
+        <w:tc>
+          <w:tcPr>
+            <w:cnfStyle w:val="001000000000" w:firstRow="0" w:lastRow="0" w:firstColumn="1" w:lastColumn="0" w:oddVBand="0" w:evenVBand="0" w:oddHBand="0" w:evenHBand="0" w:firstRowFirstColumn="0" w:firstRowLastColumn="0" w:lastRowFirstColumn="0" w:lastRowLastColumn="0"/>
+            <w:tcW w:w="2263" w:type="dxa"/>
+          </w:tcPr>
+          <w:p>
+            <w:pPr>
+              <w:pStyle w:val="Prrafodelista"/>
+              <w:ind w:left="0"/>
+            </w:pPr>
+            <w:r>
+              <w:t>Estado</w:t>
+            </w:r>
+          </w:p>
+        </w:tc>
+        <w:tc>
+          <w:tcPr>
+            <w:tcW w:w="6231" w:type="dxa"/>
+          </w:tcPr>
+          <w:p>
+            <w:pPr>
+              <w:cnfStyle w:val="000000000000" w:firstRow="0" w:lastRow="0" w:firstColumn="0" w:lastColumn="0" w:oddVBand="0" w:evenVBand="0" w:oddHBand="0" w:evenHBand="0" w:firstRowFirstColumn="0" w:firstRowLastColumn="0" w:lastRowFirstColumn="0" w:lastRowLastColumn="0"/>
+            </w:pPr>
+            <w:r>
+              <w:t>Operativo</w:t>
+            </w:r>
+          </w:p>
+        </w:tc>
+      </w:tr>
+      <w:tr>
+        <w:tc>
+          <w:tcPr>
+            <w:cnfStyle w:val="001000000000" w:firstRow="0" w:lastRow="0" w:firstColumn="1" w:lastColumn="0" w:oddVBand="0" w:evenVBand="0" w:oddHBand="0" w:evenHBand="0" w:firstRowFirstColumn="0" w:firstRowLastColumn="0" w:lastRowFirstColumn="0" w:lastRowLastColumn="0"/>
+            <w:tcW w:w="2263" w:type="dxa"/>
+          </w:tcPr>
+          <w:p>
+            <w:pPr>
+              <w:pStyle w:val="Prrafodelista"/>
+              <w:ind w:left="0"/>
+            </w:pPr>
+            <w:r>
+              <w:t>Estabilidad</w:t>
+            </w:r>
+          </w:p>
+        </w:tc>
+        <w:tc>
+          <w:tcPr>
+            <w:tcW w:w="6231" w:type="dxa"/>
+          </w:tcPr>
+          <w:p>
+            <w:pPr>
+              <w:cnfStyle w:val="000000000000" w:firstRow="0" w:lastRow="0" w:firstColumn="0" w:lastColumn="0" w:oddVBand="0" w:evenVBand="0" w:oddHBand="0" w:evenHBand="0" w:firstRowFirstColumn="0" w:firstRowLastColumn="0" w:lastRowFirstColumn="0" w:lastRowLastColumn="0"/>
+            </w:pPr>
+            <w:r>
+              <w:t>Alta</w:t>
+            </w:r>
+          </w:p>
+        </w:tc>
+      </w:tr>
+    </w:tbl>
+    <w:p/>
+    <w:tbl>
+      <w:tblPr>
+        <w:tblStyle w:val="Tablaconcuadrcula1clara-nfasis6"/>
+        <w:tblW w:w="0" w:type="auto"/>
+        <w:tblLook w:val="04A0" w:firstRow="1" w:lastRow="0" w:firstColumn="1" w:lastColumn="0" w:noHBand="0" w:noVBand="1"/>
+      </w:tblPr>
+      <w:tblGrid>
+        <w:gridCol w:w="2263"/>
+        <w:gridCol w:w="6231"/>
+      </w:tblGrid>
+      <w:tr>
+        <w:trPr>
+          <w:cnfStyle w:val="100000000000" w:firstRow="1" w:lastRow="0" w:firstColumn="0" w:lastColumn="0" w:oddVBand="0" w:evenVBand="0" w:oddHBand="0" w:evenHBand="0" w:firstRowFirstColumn="0" w:firstRowLastColumn="0" w:lastRowFirstColumn="0" w:lastRowLastColumn="0"/>
+        </w:trPr>
+        <w:tc>
+          <w:tcPr>
+            <w:cnfStyle w:val="001000000000" w:firstRow="0" w:lastRow="0" w:firstColumn="1" w:lastColumn="0" w:oddVBand="0" w:evenVBand="0" w:oddHBand="0" w:evenHBand="0" w:firstRowFirstColumn="0" w:firstRowLastColumn="0" w:lastRowFirstColumn="0" w:lastRowLastColumn="0"/>
+            <w:tcW w:w="2263" w:type="dxa"/>
+          </w:tcPr>
+          <w:p>
+            <w:pPr>
+              <w:pStyle w:val="Prrafodelista"/>
+              <w:ind w:left="0"/>
+            </w:pPr>
+            <w:r>
+              <w:t>RF</w:t>
+            </w:r>
+          </w:p>
+        </w:tc>
+        <w:tc>
+          <w:tcPr>
+            <w:tcW w:w="6231" w:type="dxa"/>
+          </w:tcPr>
+          <w:p>
+            <w:pPr>
+              <w:pStyle w:val="Prrafodelista"/>
+              <w:ind w:left="0"/>
+              <w:cnfStyle w:val="100000000000" w:firstRow="1" w:lastRow="0" w:firstColumn="0" w:lastColumn="0" w:oddVBand="0" w:evenVBand="0" w:oddHBand="0" w:evenHBand="0" w:firstRowFirstColumn="0" w:firstRowLastColumn="0" w:lastRowFirstColumn="0" w:lastRowLastColumn="0"/>
+            </w:pPr>
+            <w:r>
+              <w:t>Mostrar Favoritos para usuario logueado</w:t>
+            </w:r>
+          </w:p>
+        </w:tc>
+      </w:tr>
+      <w:tr>
+        <w:tc>
+          <w:tcPr>
+            <w:cnfStyle w:val="001000000000" w:firstRow="0" w:lastRow="0" w:firstColumn="1" w:lastColumn="0" w:oddVBand="0" w:evenVBand="0" w:oddHBand="0" w:evenHBand="0" w:firstRowFirstColumn="0" w:firstRowLastColumn="0" w:lastRowFirstColumn="0" w:lastRowLastColumn="0"/>
+            <w:tcW w:w="2263" w:type="dxa"/>
+          </w:tcPr>
+          <w:p>
+            <w:pPr>
+              <w:pStyle w:val="Prrafodelista"/>
+              <w:ind w:left="0"/>
+            </w:pPr>
+            <w:r>
+              <w:t>Versión</w:t>
+            </w:r>
+          </w:p>
+        </w:tc>
+        <w:tc>
+          <w:tcPr>
+            <w:tcW w:w="6231" w:type="dxa"/>
+          </w:tcPr>
+          <w:p>
+            <w:pPr>
+              <w:cnfStyle w:val="000000000000" w:firstRow="0" w:lastRow="0" w:firstColumn="0" w:lastColumn="0" w:oddVBand="0" w:evenVBand="0" w:oddHBand="0" w:evenHBand="0" w:firstRowFirstColumn="0" w:firstRowLastColumn="0" w:lastRowFirstColumn="0" w:lastRowLastColumn="0"/>
+            </w:pPr>
+            <w:r>
+              <w:t>1.0</w:t>
+            </w:r>
+          </w:p>
+        </w:tc>
+      </w:tr>
+      <w:tr>
+        <w:tc>
+          <w:tcPr>
+            <w:cnfStyle w:val="001000000000" w:firstRow="0" w:lastRow="0" w:firstColumn="1" w:lastColumn="0" w:oddVBand="0" w:evenVBand="0" w:oddHBand="0" w:evenHBand="0" w:firstRowFirstColumn="0" w:firstRowLastColumn="0" w:lastRowFirstColumn="0" w:lastRowLastColumn="0"/>
+            <w:tcW w:w="2263" w:type="dxa"/>
+          </w:tcPr>
+          <w:p>
+            <w:pPr>
+              <w:pStyle w:val="Prrafodelista"/>
+              <w:ind w:left="0"/>
+            </w:pPr>
+            <w:r>
+              <w:t>Autores</w:t>
+            </w:r>
+          </w:p>
+        </w:tc>
+        <w:tc>
+          <w:tcPr>
+            <w:tcW w:w="6231" w:type="dxa"/>
+          </w:tcPr>
+          <w:p>
+            <w:pPr>
+              <w:cnfStyle w:val="000000000000" w:firstRow="0" w:lastRow="0" w:firstColumn="0" w:lastColumn="0" w:oddVBand="0" w:evenVBand="0" w:oddHBand="0" w:evenHBand="0" w:firstRowFirstColumn="0" w:firstRowLastColumn="0" w:lastRowFirstColumn="0" w:lastRowLastColumn="0"/>
+            </w:pPr>
+            <w:r>
+              <w:t>Asier Sanz y Jorge Toribio</w:t>
+            </w:r>
+          </w:p>
+        </w:tc>
+      </w:tr>
+      <w:tr>
+        <w:tc>
+          <w:tcPr>
+            <w:cnfStyle w:val="001000000000" w:firstRow="0" w:lastRow="0" w:firstColumn="1" w:lastColumn="0" w:oddVBand="0" w:evenVBand="0" w:oddHBand="0" w:evenHBand="0" w:firstRowFirstColumn="0" w:firstRowLastColumn="0" w:lastRowFirstColumn="0" w:lastRowLastColumn="0"/>
+            <w:tcW w:w="2263" w:type="dxa"/>
+          </w:tcPr>
+          <w:p>
+            <w:pPr>
+              <w:pStyle w:val="Prrafodelista"/>
+              <w:ind w:left="0"/>
+            </w:pPr>
+            <w:r>
+              <w:t>Descripción</w:t>
+            </w:r>
+          </w:p>
+        </w:tc>
+        <w:tc>
+          <w:tcPr>
+            <w:tcW w:w="6231" w:type="dxa"/>
+          </w:tcPr>
+          <w:p>
+            <w:pPr>
+              <w:cnfStyle w:val="000000000000" w:firstRow="0" w:lastRow="0" w:firstColumn="0" w:lastColumn="0" w:oddVBand="0" w:evenVBand="0" w:oddHBand="0" w:evenHBand="0" w:firstRowFirstColumn="0" w:firstRowLastColumn="0" w:lastRowFirstColumn="0" w:lastRowLastColumn="0"/>
+            </w:pPr>
+            <w:r>
+              <w:t xml:space="preserve">El sistema debe permitir a un usuario al </w:t>
+            </w:r>
+            <w:r>
+              <w:t>seleccionar favoritos redirigirle a una sección donde visualice los campings registrados por favoritos</w:t>
+            </w:r>
+            <w:r>
+              <w:t>.</w:t>
+            </w:r>
+          </w:p>
+        </w:tc>
+      </w:tr>
+      <w:tr>
+        <w:tc>
+          <w:tcPr>
+            <w:cnfStyle w:val="001000000000" w:firstRow="0" w:lastRow="0" w:firstColumn="1" w:lastColumn="0" w:oddVBand="0" w:evenVBand="0" w:oddHBand="0" w:evenHBand="0" w:firstRowFirstColumn="0" w:firstRowLastColumn="0" w:lastRowFirstColumn="0" w:lastRowLastColumn="0"/>
+            <w:tcW w:w="2263" w:type="dxa"/>
+          </w:tcPr>
+          <w:p>
+            <w:pPr>
+              <w:pStyle w:val="Prrafodelista"/>
+              <w:ind w:left="0"/>
+            </w:pPr>
+            <w:r>
+              <w:t>Objetivos</w:t>
+            </w:r>
+          </w:p>
+        </w:tc>
+        <w:tc>
+          <w:tcPr>
+            <w:tcW w:w="6231" w:type="dxa"/>
+          </w:tcPr>
+          <w:p>
+            <w:pPr>
+              <w:cnfStyle w:val="000000000000" w:firstRow="0" w:lastRow="0" w:firstColumn="0" w:lastColumn="0" w:oddVBand="0" w:evenVBand="0" w:oddHBand="0" w:evenHBand="0" w:firstRowFirstColumn="0" w:firstRowLastColumn="0" w:lastRowFirstColumn="0" w:lastRowLastColumn="0"/>
+            </w:pPr>
+            <w:r>
+              <w:t>Control de modelos y bases de datos</w:t>
+            </w:r>
+            <w:r>
+              <w:t>.</w:t>
+            </w:r>
+          </w:p>
+        </w:tc>
+      </w:tr>
+      <w:tr>
+        <w:tc>
+          <w:tcPr>
+            <w:cnfStyle w:val="001000000000" w:firstRow="0" w:lastRow="0" w:firstColumn="1" w:lastColumn="0" w:oddVBand="0" w:evenVBand="0" w:oddHBand="0" w:evenHBand="0" w:firstRowFirstColumn="0" w:firstRowLastColumn="0" w:lastRowFirstColumn="0" w:lastRowLastColumn="0"/>
+            <w:tcW w:w="2263" w:type="dxa"/>
+          </w:tcPr>
+          <w:p>
+            <w:pPr>
+              <w:pStyle w:val="Prrafodelista"/>
+              <w:ind w:left="0"/>
+            </w:pPr>
+            <w:r>
+              <w:t>Precondición</w:t>
+            </w:r>
+          </w:p>
+        </w:tc>
+        <w:tc>
+          <w:tcPr>
+            <w:tcW w:w="6231" w:type="dxa"/>
+          </w:tcPr>
+          <w:p>
+            <w:pPr>
+              <w:cnfStyle w:val="000000000000" w:firstRow="0" w:lastRow="0" w:firstColumn="0" w:lastColumn="0" w:oddVBand="0" w:evenVBand="0" w:oddHBand="0" w:evenHBand="0" w:firstRowFirstColumn="0" w:firstRowLastColumn="0" w:lastRowFirstColumn="0" w:lastRowLastColumn="0"/>
+            </w:pPr>
+            <w:r>
+              <w:t>Un usuario debe de haber iniciado sesión</w:t>
+            </w:r>
+            <w:r>
+              <w:t>.</w:t>
+            </w:r>
+          </w:p>
+        </w:tc>
+      </w:tr>
+      <w:tr>
+        <w:tc>
+          <w:tcPr>
+            <w:cnfStyle w:val="001000000000" w:firstRow="0" w:lastRow="0" w:firstColumn="1" w:lastColumn="0" w:oddVBand="0" w:evenVBand="0" w:oddHBand="0" w:evenHBand="0" w:firstRowFirstColumn="0" w:firstRowLastColumn="0" w:lastRowFirstColumn="0" w:lastRowLastColumn="0"/>
+            <w:tcW w:w="2263" w:type="dxa"/>
+          </w:tcPr>
+          <w:p>
+            <w:pPr>
+              <w:pStyle w:val="Prrafodelista"/>
+              <w:ind w:left="0"/>
+            </w:pPr>
+            <w:r>
+              <w:lastRenderedPageBreak/>
+              <w:t>Secuencia Normal</w:t>
+            </w:r>
+          </w:p>
+        </w:tc>
+        <w:tc>
+          <w:tcPr>
+            <w:tcW w:w="6231" w:type="dxa"/>
+          </w:tcPr>
+          <w:p>
+            <w:pPr>
+              <w:cnfStyle w:val="000000000000" w:firstRow="0" w:lastRow="0" w:firstColumn="0" w:lastColumn="0" w:oddVBand="0" w:evenVBand="0" w:oddHBand="0" w:evenHBand="0" w:firstRowFirstColumn="0" w:firstRowLastColumn="0" w:lastRowFirstColumn="0" w:lastRowLastColumn="0"/>
+            </w:pPr>
+            <w:r>
+              <w:t xml:space="preserve">El usuario </w:t>
+            </w:r>
+            <w:r>
+              <w:t>logueado podrá dar a la opción de redirigirse a la pestaña favoritos para ver el número de campings registrados</w:t>
+            </w:r>
+            <w:r>
+              <w:t>.</w:t>
+            </w:r>
+          </w:p>
+        </w:tc>
+      </w:tr>
+      <w:tr>
+        <w:tc>
+          <w:tcPr>
+            <w:cnfStyle w:val="001000000000" w:firstRow="0" w:lastRow="0" w:firstColumn="1" w:lastColumn="0" w:oddVBand="0" w:evenVBand="0" w:oddHBand="0" w:evenHBand="0" w:firstRowFirstColumn="0" w:firstRowLastColumn="0" w:lastRowFirstColumn="0" w:lastRowLastColumn="0"/>
+            <w:tcW w:w="2263" w:type="dxa"/>
+          </w:tcPr>
+          <w:p>
+            <w:pPr>
+              <w:pStyle w:val="Prrafodelista"/>
+              <w:ind w:left="0"/>
+            </w:pPr>
+            <w:r>
+              <w:t>Postcondición</w:t>
+            </w:r>
+          </w:p>
+        </w:tc>
+        <w:tc>
+          <w:tcPr>
+            <w:tcW w:w="6231" w:type="dxa"/>
+          </w:tcPr>
+          <w:p>
+            <w:pPr>
+              <w:cnfStyle w:val="000000000000" w:firstRow="0" w:lastRow="0" w:firstColumn="0" w:lastColumn="0" w:oddVBand="0" w:evenVBand="0" w:oddHBand="0" w:evenHBand="0" w:firstRowFirstColumn="0" w:firstRowLastColumn="0" w:lastRowFirstColumn="0" w:lastRowLastColumn="0"/>
+            </w:pPr>
+            <w:r>
+              <w:t>De la pestaña favoritos poder eliminarlos de la lista</w:t>
+            </w:r>
+            <w:r>
+              <w:t>.</w:t>
+            </w:r>
+          </w:p>
+        </w:tc>
+      </w:tr>
+      <w:tr>
+        <w:tc>
+          <w:tcPr>
+            <w:cnfStyle w:val="001000000000" w:firstRow="0" w:lastRow="0" w:firstColumn="1" w:lastColumn="0" w:oddVBand="0" w:evenVBand="0" w:oddHBand="0" w:evenHBand="0" w:firstRowFirstColumn="0" w:firstRowLastColumn="0" w:lastRowFirstColumn="0" w:lastRowLastColumn="0"/>
+            <w:tcW w:w="2263" w:type="dxa"/>
+          </w:tcPr>
+          <w:p>
+            <w:pPr>
+              <w:pStyle w:val="Prrafodelista"/>
+              <w:ind w:left="0"/>
+            </w:pPr>
+            <w:r>
+              <w:t>Excepción</w:t>
+            </w:r>
+          </w:p>
+        </w:tc>
+        <w:tc>
+          <w:tcPr>
+            <w:tcW w:w="6231" w:type="dxa"/>
+          </w:tcPr>
+          <w:p>
+            <w:pPr>
+              <w:cnfStyle w:val="000000000000" w:firstRow="0" w:lastRow="0" w:firstColumn="0" w:lastColumn="0" w:oddVBand="0" w:evenVBand="0" w:oddHBand="0" w:evenHBand="0" w:firstRowFirstColumn="0" w:firstRowLastColumn="0" w:lastRowFirstColumn="0" w:lastRowLastColumn="0"/>
+            </w:pPr>
+            <w:r>
+              <w:t>Error en la captura de controles y modelos</w:t>
+            </w:r>
+            <w:r>
+              <w:t>.</w:t>
+            </w:r>
+          </w:p>
+        </w:tc>
+      </w:tr>
+      <w:tr>
+        <w:tc>
+          <w:tcPr>
+            <w:cnfStyle w:val="001000000000" w:firstRow="0" w:lastRow="0" w:firstColumn="1" w:lastColumn="0" w:oddVBand="0" w:evenVBand="0" w:oddHBand="0" w:evenHBand="0" w:firstRowFirstColumn="0" w:firstRowLastColumn="0" w:lastRowFirstColumn="0" w:lastRowLastColumn="0"/>
+            <w:tcW w:w="2263" w:type="dxa"/>
+          </w:tcPr>
+          <w:p>
+            <w:pPr>
+              <w:pStyle w:val="Prrafodelista"/>
+              <w:ind w:left="0"/>
+            </w:pPr>
+            <w:r>
+              <w:t>Rendimiento</w:t>
+            </w:r>
+          </w:p>
+        </w:tc>
+        <w:tc>
+          <w:tcPr>
+            <w:tcW w:w="6231" w:type="dxa"/>
+          </w:tcPr>
+          <w:p>
+            <w:pPr>
+              <w:cnfStyle w:val="000000000000" w:firstRow="0" w:lastRow="0" w:firstColumn="0" w:lastColumn="0" w:oddVBand="0" w:evenVBand="0" w:oddHBand="0" w:evenHBand="0" w:firstRowFirstColumn="0" w:firstRowLastColumn="0" w:lastRowFirstColumn="0" w:lastRowLastColumn="0"/>
+            </w:pPr>
+            <w:r>
+              <w:t>Normal</w:t>
+            </w:r>
+          </w:p>
+        </w:tc>
+      </w:tr>
+      <w:tr>
+        <w:tc>
+          <w:tcPr>
+            <w:cnfStyle w:val="001000000000" w:firstRow="0" w:lastRow="0" w:firstColumn="1" w:lastColumn="0" w:oddVBand="0" w:evenVBand="0" w:oddHBand="0" w:evenHBand="0" w:firstRowFirstColumn="0" w:firstRowLastColumn="0" w:lastRowFirstColumn="0" w:lastRowLastColumn="0"/>
+            <w:tcW w:w="2263" w:type="dxa"/>
+          </w:tcPr>
+          <w:p>
+            <w:pPr>
+              <w:pStyle w:val="Prrafodelista"/>
+              <w:ind w:left="0"/>
+            </w:pPr>
+            <w:r>
+              <w:t>Importancia</w:t>
+            </w:r>
+          </w:p>
+        </w:tc>
+        <w:tc>
+          <w:tcPr>
+            <w:tcW w:w="6231" w:type="dxa"/>
+          </w:tcPr>
+          <w:p>
+            <w:pPr>
+              <w:cnfStyle w:val="000000000000" w:firstRow="0" w:lastRow="0" w:firstColumn="0" w:lastColumn="0" w:oddVBand="0" w:evenVBand="0" w:oddHBand="0" w:evenHBand="0" w:firstRowFirstColumn="0" w:firstRowLastColumn="0" w:lastRowFirstColumn="0" w:lastRowLastColumn="0"/>
+            </w:pPr>
+            <w:r>
+              <w:t>Alta</w:t>
+            </w:r>
+          </w:p>
+        </w:tc>
+      </w:tr>
+      <w:tr>
+        <w:tc>
+          <w:tcPr>
+            <w:cnfStyle w:val="001000000000" w:firstRow="0" w:lastRow="0" w:firstColumn="1" w:lastColumn="0" w:oddVBand="0" w:evenVBand="0" w:oddHBand="0" w:evenHBand="0" w:firstRowFirstColumn="0" w:firstRowLastColumn="0" w:lastRowFirstColumn="0" w:lastRowLastColumn="0"/>
+            <w:tcW w:w="2263" w:type="dxa"/>
+          </w:tcPr>
+          <w:p>
+            <w:pPr>
+              <w:pStyle w:val="Prrafodelista"/>
+              <w:ind w:left="0"/>
+            </w:pPr>
+            <w:r>
+              <w:t>Urgencia</w:t>
+            </w:r>
+          </w:p>
+        </w:tc>
+        <w:tc>
+          <w:tcPr>
+            <w:tcW w:w="6231" w:type="dxa"/>
+          </w:tcPr>
+          <w:p>
+            <w:pPr>
+              <w:cnfStyle w:val="000000000000" w:firstRow="0" w:lastRow="0" w:firstColumn="0" w:lastColumn="0" w:oddVBand="0" w:evenVBand="0" w:oddHBand="0" w:evenHBand="0" w:firstRowFirstColumn="0" w:firstRowLastColumn="0" w:lastRowFirstColumn="0" w:lastRowLastColumn="0"/>
+            </w:pPr>
+            <w:r>
+              <w:t>Alta</w:t>
+            </w:r>
+          </w:p>
+        </w:tc>
+      </w:tr>
+      <w:tr>
+        <w:tc>
+          <w:tcPr>
+            <w:cnfStyle w:val="001000000000" w:firstRow="0" w:lastRow="0" w:firstColumn="1" w:lastColumn="0" w:oddVBand="0" w:evenVBand="0" w:oddHBand="0" w:evenHBand="0" w:firstRowFirstColumn="0" w:firstRowLastColumn="0" w:lastRowFirstColumn="0" w:lastRowLastColumn="0"/>
+            <w:tcW w:w="2263" w:type="dxa"/>
+          </w:tcPr>
+          <w:p>
+            <w:pPr>
+              <w:pStyle w:val="Prrafodelista"/>
+              <w:ind w:left="0"/>
+            </w:pPr>
+            <w:r>
+              <w:t>Estado</w:t>
+            </w:r>
+          </w:p>
+        </w:tc>
+        <w:tc>
+          <w:tcPr>
+            <w:tcW w:w="6231" w:type="dxa"/>
+          </w:tcPr>
+          <w:p>
+            <w:pPr>
+              <w:cnfStyle w:val="000000000000" w:firstRow="0" w:lastRow="0" w:firstColumn="0" w:lastColumn="0" w:oddVBand="0" w:evenVBand="0" w:oddHBand="0" w:evenHBand="0" w:firstRowFirstColumn="0" w:firstRowLastColumn="0" w:lastRowFirstColumn="0" w:lastRowLastColumn="0"/>
+            </w:pPr>
+            <w:r>
+              <w:t>Operativo</w:t>
+            </w:r>
+          </w:p>
+        </w:tc>
+      </w:tr>
+      <w:tr>
+        <w:tc>
+          <w:tcPr>
+            <w:cnfStyle w:val="001000000000" w:firstRow="0" w:lastRow="0" w:firstColumn="1" w:lastColumn="0" w:oddVBand="0" w:evenVBand="0" w:oddHBand="0" w:evenHBand="0" w:firstRowFirstColumn="0" w:firstRowLastColumn="0" w:lastRowFirstColumn="0" w:lastRowLastColumn="0"/>
+            <w:tcW w:w="2263" w:type="dxa"/>
+          </w:tcPr>
+          <w:p>
+            <w:pPr>
+              <w:pStyle w:val="Prrafodelista"/>
+              <w:ind w:left="0"/>
+            </w:pPr>
+            <w:r>
+              <w:t>Estabilidad</w:t>
+            </w:r>
+          </w:p>
+        </w:tc>
+        <w:tc>
+          <w:tcPr>
+            <w:tcW w:w="6231" w:type="dxa"/>
+          </w:tcPr>
+          <w:p>
+            <w:pPr>
+              <w:cnfStyle w:val="000000000000" w:firstRow="0" w:lastRow="0" w:firstColumn="0" w:lastColumn="0" w:oddVBand="0" w:evenVBand="0" w:oddHBand="0" w:evenHBand="0" w:firstRowFirstColumn="0" w:firstRowLastColumn="0" w:lastRowFirstColumn="0" w:lastRowLastColumn="0"/>
+            </w:pPr>
+            <w:r>
+              <w:t>Alta</w:t>
+            </w:r>
+          </w:p>
+        </w:tc>
+      </w:tr>
+    </w:tbl>
+    <w:p/>
+    <w:tbl>
+      <w:tblPr>
+        <w:tblStyle w:val="Tablaconcuadrcula1clara-nfasis6"/>
+        <w:tblW w:w="0" w:type="auto"/>
+        <w:tblLook w:val="04A0" w:firstRow="1" w:lastRow="0" w:firstColumn="1" w:lastColumn="0" w:noHBand="0" w:noVBand="1"/>
+      </w:tblPr>
+      <w:tblGrid>
+        <w:gridCol w:w="2263"/>
+        <w:gridCol w:w="6231"/>
+      </w:tblGrid>
+      <w:tr>
+        <w:trPr>
+          <w:cnfStyle w:val="100000000000" w:firstRow="1" w:lastRow="0" w:firstColumn="0" w:lastColumn="0" w:oddVBand="0" w:evenVBand="0" w:oddHBand="0" w:evenHBand="0" w:firstRowFirstColumn="0" w:firstRowLastColumn="0" w:lastRowFirstColumn="0" w:lastRowLastColumn="0"/>
+        </w:trPr>
+        <w:tc>
+          <w:tcPr>
+            <w:cnfStyle w:val="001000000000" w:firstRow="0" w:lastRow="0" w:firstColumn="1" w:lastColumn="0" w:oddVBand="0" w:evenVBand="0" w:oddHBand="0" w:evenHBand="0" w:firstRowFirstColumn="0" w:firstRowLastColumn="0" w:lastRowFirstColumn="0" w:lastRowLastColumn="0"/>
+            <w:tcW w:w="2263" w:type="dxa"/>
+          </w:tcPr>
+          <w:p>
+            <w:pPr>
+              <w:pStyle w:val="Prrafodelista"/>
+              <w:ind w:left="0"/>
+            </w:pPr>
+            <w:r>
+              <w:t>RF</w:t>
+            </w:r>
+          </w:p>
+        </w:tc>
+        <w:tc>
+          <w:tcPr>
+            <w:tcW w:w="6231" w:type="dxa"/>
+          </w:tcPr>
+          <w:p>
+            <w:pPr>
+              <w:pStyle w:val="Prrafodelista"/>
+              <w:ind w:left="0"/>
+              <w:cnfStyle w:val="100000000000" w:firstRow="1" w:lastRow="0" w:firstColumn="0" w:lastColumn="0" w:oddVBand="0" w:evenVBand="0" w:oddHBand="0" w:evenHBand="0" w:firstRowFirstColumn="0" w:firstRowLastColumn="0" w:lastRowFirstColumn="0" w:lastRowLastColumn="0"/>
+            </w:pPr>
+            <w:r>
+              <w:t>Agregar campings a favoritos</w:t>
+            </w:r>
+          </w:p>
+        </w:tc>
+      </w:tr>
+      <w:tr>
+        <w:tc>
+          <w:tcPr>
+            <w:cnfStyle w:val="001000000000" w:firstRow="0" w:lastRow="0" w:firstColumn="1" w:lastColumn="0" w:oddVBand="0" w:evenVBand="0" w:oddHBand="0" w:evenHBand="0" w:firstRowFirstColumn="0" w:firstRowLastColumn="0" w:lastRowFirstColumn="0" w:lastRowLastColumn="0"/>
+            <w:tcW w:w="2263" w:type="dxa"/>
+          </w:tcPr>
+          <w:p>
+            <w:pPr>
+              <w:pStyle w:val="Prrafodelista"/>
+              <w:ind w:left="0"/>
+            </w:pPr>
+            <w:r>
+              <w:t>Versión</w:t>
+            </w:r>
+          </w:p>
+        </w:tc>
+        <w:tc>
+          <w:tcPr>
+            <w:tcW w:w="6231" w:type="dxa"/>
+          </w:tcPr>
+          <w:p>
+            <w:pPr>
+              <w:cnfStyle w:val="000000000000" w:firstRow="0" w:lastRow="0" w:firstColumn="0" w:lastColumn="0" w:oddVBand="0" w:evenVBand="0" w:oddHBand="0" w:evenHBand="0" w:firstRowFirstColumn="0" w:firstRowLastColumn="0" w:lastRowFirstColumn="0" w:lastRowLastColumn="0"/>
+            </w:pPr>
+            <w:r>
+              <w:t>1.0</w:t>
+            </w:r>
+          </w:p>
+        </w:tc>
+      </w:tr>
+      <w:tr>
+        <w:tc>
+          <w:tcPr>
+            <w:cnfStyle w:val="001000000000" w:firstRow="0" w:lastRow="0" w:firstColumn="1" w:lastColumn="0" w:oddVBand="0" w:evenVBand="0" w:oddHBand="0" w:evenHBand="0" w:firstRowFirstColumn="0" w:firstRowLastColumn="0" w:lastRowFirstColumn="0" w:lastRowLastColumn="0"/>
+            <w:tcW w:w="2263" w:type="dxa"/>
+          </w:tcPr>
+          <w:p>
+            <w:pPr>
+              <w:pStyle w:val="Prrafodelista"/>
+              <w:ind w:left="0"/>
+            </w:pPr>
+            <w:r>
+              <w:t>Autores</w:t>
+            </w:r>
+          </w:p>
+        </w:tc>
+        <w:tc>
+          <w:tcPr>
+            <w:tcW w:w="6231" w:type="dxa"/>
+          </w:tcPr>
+          <w:p>
+            <w:pPr>
+              <w:cnfStyle w:val="000000000000" w:firstRow="0" w:lastRow="0" w:firstColumn="0" w:lastColumn="0" w:oddVBand="0" w:evenVBand="0" w:oddHBand="0" w:evenHBand="0" w:firstRowFirstColumn="0" w:firstRowLastColumn="0" w:lastRowFirstColumn="0" w:lastRowLastColumn="0"/>
+            </w:pPr>
+            <w:r>
+              <w:t>Asier Sanz y Jorge Toribio</w:t>
+            </w:r>
+          </w:p>
+        </w:tc>
+      </w:tr>
+      <w:tr>
+        <w:tc>
+          <w:tcPr>
+            <w:cnfStyle w:val="001000000000" w:firstRow="0" w:lastRow="0" w:firstColumn="1" w:lastColumn="0" w:oddVBand="0" w:evenVBand="0" w:oddHBand="0" w:evenHBand="0" w:firstRowFirstColumn="0" w:firstRowLastColumn="0" w:lastRowFirstColumn="0" w:lastRowLastColumn="0"/>
+            <w:tcW w:w="2263" w:type="dxa"/>
+          </w:tcPr>
+          <w:p>
+            <w:pPr>
+              <w:pStyle w:val="Prrafodelista"/>
+              <w:ind w:left="0"/>
+            </w:pPr>
+            <w:r>
+              <w:t>Descripción</w:t>
+            </w:r>
+          </w:p>
+        </w:tc>
+        <w:tc>
+          <w:tcPr>
+            <w:tcW w:w="6231" w:type="dxa"/>
+          </w:tcPr>
+          <w:p>
+            <w:pPr>
+              <w:cnfStyle w:val="000000000000" w:firstRow="0" w:lastRow="0" w:firstColumn="0" w:lastColumn="0" w:oddVBand="0" w:evenVBand="0" w:oddHBand="0" w:evenHBand="0" w:firstRowFirstColumn="0" w:firstRowLastColumn="0" w:lastRowFirstColumn="0" w:lastRowLastColumn="0"/>
+            </w:pPr>
+            <w:r>
+              <w:t>El sistema debe permiti</w:t>
+            </w:r>
+            <w:r>
+              <w:t>r a los usuarios logueados añadir campings a la sección de favoritos</w:t>
+            </w:r>
+            <w:r>
+              <w:t>.</w:t>
+            </w:r>
+          </w:p>
+        </w:tc>
+      </w:tr>
+      <w:tr>
+        <w:tc>
+          <w:tcPr>
+            <w:cnfStyle w:val="001000000000" w:firstRow="0" w:lastRow="0" w:firstColumn="1" w:lastColumn="0" w:oddVBand="0" w:evenVBand="0" w:oddHBand="0" w:evenHBand="0" w:firstRowFirstColumn="0" w:firstRowLastColumn="0" w:lastRowFirstColumn="0" w:lastRowLastColumn="0"/>
+            <w:tcW w:w="2263" w:type="dxa"/>
+          </w:tcPr>
+          <w:p>
+            <w:pPr>
+              <w:pStyle w:val="Prrafodelista"/>
+              <w:ind w:left="0"/>
+            </w:pPr>
+            <w:r>
+              <w:t>Objetivos</w:t>
+            </w:r>
+          </w:p>
+        </w:tc>
+        <w:tc>
+          <w:tcPr>
+            <w:tcW w:w="6231" w:type="dxa"/>
+          </w:tcPr>
+          <w:p>
+            <w:pPr>
+              <w:cnfStyle w:val="000000000000" w:firstRow="0" w:lastRow="0" w:firstColumn="0" w:lastColumn="0" w:oddVBand="0" w:evenVBand="0" w:oddHBand="0" w:evenHBand="0" w:firstRowFirstColumn="0" w:firstRowLastColumn="0" w:lastRowFirstColumn="0" w:lastRowLastColumn="0"/>
+            </w:pPr>
+            <w:r>
+              <w:t>Control de modelos y bases de datos.</w:t>
+            </w:r>
+          </w:p>
+        </w:tc>
+      </w:tr>
+      <w:tr>
+        <w:tc>
+          <w:tcPr>
+            <w:cnfStyle w:val="001000000000" w:firstRow="0" w:lastRow="0" w:firstColumn="1" w:lastColumn="0" w:oddVBand="0" w:evenVBand="0" w:oddHBand="0" w:evenHBand="0" w:firstRowFirstColumn="0" w:firstRowLastColumn="0" w:lastRowFirstColumn="0" w:lastRowLastColumn="0"/>
+            <w:tcW w:w="2263" w:type="dxa"/>
+          </w:tcPr>
+          <w:p>
+            <w:pPr>
+              <w:pStyle w:val="Prrafodelista"/>
+              <w:ind w:left="0"/>
+            </w:pPr>
+            <w:r>
+              <w:t>Precondición</w:t>
+            </w:r>
+          </w:p>
+        </w:tc>
+        <w:tc>
+          <w:tcPr>
+            <w:tcW w:w="6231" w:type="dxa"/>
+          </w:tcPr>
+          <w:p>
+            <w:pPr>
+              <w:cnfStyle w:val="000000000000" w:firstRow="0" w:lastRow="0" w:firstColumn="0" w:lastColumn="0" w:oddVBand="0" w:evenVBand="0" w:oddHBand="0" w:evenHBand="0" w:firstRowFirstColumn="0" w:firstRowLastColumn="0" w:lastRowFirstColumn="0" w:lastRowLastColumn="0"/>
+            </w:pPr>
+            <w:r>
+              <w:t>El usuario debe haber iniciado sesión-</w:t>
+            </w:r>
+            <w:r>
+              <w:t>.</w:t>
+            </w:r>
+          </w:p>
+        </w:tc>
+      </w:tr>
+      <w:tr>
+        <w:tc>
+          <w:tcPr>
+            <w:cnfStyle w:val="001000000000" w:firstRow="0" w:lastRow="0" w:firstColumn="1" w:lastColumn="0" w:oddVBand="0" w:evenVBand="0" w:oddHBand="0" w:evenHBand="0" w:firstRowFirstColumn="0" w:firstRowLastColumn="0" w:lastRowFirstColumn="0" w:lastRowLastColumn="0"/>
+            <w:tcW w:w="2263" w:type="dxa"/>
+          </w:tcPr>
+          <w:p>
+            <w:pPr>
+              <w:pStyle w:val="Prrafodelista"/>
+              <w:ind w:left="0"/>
+            </w:pPr>
+            <w:r>
+              <w:t>Secuencia Normal</w:t>
+            </w:r>
+          </w:p>
+        </w:tc>
+        <w:tc>
+          <w:tcPr>
+            <w:tcW w:w="6231" w:type="dxa"/>
+          </w:tcPr>
+          <w:p>
+            <w:pPr>
+              <w:cnfStyle w:val="000000000000" w:firstRow="0" w:lastRow="0" w:firstColumn="0" w:lastColumn="0" w:oddVBand="0" w:evenVBand="0" w:oddHBand="0" w:evenHBand="0" w:firstRowFirstColumn="0" w:firstRowLastColumn="0" w:lastRowFirstColumn="0" w:lastRowLastColumn="0"/>
+            </w:pPr>
+            <w:r>
+              <w:t xml:space="preserve">El usuario </w:t>
+            </w:r>
+            <w:r>
+              <w:t>tras desplegar la información de uno de los campings, tendrá la opción de poder añadirlos a favoritos en ese mismo contenedor</w:t>
+            </w:r>
+            <w:r>
+              <w:t>.</w:t>
+            </w:r>
+          </w:p>
+        </w:tc>
+      </w:tr>
+      <w:tr>
+        <w:tc>
+          <w:tcPr>
+            <w:cnfStyle w:val="001000000000" w:firstRow="0" w:lastRow="0" w:firstColumn="1" w:lastColumn="0" w:oddVBand="0" w:evenVBand="0" w:oddHBand="0" w:evenHBand="0" w:firstRowFirstColumn="0" w:firstRowLastColumn="0" w:lastRowFirstColumn="0" w:lastRowLastColumn="0"/>
+            <w:tcW w:w="2263" w:type="dxa"/>
+          </w:tcPr>
+          <w:p>
+            <w:pPr>
+              <w:pStyle w:val="Prrafodelista"/>
+              <w:ind w:left="0"/>
+            </w:pPr>
+            <w:r>
+              <w:t>Postcondición</w:t>
+            </w:r>
+          </w:p>
+        </w:tc>
+        <w:tc>
+          <w:tcPr>
+            <w:tcW w:w="6231" w:type="dxa"/>
+          </w:tcPr>
+          <w:p>
+            <w:pPr>
+              <w:cnfStyle w:val="000000000000" w:firstRow="0" w:lastRow="0" w:firstColumn="0" w:lastColumn="0" w:oddVBand="0" w:evenVBand="0" w:oddHBand="0" w:evenHBand="0" w:firstRowFirstColumn="0" w:firstRowLastColumn="0" w:lastRowFirstColumn="0" w:lastRowLastColumn="0"/>
+            </w:pPr>
+            <w:r>
+              <w:t>Pod</w:t>
+            </w:r>
+            <w:r>
+              <w:t>rá ver en la sección de favoritos su listado de campings actualizado</w:t>
+            </w:r>
+            <w:r>
+              <w:t>.</w:t>
+            </w:r>
+          </w:p>
+        </w:tc>
+      </w:tr>
+      <w:tr>
+        <w:tc>
+          <w:tcPr>
+            <w:cnfStyle w:val="001000000000" w:firstRow="0" w:lastRow="0" w:firstColumn="1" w:lastColumn="0" w:oddVBand="0" w:evenVBand="0" w:oddHBand="0" w:evenHBand="0" w:firstRowFirstColumn="0" w:firstRowLastColumn="0" w:lastRowFirstColumn="0" w:lastRowLastColumn="0"/>
+            <w:tcW w:w="2263" w:type="dxa"/>
+          </w:tcPr>
+          <w:p>
+            <w:pPr>
+              <w:pStyle w:val="Prrafodelista"/>
+              <w:ind w:left="0"/>
+            </w:pPr>
+            <w:r>
+              <w:t>Excepción</w:t>
+            </w:r>
+          </w:p>
+        </w:tc>
+        <w:tc>
+          <w:tcPr>
+            <w:tcW w:w="6231" w:type="dxa"/>
+          </w:tcPr>
+          <w:p>
+            <w:pPr>
+              <w:cnfStyle w:val="000000000000" w:firstRow="0" w:lastRow="0" w:firstColumn="0" w:lastColumn="0" w:oddVBand="0" w:evenVBand="0" w:oddHBand="0" w:evenHBand="0" w:firstRowFirstColumn="0" w:firstRowLastColumn="0" w:lastRowFirstColumn="0" w:lastRowLastColumn="0"/>
+            </w:pPr>
+            <w:r>
+              <w:t>Mal manejo de controles y modelos</w:t>
+            </w:r>
+            <w:r>
+              <w:t>.</w:t>
+            </w:r>
+          </w:p>
+        </w:tc>
+      </w:tr>
+      <w:tr>
+        <w:tc>
+          <w:tcPr>
+            <w:cnfStyle w:val="001000000000" w:firstRow="0" w:lastRow="0" w:firstColumn="1" w:lastColumn="0" w:oddVBand="0" w:evenVBand="0" w:oddHBand="0" w:evenHBand="0" w:firstRowFirstColumn="0" w:firstRowLastColumn="0" w:lastRowFirstColumn="0" w:lastRowLastColumn="0"/>
+            <w:tcW w:w="2263" w:type="dxa"/>
+          </w:tcPr>
+          <w:p>
+            <w:pPr>
+              <w:pStyle w:val="Prrafodelista"/>
+              <w:ind w:left="0"/>
+            </w:pPr>
+            <w:r>
+              <w:t>Rendimiento</w:t>
+            </w:r>
+          </w:p>
+        </w:tc>
+        <w:tc>
+          <w:tcPr>
+            <w:tcW w:w="6231" w:type="dxa"/>
+          </w:tcPr>
+          <w:p>
+            <w:pPr>
+              <w:cnfStyle w:val="000000000000" w:firstRow="0" w:lastRow="0" w:firstColumn="0" w:lastColumn="0" w:oddVBand="0" w:evenVBand="0" w:oddHBand="0" w:evenHBand="0" w:firstRowFirstColumn="0" w:firstRowLastColumn="0" w:lastRowFirstColumn="0" w:lastRowLastColumn="0"/>
+            </w:pPr>
+            <w:r>
+              <w:t>Normal</w:t>
+            </w:r>
+          </w:p>
+        </w:tc>
+      </w:tr>
+      <w:tr>
+        <w:tc>
+          <w:tcPr>
+            <w:cnfStyle w:val="001000000000" w:firstRow="0" w:lastRow="0" w:firstColumn="1" w:lastColumn="0" w:oddVBand="0" w:evenVBand="0" w:oddHBand="0" w:evenHBand="0" w:firstRowFirstColumn="0" w:firstRowLastColumn="0" w:lastRowFirstColumn="0" w:lastRowLastColumn="0"/>
+            <w:tcW w:w="2263" w:type="dxa"/>
+          </w:tcPr>
+          <w:p>
+            <w:pPr>
+              <w:pStyle w:val="Prrafodelista"/>
+              <w:ind w:left="0"/>
+            </w:pPr>
+            <w:r>
+              <w:t>Importancia</w:t>
+            </w:r>
+          </w:p>
+        </w:tc>
+        <w:tc>
+          <w:tcPr>
+            <w:tcW w:w="6231" w:type="dxa"/>
+          </w:tcPr>
+          <w:p>
+            <w:pPr>
+              <w:cnfStyle w:val="000000000000" w:firstRow="0" w:lastRow="0" w:firstColumn="0" w:lastColumn="0" w:oddVBand="0" w:evenVBand="0" w:oddHBand="0" w:evenHBand="0" w:firstRowFirstColumn="0" w:firstRowLastColumn="0" w:lastRowFirstColumn="0" w:lastRowLastColumn="0"/>
+            </w:pPr>
+            <w:r>
+              <w:t>Alta</w:t>
+            </w:r>
+          </w:p>
+        </w:tc>
+      </w:tr>
+      <w:tr>
+        <w:tc>
+          <w:tcPr>
+            <w:cnfStyle w:val="001000000000" w:firstRow="0" w:lastRow="0" w:firstColumn="1" w:lastColumn="0" w:oddVBand="0" w:evenVBand="0" w:oddHBand="0" w:evenHBand="0" w:firstRowFirstColumn="0" w:firstRowLastColumn="0" w:lastRowFirstColumn="0" w:lastRowLastColumn="0"/>
+            <w:tcW w:w="2263" w:type="dxa"/>
+          </w:tcPr>
+          <w:p>
+            <w:pPr>
+              <w:pStyle w:val="Prrafodelista"/>
+              <w:ind w:left="0"/>
+            </w:pPr>
+            <w:r>
+              <w:t>Urgencia</w:t>
+            </w:r>
+          </w:p>
+        </w:tc>
+        <w:tc>
+          <w:tcPr>
+            <w:tcW w:w="6231" w:type="dxa"/>
+          </w:tcPr>
+          <w:p>
+            <w:pPr>
+              <w:cnfStyle w:val="000000000000" w:firstRow="0" w:lastRow="0" w:firstColumn="0" w:lastColumn="0" w:oddVBand="0" w:evenVBand="0" w:oddHBand="0" w:evenHBand="0" w:firstRowFirstColumn="0" w:firstRowLastColumn="0" w:lastRowFirstColumn="0" w:lastRowLastColumn="0"/>
+            </w:pPr>
+            <w:r>
+              <w:t>Alta</w:t>
+            </w:r>
+          </w:p>
+        </w:tc>
+      </w:tr>
+      <w:tr>
+        <w:tc>
+          <w:tcPr>
+            <w:cnfStyle w:val="001000000000" w:firstRow="0" w:lastRow="0" w:firstColumn="1" w:lastColumn="0" w:oddVBand="0" w:evenVBand="0" w:oddHBand="0" w:evenHBand="0" w:firstRowFirstColumn="0" w:firstRowLastColumn="0" w:lastRowFirstColumn="0" w:lastRowLastColumn="0"/>
+            <w:tcW w:w="2263" w:type="dxa"/>
+          </w:tcPr>
+          <w:p>
+            <w:pPr>
+              <w:pStyle w:val="Prrafodelista"/>
+              <w:ind w:left="0"/>
+            </w:pPr>
+            <w:r>
+              <w:t>Estado</w:t>
+            </w:r>
+          </w:p>
+        </w:tc>
+        <w:tc>
+          <w:tcPr>
+            <w:tcW w:w="6231" w:type="dxa"/>
+          </w:tcPr>
+          <w:p>
+            <w:pPr>
+              <w:cnfStyle w:val="000000000000" w:firstRow="0" w:lastRow="0" w:firstColumn="0" w:lastColumn="0" w:oddVBand="0" w:evenVBand="0" w:oddHBand="0" w:evenHBand="0" w:firstRowFirstColumn="0" w:firstRowLastColumn="0" w:lastRowFirstColumn="0" w:lastRowLastColumn="0"/>
+            </w:pPr>
+            <w:r>
+              <w:t>Operativo</w:t>
+            </w:r>
+          </w:p>
+        </w:tc>
+      </w:tr>
+      <w:tr>
+        <w:tc>
+          <w:tcPr>
+            <w:cnfStyle w:val="001000000000" w:firstRow="0" w:lastRow="0" w:firstColumn="1" w:lastColumn="0" w:oddVBand="0" w:evenVBand="0" w:oddHBand="0" w:evenHBand="0" w:firstRowFirstColumn="0" w:firstRowLastColumn="0" w:lastRowFirstColumn="0" w:lastRowLastColumn="0"/>
+            <w:tcW w:w="2263" w:type="dxa"/>
+          </w:tcPr>
+          <w:p>
+            <w:pPr>
+              <w:pStyle w:val="Prrafodelista"/>
+              <w:ind w:left="0"/>
+            </w:pPr>
+            <w:r>
+              <w:t>Estabilidad</w:t>
+            </w:r>
+          </w:p>
+        </w:tc>
+        <w:tc>
+          <w:tcPr>
+            <w:tcW w:w="6231" w:type="dxa"/>
+          </w:tcPr>
+          <w:p>
+            <w:pPr>
+              <w:cnfStyle w:val="000000000000" w:firstRow="0" w:lastRow="0" w:firstColumn="0" w:lastColumn="0" w:oddVBand="0" w:evenVBand="0" w:oddHBand="0" w:evenHBand="0" w:firstRowFirstColumn="0" w:firstRowLastColumn="0" w:lastRowFirstColumn="0" w:lastRowLastColumn="0"/>
+            </w:pPr>
+            <w:r>
+              <w:t>Alta</w:t>
+            </w:r>
+          </w:p>
+        </w:tc>
+      </w:tr>
+    </w:tbl>
+    <w:p/>
+    <w:tbl>
+      <w:tblPr>
+        <w:tblStyle w:val="Tablaconcuadrcula1clara-nfasis6"/>
+        <w:tblW w:w="0" w:type="auto"/>
+        <w:tblLook w:val="04A0" w:firstRow="1" w:lastRow="0" w:firstColumn="1" w:lastColumn="0" w:noHBand="0" w:noVBand="1"/>
+      </w:tblPr>
+      <w:tblGrid>
+        <w:gridCol w:w="2263"/>
+        <w:gridCol w:w="6231"/>
+      </w:tblGrid>
+      <w:tr>
+        <w:trPr>
+          <w:cnfStyle w:val="100000000000" w:firstRow="1" w:lastRow="0" w:firstColumn="0" w:lastColumn="0" w:oddVBand="0" w:evenVBand="0" w:oddHBand="0" w:evenHBand="0" w:firstRowFirstColumn="0" w:firstRowLastColumn="0" w:lastRowFirstColumn="0" w:lastRowLastColumn="0"/>
+        </w:trPr>
+        <w:tc>
+          <w:tcPr>
+            <w:cnfStyle w:val="001000000000" w:firstRow="0" w:lastRow="0" w:firstColumn="1" w:lastColumn="0" w:oddVBand="0" w:evenVBand="0" w:oddHBand="0" w:evenHBand="0" w:firstRowFirstColumn="0" w:firstRowLastColumn="0" w:lastRowFirstColumn="0" w:lastRowLastColumn="0"/>
+            <w:tcW w:w="2263" w:type="dxa"/>
+          </w:tcPr>
+          <w:p>
+            <w:pPr>
+              <w:pStyle w:val="Prrafodelista"/>
+              <w:ind w:left="0"/>
+            </w:pPr>
+            <w:r>
+              <w:t>RF</w:t>
+            </w:r>
+          </w:p>
+        </w:tc>
+        <w:tc>
+          <w:tcPr>
+            <w:tcW w:w="6231" w:type="dxa"/>
+          </w:tcPr>
+          <w:p>
+            <w:pPr>
+              <w:pStyle w:val="Prrafodelista"/>
+              <w:ind w:left="0"/>
+              <w:cnfStyle w:val="100000000000" w:firstRow="1" w:lastRow="0" w:firstColumn="0" w:lastColumn="0" w:oddVBand="0" w:evenVBand="0" w:oddHBand="0" w:evenHBand="0" w:firstRowFirstColumn="0" w:firstRowLastColumn="0" w:lastRowFirstColumn="0" w:lastRowLastColumn="0"/>
+            </w:pPr>
+            <w:r>
+              <w:t>Eliminar</w:t>
+            </w:r>
+            <w:r>
+              <w:t xml:space="preserve"> campings </w:t>
+            </w:r>
+            <w:r>
+              <w:t>de</w:t>
+            </w:r>
+            <w:r>
+              <w:t xml:space="preserve"> favoritos</w:t>
+            </w:r>
+          </w:p>
+        </w:tc>
+      </w:tr>
+      <w:tr>
+        <w:tc>
+          <w:tcPr>
+            <w:cnfStyle w:val="001000000000" w:firstRow="0" w:lastRow="0" w:firstColumn="1" w:lastColumn="0" w:oddVBand="0" w:evenVBand="0" w:oddHBand="0" w:evenHBand="0" w:firstRowFirstColumn="0" w:firstRowLastColumn="0" w:lastRowFirstColumn="0" w:lastRowLastColumn="0"/>
+            <w:tcW w:w="2263" w:type="dxa"/>
+          </w:tcPr>
+          <w:p>
+            <w:pPr>
+              <w:pStyle w:val="Prrafodelista"/>
+              <w:ind w:left="0"/>
+            </w:pPr>
+            <w:r>
+              <w:t>Versión</w:t>
+            </w:r>
+          </w:p>
+        </w:tc>
+        <w:tc>
+          <w:tcPr>
+            <w:tcW w:w="6231" w:type="dxa"/>
+          </w:tcPr>
+          <w:p>
+            <w:pPr>
+              <w:cnfStyle w:val="000000000000" w:firstRow="0" w:lastRow="0" w:firstColumn="0" w:lastColumn="0" w:oddVBand="0" w:evenVBand="0" w:oddHBand="0" w:evenHBand="0" w:firstRowFirstColumn="0" w:firstRowLastColumn="0" w:lastRowFirstColumn="0" w:lastRowLastColumn="0"/>
+            </w:pPr>
+            <w:r>
+              <w:t>1.0</w:t>
+            </w:r>
+          </w:p>
+        </w:tc>
+      </w:tr>
+      <w:tr>
+        <w:tc>
+          <w:tcPr>
+            <w:cnfStyle w:val="001000000000" w:firstRow="0" w:lastRow="0" w:firstColumn="1" w:lastColumn="0" w:oddVBand="0" w:evenVBand="0" w:oddHBand="0" w:evenHBand="0" w:firstRowFirstColumn="0" w:firstRowLastColumn="0" w:lastRowFirstColumn="0" w:lastRowLastColumn="0"/>
+            <w:tcW w:w="2263" w:type="dxa"/>
+          </w:tcPr>
+          <w:p>
+            <w:pPr>
+              <w:pStyle w:val="Prrafodelista"/>
+              <w:ind w:left="0"/>
+            </w:pPr>
+            <w:r>
+              <w:t>Autores</w:t>
+            </w:r>
+          </w:p>
+        </w:tc>
+        <w:tc>
+          <w:tcPr>
+            <w:tcW w:w="6231" w:type="dxa"/>
+          </w:tcPr>
+          <w:p>
+            <w:pPr>
+              <w:cnfStyle w:val="000000000000" w:firstRow="0" w:lastRow="0" w:firstColumn="0" w:lastColumn="0" w:oddVBand="0" w:evenVBand="0" w:oddHBand="0" w:evenHBand="0" w:firstRowFirstColumn="0" w:firstRowLastColumn="0" w:lastRowFirstColumn="0" w:lastRowLastColumn="0"/>
+            </w:pPr>
+            <w:r>
+              <w:t>Asier Sanz y Jorge Toribio</w:t>
+            </w:r>
+          </w:p>
+        </w:tc>
+      </w:tr>
+      <w:tr>
+        <w:tc>
+          <w:tcPr>
+            <w:cnfStyle w:val="001000000000" w:firstRow="0" w:lastRow="0" w:firstColumn="1" w:lastColumn="0" w:oddVBand="0" w:evenVBand="0" w:oddHBand="0" w:evenHBand="0" w:firstRowFirstColumn="0" w:firstRowLastColumn="0" w:lastRowFirstColumn="0" w:lastRowLastColumn="0"/>
+            <w:tcW w:w="2263" w:type="dxa"/>
+          </w:tcPr>
+          <w:p>
+            <w:pPr>
+              <w:pStyle w:val="Prrafodelista"/>
+              <w:ind w:left="0"/>
+            </w:pPr>
+            <w:r>
+              <w:t>Descripción</w:t>
+            </w:r>
+          </w:p>
+        </w:tc>
+        <w:tc>
+          <w:tcPr>
+            <w:tcW w:w="6231" w:type="dxa"/>
+          </w:tcPr>
+          <w:p>
+            <w:pPr>
+              <w:cnfStyle w:val="000000000000" w:firstRow="0" w:lastRow="0" w:firstColumn="0" w:lastColumn="0" w:oddVBand="0" w:evenVBand="0" w:oddHBand="0" w:evenHBand="0" w:firstRowFirstColumn="0" w:firstRowLastColumn="0" w:lastRowFirstColumn="0" w:lastRowLastColumn="0"/>
+            </w:pPr>
+            <w:r>
+              <w:t>El sistema debe permitir a los usuarios logueados</w:t>
+            </w:r>
+            <w:r>
+              <w:t xml:space="preserve"> eliminar</w:t>
+            </w:r>
+            <w:r>
+              <w:t xml:space="preserve"> campings </w:t>
+            </w:r>
+            <w:r>
+              <w:t>de</w:t>
+            </w:r>
+            <w:r>
+              <w:t xml:space="preserve"> la sección de favoritos.</w:t>
+            </w:r>
+          </w:p>
+        </w:tc>
+      </w:tr>
+      <w:tr>
+        <w:tc>
+          <w:tcPr>
+            <w:cnfStyle w:val="001000000000" w:firstRow="0" w:lastRow="0" w:firstColumn="1" w:lastColumn="0" w:oddVBand="0" w:evenVBand="0" w:oddHBand="0" w:evenHBand="0" w:firstRowFirstColumn="0" w:firstRowLastColumn="0" w:lastRowFirstColumn="0" w:lastRowLastColumn="0"/>
+            <w:tcW w:w="2263" w:type="dxa"/>
+          </w:tcPr>
+          <w:p>
+            <w:pPr>
+              <w:pStyle w:val="Prrafodelista"/>
+              <w:ind w:left="0"/>
+            </w:pPr>
+            <w:r>
+              <w:t>Objetivos</w:t>
+            </w:r>
+          </w:p>
+        </w:tc>
+        <w:tc>
+          <w:tcPr>
+            <w:tcW w:w="6231" w:type="dxa"/>
+          </w:tcPr>
+          <w:p>
+            <w:pPr>
+              <w:cnfStyle w:val="000000000000" w:firstRow="0" w:lastRow="0" w:firstColumn="0" w:lastColumn="0" w:oddVBand="0" w:evenVBand="0" w:oddHBand="0" w:evenHBand="0" w:firstRowFirstColumn="0" w:firstRowLastColumn="0" w:lastRowFirstColumn="0" w:lastRowLastColumn="0"/>
+            </w:pPr>
+            <w:r>
+              <w:t>Control de modelos y bases de datos.</w:t>
+            </w:r>
+          </w:p>
+        </w:tc>
+      </w:tr>
+      <w:tr>
+        <w:tc>
+          <w:tcPr>
+            <w:cnfStyle w:val="001000000000" w:firstRow="0" w:lastRow="0" w:firstColumn="1" w:lastColumn="0" w:oddVBand="0" w:evenVBand="0" w:oddHBand="0" w:evenHBand="0" w:firstRowFirstColumn="0" w:firstRowLastColumn="0" w:lastRowFirstColumn="0" w:lastRowLastColumn="0"/>
+            <w:tcW w:w="2263" w:type="dxa"/>
+          </w:tcPr>
+          <w:p>
+            <w:pPr>
+              <w:pStyle w:val="Prrafodelista"/>
+              <w:ind w:left="0"/>
+            </w:pPr>
+            <w:r>
+              <w:t>Precondición</w:t>
+            </w:r>
+          </w:p>
+        </w:tc>
+        <w:tc>
+          <w:tcPr>
+            <w:tcW w:w="6231" w:type="dxa"/>
+          </w:tcPr>
+          <w:p>
+            <w:pPr>
+              <w:cnfStyle w:val="000000000000" w:firstRow="0" w:lastRow="0" w:firstColumn="0" w:lastColumn="0" w:oddVBand="0" w:evenVBand="0" w:oddHBand="0" w:evenHBand="0" w:firstRowFirstColumn="0" w:firstRowLastColumn="0" w:lastRowFirstColumn="0" w:lastRowLastColumn="0"/>
+            </w:pPr>
+            <w:r>
+              <w:t>El usuario debe haber iniciado sesión.</w:t>
+            </w:r>
+          </w:p>
+        </w:tc>
+      </w:tr>
+      <w:tr>
+        <w:tc>
+          <w:tcPr>
+            <w:cnfStyle w:val="001000000000" w:firstRow="0" w:lastRow="0" w:firstColumn="1" w:lastColumn="0" w:oddVBand="0" w:evenVBand="0" w:oddHBand="0" w:evenHBand="0" w:firstRowFirstColumn="0" w:firstRowLastColumn="0" w:lastRowFirstColumn="0" w:lastRowLastColumn="0"/>
+            <w:tcW w:w="2263" w:type="dxa"/>
+          </w:tcPr>
+          <w:p>
+            <w:pPr>
+              <w:pStyle w:val="Prrafodelista"/>
+              <w:ind w:left="0"/>
+            </w:pPr>
+            <w:r>
+              <w:t>Secuencia Normal</w:t>
+            </w:r>
+          </w:p>
+        </w:tc>
+        <w:tc>
+          <w:tcPr>
+            <w:tcW w:w="6231" w:type="dxa"/>
+          </w:tcPr>
+          <w:p>
+            <w:pPr>
+              <w:cnfStyle w:val="000000000000" w:firstRow="0" w:lastRow="0" w:firstColumn="0" w:lastColumn="0" w:oddVBand="0" w:evenVBand="0" w:oddHBand="0" w:evenHBand="0" w:firstRowFirstColumn="0" w:firstRowLastColumn="0" w:lastRowFirstColumn="0" w:lastRowLastColumn="0"/>
+            </w:pPr>
+            <w:r>
+              <w:t xml:space="preserve">El usuario tras desplegar </w:t>
+            </w:r>
+            <w:r>
+              <w:t>el listado de los campings</w:t>
+            </w:r>
+            <w:r>
+              <w:t xml:space="preserve">, tendrá la opción de poder </w:t>
+            </w:r>
+            <w:r>
+              <w:t>eliminar</w:t>
+            </w:r>
+            <w:r>
+              <w:t xml:space="preserve"> </w:t>
+            </w:r>
+            <w:r>
+              <w:t xml:space="preserve">de </w:t>
+            </w:r>
+            <w:r>
+              <w:t xml:space="preserve">favoritos </w:t>
+            </w:r>
+            <w:r>
+              <w:t>los campings seleccionados</w:t>
+            </w:r>
+            <w:r>
+              <w:t>.</w:t>
+            </w:r>
+          </w:p>
+        </w:tc>
+      </w:tr>
+      <w:tr>
+        <w:tc>
+          <w:tcPr>
+            <w:cnfStyle w:val="001000000000" w:firstRow="0" w:lastRow="0" w:firstColumn="1" w:lastColumn="0" w:oddVBand="0" w:evenVBand="0" w:oddHBand="0" w:evenHBand="0" w:firstRowFirstColumn="0" w:firstRowLastColumn="0" w:lastRowFirstColumn="0" w:lastRowLastColumn="0"/>
+            <w:tcW w:w="2263" w:type="dxa"/>
+          </w:tcPr>
+          <w:p>
+            <w:pPr>
+              <w:pStyle w:val="Prrafodelista"/>
+              <w:ind w:left="0"/>
+            </w:pPr>
+            <w:r>
+              <w:t>Postcondición</w:t>
+            </w:r>
+          </w:p>
+        </w:tc>
+        <w:tc>
+          <w:tcPr>
+            <w:tcW w:w="6231" w:type="dxa"/>
+          </w:tcPr>
+          <w:p>
+            <w:pPr>
+              <w:cnfStyle w:val="000000000000" w:firstRow="0" w:lastRow="0" w:firstColumn="0" w:lastColumn="0" w:oddVBand="0" w:evenVBand="0" w:oddHBand="0" w:evenHBand="0" w:firstRowFirstColumn="0" w:firstRowLastColumn="0" w:lastRowFirstColumn="0" w:lastRowLastColumn="0"/>
+            </w:pPr>
+            <w:r>
+              <w:t>Tras eliminar los campings seleccionados podremos ver el nuevo listado tras recargar la sección</w:t>
+            </w:r>
+            <w:r>
+              <w:t>.</w:t>
+            </w:r>
+          </w:p>
+        </w:tc>
+      </w:tr>
+      <w:tr>
+        <w:tc>
+          <w:tcPr>
+            <w:cnfStyle w:val="001000000000" w:firstRow="0" w:lastRow="0" w:firstColumn="1" w:lastColumn="0" w:oddVBand="0" w:evenVBand="0" w:oddHBand="0" w:evenHBand="0" w:firstRowFirstColumn="0" w:firstRowLastColumn="0" w:lastRowFirstColumn="0" w:lastRowLastColumn="0"/>
+            <w:tcW w:w="2263" w:type="dxa"/>
+          </w:tcPr>
+          <w:p>
+            <w:pPr>
+              <w:pStyle w:val="Prrafodelista"/>
+              <w:ind w:left="0"/>
+            </w:pPr>
+            <w:r>
+              <w:t>Excepción</w:t>
+            </w:r>
+          </w:p>
+        </w:tc>
+        <w:tc>
+          <w:tcPr>
+            <w:tcW w:w="6231" w:type="dxa"/>
+          </w:tcPr>
+          <w:p>
+            <w:pPr>
+              <w:cnfStyle w:val="000000000000" w:firstRow="0" w:lastRow="0" w:firstColumn="0" w:lastColumn="0" w:oddVBand="0" w:evenVBand="0" w:oddHBand="0" w:evenHBand="0" w:firstRowFirstColumn="0" w:firstRowLastColumn="0" w:lastRowFirstColumn="0" w:lastRowLastColumn="0"/>
+            </w:pPr>
+            <w:r>
+              <w:t>Mal manejo de controles y modelos.</w:t>
+            </w:r>
+          </w:p>
+        </w:tc>
+      </w:tr>
+      <w:tr>
+        <w:tc>
+          <w:tcPr>
+            <w:cnfStyle w:val="001000000000" w:firstRow="0" w:lastRow="0" w:firstColumn="1" w:lastColumn="0" w:oddVBand="0" w:evenVBand="0" w:oddHBand="0" w:evenHBand="0" w:firstRowFirstColumn="0" w:firstRowLastColumn="0" w:lastRowFirstColumn="0" w:lastRowLastColumn="0"/>
+            <w:tcW w:w="2263" w:type="dxa"/>
+          </w:tcPr>
+          <w:p>
+            <w:pPr>
+              <w:pStyle w:val="Prrafodelista"/>
+              <w:ind w:left="0"/>
+            </w:pPr>
+            <w:r>
+              <w:t>Rendimiento</w:t>
+            </w:r>
+          </w:p>
+        </w:tc>
+        <w:tc>
+          <w:tcPr>
+            <w:tcW w:w="6231" w:type="dxa"/>
+          </w:tcPr>
+          <w:p>
+            <w:pPr>
+              <w:cnfStyle w:val="000000000000" w:firstRow="0" w:lastRow="0" w:firstColumn="0" w:lastColumn="0" w:oddVBand="0" w:evenVBand="0" w:oddHBand="0" w:evenHBand="0" w:firstRowFirstColumn="0" w:firstRowLastColumn="0" w:lastRowFirstColumn="0" w:lastRowLastColumn="0"/>
+            </w:pPr>
+            <w:r>
+              <w:t>Normal</w:t>
+            </w:r>
+          </w:p>
+        </w:tc>
+      </w:tr>
+      <w:tr>
+        <w:tc>
+          <w:tcPr>
+            <w:cnfStyle w:val="001000000000" w:firstRow="0" w:lastRow="0" w:firstColumn="1" w:lastColumn="0" w:oddVBand="0" w:evenVBand="0" w:oddHBand="0" w:evenHBand="0" w:firstRowFirstColumn="0" w:firstRowLastColumn="0" w:lastRowFirstColumn="0" w:lastRowLastColumn="0"/>
+            <w:tcW w:w="2263" w:type="dxa"/>
+          </w:tcPr>
+          <w:p>
+            <w:pPr>
+              <w:pStyle w:val="Prrafodelista"/>
+              <w:ind w:left="0"/>
+            </w:pPr>
+            <w:r>
+              <w:t>Importancia</w:t>
+            </w:r>
+          </w:p>
+        </w:tc>
+        <w:tc>
+          <w:tcPr>
+            <w:tcW w:w="6231" w:type="dxa"/>
+          </w:tcPr>
+          <w:p>
+            <w:pPr>
+              <w:cnfStyle w:val="000000000000" w:firstRow="0" w:lastRow="0" w:firstColumn="0" w:lastColumn="0" w:oddVBand="0" w:evenVBand="0" w:oddHBand="0" w:evenHBand="0" w:firstRowFirstColumn="0" w:firstRowLastColumn="0" w:lastRowFirstColumn="0" w:lastRowLastColumn="0"/>
+            </w:pPr>
+            <w:r>
+              <w:t>Alta</w:t>
+            </w:r>
+          </w:p>
+        </w:tc>
+      </w:tr>
+      <w:tr>
+        <w:tc>
+          <w:tcPr>
+            <w:cnfStyle w:val="001000000000" w:firstRow="0" w:lastRow="0" w:firstColumn="1" w:lastColumn="0" w:oddVBand="0" w:evenVBand="0" w:oddHBand="0" w:evenHBand="0" w:firstRowFirstColumn="0" w:firstRowLastColumn="0" w:lastRowFirstColumn="0" w:lastRowLastColumn="0"/>
+            <w:tcW w:w="2263" w:type="dxa"/>
+          </w:tcPr>
+          <w:p>
+            <w:pPr>
+              <w:pStyle w:val="Prrafodelista"/>
+              <w:ind w:left="0"/>
+            </w:pPr>
+            <w:r>
+              <w:lastRenderedPageBreak/>
+              <w:t>Urgencia</w:t>
+            </w:r>
+          </w:p>
+        </w:tc>
+        <w:tc>
+          <w:tcPr>
+            <w:tcW w:w="6231" w:type="dxa"/>
+          </w:tcPr>
+          <w:p>
+            <w:pPr>
+              <w:cnfStyle w:val="000000000000" w:firstRow="0" w:lastRow="0" w:firstColumn="0" w:lastColumn="0" w:oddVBand="0" w:evenVBand="0" w:oddHBand="0" w:evenHBand="0" w:firstRowFirstColumn="0" w:firstRowLastColumn="0" w:lastRowFirstColumn="0" w:lastRowLastColumn="0"/>
+            </w:pPr>
+            <w:r>
+              <w:t>Alta</w:t>
+            </w:r>
+          </w:p>
+        </w:tc>
+      </w:tr>
+      <w:tr>
+        <w:tc>
+          <w:tcPr>
+            <w:cnfStyle w:val="001000000000" w:firstRow="0" w:lastRow="0" w:firstColumn="1" w:lastColumn="0" w:oddVBand="0" w:evenVBand="0" w:oddHBand="0" w:evenHBand="0" w:firstRowFirstColumn="0" w:firstRowLastColumn="0" w:lastRowFirstColumn="0" w:lastRowLastColumn="0"/>
+            <w:tcW w:w="2263" w:type="dxa"/>
+          </w:tcPr>
+          <w:p>
+            <w:pPr>
+              <w:pStyle w:val="Prrafodelista"/>
+              <w:ind w:left="0"/>
+            </w:pPr>
+            <w:r>
+              <w:t>Estado</w:t>
+            </w:r>
+          </w:p>
+        </w:tc>
+        <w:tc>
+          <w:tcPr>
+            <w:tcW w:w="6231" w:type="dxa"/>
+          </w:tcPr>
+          <w:p>
+            <w:pPr>
+              <w:cnfStyle w:val="000000000000" w:firstRow="0" w:lastRow="0" w:firstColumn="0" w:lastColumn="0" w:oddVBand="0" w:evenVBand="0" w:oddHBand="0" w:evenHBand="0" w:firstRowFirstColumn="0" w:firstRowLastColumn="0" w:lastRowFirstColumn="0" w:lastRowLastColumn="0"/>
+            </w:pPr>
+            <w:r>
+              <w:t>Operativo</w:t>
+            </w:r>
+          </w:p>
+        </w:tc>
+      </w:tr>
+      <w:tr>
+        <w:tc>
+          <w:tcPr>
+            <w:cnfStyle w:val="001000000000" w:firstRow="0" w:lastRow="0" w:firstColumn="1" w:lastColumn="0" w:oddVBand="0" w:evenVBand="0" w:oddHBand="0" w:evenHBand="0" w:firstRowFirstColumn="0" w:firstRowLastColumn="0" w:lastRowFirstColumn="0" w:lastRowLastColumn="0"/>
+            <w:tcW w:w="2263" w:type="dxa"/>
+          </w:tcPr>
+          <w:p>
+            <w:pPr>
+              <w:pStyle w:val="Prrafodelista"/>
+              <w:ind w:left="0"/>
+            </w:pPr>
+            <w:r>
+              <w:t>Estabilidad</w:t>
+            </w:r>
+          </w:p>
+        </w:tc>
+        <w:tc>
+          <w:tcPr>
+            <w:tcW w:w="6231" w:type="dxa"/>
+          </w:tcPr>
+          <w:p>
+            <w:pPr>
+              <w:cnfStyle w:val="000000000000" w:firstRow="0" w:lastRow="0" w:firstColumn="0" w:lastColumn="0" w:oddVBand="0" w:evenVBand="0" w:oddHBand="0" w:evenHBand="0" w:firstRowFirstColumn="0" w:firstRowLastColumn="0" w:lastRowFirstColumn="0" w:lastRowLastColumn="0"/>
+            </w:pPr>
+            <w:r>
+              <w:t>Alta</w:t>
+            </w:r>
+          </w:p>
+        </w:tc>
+      </w:tr>
+    </w:tbl>
+    <w:p/>
     <w:p>
       <w:pPr>
         <w:pStyle w:val="Ttulo2"/>
@@ -3386,7 +6527,6 @@
           <w:b/>
           <w:bCs/>
         </w:rPr>
-        <w:lastRenderedPageBreak/>
         <w:t>Software:</w:t>
       </w:r>
       <w:r>
@@ -3541,6 +6681,7 @@
       <w:bookmarkStart w:id="30" w:name="_Toc219827262"/>
       <w:bookmarkStart w:id="31" w:name="_Toc219982479"/>
       <w:r>
+        <w:lastRenderedPageBreak/>
         <w:t>Despliegue</w:t>
       </w:r>
       <w:bookmarkEnd w:id="30"/>
@@ -3802,7 +6943,6 @@
           <w:b/>
           <w:bCs/>
         </w:rPr>
-        <w:lastRenderedPageBreak/>
         <w:t>Valoración de</w:t>
       </w:r>
       <w:r>
@@ -3885,8 +7025,8 @@
         <w:t xml:space="preserve"> para ser comercializable?</w:t>
       </w:r>
     </w:p>
-    <w:bookmarkStart w:id="40" w:name="_Toc219827267" w:displacedByCustomXml="next"/>
-    <w:bookmarkStart w:id="41" w:name="_Toc219982484" w:displacedByCustomXml="next"/>
+    <w:bookmarkStart w:id="40" w:name="_Toc219982484" w:displacedByCustomXml="next"/>
+    <w:bookmarkStart w:id="41" w:name="_Toc219827267" w:displacedByCustomXml="next"/>
     <w:sdt>
       <w:sdtPr>
         <w:rPr>
@@ -4016,6 +7156,7 @@
                   <w:b/>
                   <w:bCs/>
                 </w:rPr>
+                <w:lastRenderedPageBreak/>
                 <w:fldChar w:fldCharType="end"/>
               </w:r>
             </w:p>
@@ -4591,7 +7732,7 @@
   <w:abstractNum w:abstractNumId="2" w15:restartNumberingAfterBreak="0">
     <w:nsid w:val="14D14CAC"/>
     <w:multiLevelType w:val="hybridMultilevel"/>
-    <w:tmpl w:val="3EAA721E"/>
+    <w:tmpl w:val="674E893E"/>
     <w:lvl w:ilvl="0" w:tplc="0C0A0001">
       <w:start w:val="1"/>
       <w:numFmt w:val="bullet"/>
@@ -7930,6 +11071,120 @@
       <w:u w:val="single"/>
     </w:rPr>
   </w:style>
+  <w:style w:type="table" w:styleId="Tablaconcuadrcula1clara-nfasis1">
+    <w:name w:val="Grid Table 1 Light Accent 1"/>
+    <w:basedOn w:val="Tablanormal"/>
+    <w:uiPriority w:val="46"/>
+    <w:rsid w:val="007F0585"/>
+    <w:pPr>
+      <w:spacing w:after="0" w:line="240" w:lineRule="auto"/>
+    </w:pPr>
+    <w:tblPr>
+      <w:tblStyleRowBandSize w:val="1"/>
+      <w:tblStyleColBandSize w:val="1"/>
+      <w:tblBorders>
+        <w:top w:val="single" w:sz="4" w:space="0" w:color="83CAEB" w:themeColor="accent1" w:themeTint="66"/>
+        <w:left w:val="single" w:sz="4" w:space="0" w:color="83CAEB" w:themeColor="accent1" w:themeTint="66"/>
+        <w:bottom w:val="single" w:sz="4" w:space="0" w:color="83CAEB" w:themeColor="accent1" w:themeTint="66"/>
+        <w:right w:val="single" w:sz="4" w:space="0" w:color="83CAEB" w:themeColor="accent1" w:themeTint="66"/>
+        <w:insideH w:val="single" w:sz="4" w:space="0" w:color="83CAEB" w:themeColor="accent1" w:themeTint="66"/>
+        <w:insideV w:val="single" w:sz="4" w:space="0" w:color="83CAEB" w:themeColor="accent1" w:themeTint="66"/>
+      </w:tblBorders>
+    </w:tblPr>
+    <w:tblStylePr w:type="firstRow">
+      <w:rPr>
+        <w:b/>
+        <w:bCs/>
+      </w:rPr>
+      <w:tblPr/>
+      <w:tcPr>
+        <w:tcBorders>
+          <w:bottom w:val="single" w:sz="12" w:space="0" w:color="45B0E1" w:themeColor="accent1" w:themeTint="99"/>
+        </w:tcBorders>
+      </w:tcPr>
+    </w:tblStylePr>
+    <w:tblStylePr w:type="lastRow">
+      <w:rPr>
+        <w:b/>
+        <w:bCs/>
+      </w:rPr>
+      <w:tblPr/>
+      <w:tcPr>
+        <w:tcBorders>
+          <w:top w:val="double" w:sz="2" w:space="0" w:color="45B0E1" w:themeColor="accent1" w:themeTint="99"/>
+        </w:tcBorders>
+      </w:tcPr>
+    </w:tblStylePr>
+    <w:tblStylePr w:type="firstCol">
+      <w:rPr>
+        <w:b/>
+        <w:bCs/>
+      </w:rPr>
+    </w:tblStylePr>
+    <w:tblStylePr w:type="lastCol">
+      <w:rPr>
+        <w:b/>
+        <w:bCs/>
+      </w:rPr>
+    </w:tblStylePr>
+  </w:style>
+  <w:style w:type="table" w:styleId="Tablaconcuadrcula1clara-nfasis6">
+    <w:name w:val="Grid Table 1 Light Accent 6"/>
+    <w:basedOn w:val="Tablanormal"/>
+    <w:uiPriority w:val="46"/>
+    <w:rsid w:val="007F0585"/>
+    <w:pPr>
+      <w:spacing w:after="0" w:line="240" w:lineRule="auto"/>
+    </w:pPr>
+    <w:tblPr>
+      <w:tblStyleRowBandSize w:val="1"/>
+      <w:tblStyleColBandSize w:val="1"/>
+      <w:tblBorders>
+        <w:top w:val="single" w:sz="4" w:space="0" w:color="B3E5A1" w:themeColor="accent6" w:themeTint="66"/>
+        <w:left w:val="single" w:sz="4" w:space="0" w:color="B3E5A1" w:themeColor="accent6" w:themeTint="66"/>
+        <w:bottom w:val="single" w:sz="4" w:space="0" w:color="B3E5A1" w:themeColor="accent6" w:themeTint="66"/>
+        <w:right w:val="single" w:sz="4" w:space="0" w:color="B3E5A1" w:themeColor="accent6" w:themeTint="66"/>
+        <w:insideH w:val="single" w:sz="4" w:space="0" w:color="B3E5A1" w:themeColor="accent6" w:themeTint="66"/>
+        <w:insideV w:val="single" w:sz="4" w:space="0" w:color="B3E5A1" w:themeColor="accent6" w:themeTint="66"/>
+      </w:tblBorders>
+    </w:tblPr>
+    <w:tblStylePr w:type="firstRow">
+      <w:rPr>
+        <w:b/>
+        <w:bCs/>
+      </w:rPr>
+      <w:tblPr/>
+      <w:tcPr>
+        <w:tcBorders>
+          <w:bottom w:val="single" w:sz="12" w:space="0" w:color="8DD873" w:themeColor="accent6" w:themeTint="99"/>
+        </w:tcBorders>
+      </w:tcPr>
+    </w:tblStylePr>
+    <w:tblStylePr w:type="lastRow">
+      <w:rPr>
+        <w:b/>
+        <w:bCs/>
+      </w:rPr>
+      <w:tblPr/>
+      <w:tcPr>
+        <w:tcBorders>
+          <w:top w:val="double" w:sz="2" w:space="0" w:color="8DD873" w:themeColor="accent6" w:themeTint="99"/>
+        </w:tcBorders>
+      </w:tcPr>
+    </w:tblStylePr>
+    <w:tblStylePr w:type="firstCol">
+      <w:rPr>
+        <w:b/>
+        <w:bCs/>
+      </w:rPr>
+    </w:tblStylePr>
+    <w:tblStylePr w:type="lastCol">
+      <w:rPr>
+        <w:b/>
+        <w:bCs/>
+      </w:rPr>
+    </w:tblStylePr>
+  </w:style>
 </w:styles>
 </file>
 
@@ -8229,27 +11484,6 @@
 </file>
 
 <file path=customXml/item1.xml><?xml version="1.0" encoding="utf-8"?>
-<b:Sources xmlns:b="http://schemas.openxmlformats.org/officeDocument/2006/bibliography" xmlns="http://schemas.openxmlformats.org/officeDocument/2006/bibliography" SelectedStyle="\IEEE2006OfficeOnline.xsl" StyleName="IEEE" Version="2006">
-  <b:Source>
-    <b:Tag>Web26</b:Tag>
-    <b:SourceType>InternetSite</b:SourceType>
-    <b:Guid>{2AB3FDB7-83DF-44AA-B51E-027F26EEB614}</b:Guid>
-    <b:Title>WAVE web accessibility evaluation tool</b:Title>
-    <b:Year>2026</b:Year>
-    <b:Author>
-      <b:Author>
-        <b:Corporate>WebAIM</b:Corporate>
-      </b:Author>
-    </b:Author>
-    <b:URL>https://wave.webaim.org/</b:URL>
-    <b:YearAccessed>2026</b:YearAccessed>
-    <b:MonthAccessed>enero</b:MonthAccessed>
-    <b:RefOrder>1</b:RefOrder>
-  </b:Source>
-</b:Sources>
-</file>
-
-<file path=customXml/item2.xml><?xml version="1.0" encoding="utf-8"?>
 <ct:contentTypeSchema xmlns:ct="http://schemas.microsoft.com/office/2006/metadata/contentType" xmlns:ma="http://schemas.microsoft.com/office/2006/metadata/properties/metaAttributes" ct:_="" ma:_="" ma:contentTypeName="Documento" ma:contentTypeID="0x010100DBD37A18A105CF4DA89FCDB3BCBB738D" ma:contentTypeVersion="17" ma:contentTypeDescription="Crear nuevo documento." ma:contentTypeScope="" ma:versionID="fa42c95630e7967a1f69b226bfe72c48">
   <xsd:schema xmlns:xsd="http://www.w3.org/2001/XMLSchema" xmlns:xs="http://www.w3.org/2001/XMLSchema" xmlns:p="http://schemas.microsoft.com/office/2006/metadata/properties" xmlns:ns3="16698c98-ac98-4dbf-8c88-0659bb4ef593" xmlns:ns4="42907671-fadb-4908-84c6-e435e57728e4" targetNamespace="http://schemas.microsoft.com/office/2006/metadata/properties" ma:root="true" ma:fieldsID="c59cdb69a11c75b1a17ced78b4f2e72a" ns3:_="" ns4:_="">
     <xsd:import namespace="16698c98-ac98-4dbf-8c88-0659bb4ef593"/>
@@ -8496,7 +11730,36 @@
 </ct:contentTypeSchema>
 </file>
 
+<file path=customXml/item2.xml><?xml version="1.0" encoding="utf-8"?>
+<b:Sources xmlns:b="http://schemas.openxmlformats.org/officeDocument/2006/bibliography" xmlns="http://schemas.openxmlformats.org/officeDocument/2006/bibliography" SelectedStyle="\IEEE2006OfficeOnline.xsl" StyleName="IEEE" Version="2006">
+  <b:Source>
+    <b:Tag>Web26</b:Tag>
+    <b:SourceType>InternetSite</b:SourceType>
+    <b:Guid>{2AB3FDB7-83DF-44AA-B51E-027F26EEB614}</b:Guid>
+    <b:Title>WAVE web accessibility evaluation tool</b:Title>
+    <b:Year>2026</b:Year>
+    <b:Author>
+      <b:Author>
+        <b:Corporate>WebAIM</b:Corporate>
+      </b:Author>
+    </b:Author>
+    <b:URL>https://wave.webaim.org/</b:URL>
+    <b:YearAccessed>2026</b:YearAccessed>
+    <b:MonthAccessed>enero</b:MonthAccessed>
+    <b:RefOrder>1</b:RefOrder>
+  </b:Source>
+</b:Sources>
+</file>
+
 <file path=customXml/item3.xml><?xml version="1.0" encoding="utf-8"?>
+<p:properties xmlns:p="http://schemas.microsoft.com/office/2006/metadata/properties" xmlns:xsi="http://www.w3.org/2001/XMLSchema-instance" xmlns:pc="http://schemas.microsoft.com/office/infopath/2007/PartnerControls">
+  <documentManagement>
+    <_activity xmlns="16698c98-ac98-4dbf-8c88-0659bb4ef593" xsi:nil="true"/>
+  </documentManagement>
+</p:properties>
+</file>
+
+<file path=customXml/item4.xml><?xml version="1.0" encoding="utf-8"?>
 <?mso-contentType ?>
 <FormTemplates xmlns="http://schemas.microsoft.com/sharepoint/v3/contenttype/forms">
   <Display>DocumentLibraryForm</Display>
@@ -8505,23 +11768,7 @@
 </FormTemplates>
 </file>
 
-<file path=customXml/item4.xml><?xml version="1.0" encoding="utf-8"?>
-<p:properties xmlns:p="http://schemas.microsoft.com/office/2006/metadata/properties" xmlns:xsi="http://www.w3.org/2001/XMLSchema-instance" xmlns:pc="http://schemas.microsoft.com/office/infopath/2007/PartnerControls">
-  <documentManagement>
-    <_activity xmlns="16698c98-ac98-4dbf-8c88-0659bb4ef593" xsi:nil="true"/>
-  </documentManagement>
-</p:properties>
-</file>
-
 <file path=customXml/itemProps1.xml><?xml version="1.0" encoding="utf-8"?>
-<ds:datastoreItem xmlns:ds="http://schemas.openxmlformats.org/officeDocument/2006/customXml" ds:itemID="{375E336E-8066-4E17-B3F7-F3F120510C5C}">
-  <ds:schemaRefs>
-    <ds:schemaRef ds:uri="http://schemas.openxmlformats.org/officeDocument/2006/bibliography"/>
-  </ds:schemaRefs>
-</ds:datastoreItem>
-</file>
-
-<file path=customXml/itemProps2.xml><?xml version="1.0" encoding="utf-8"?>
 <ds:datastoreItem xmlns:ds="http://schemas.openxmlformats.org/officeDocument/2006/customXml" ds:itemID="{CAE8F40F-6E83-40C2-A808-B5FF18C08DE0}">
   <ds:schemaRefs>
     <ds:schemaRef ds:uri="http://schemas.microsoft.com/office/2006/metadata/contentType"/>
@@ -8540,15 +11787,15 @@
 </ds:datastoreItem>
 </file>
 
-<file path=customXml/itemProps3.xml><?xml version="1.0" encoding="utf-8"?>
-<ds:datastoreItem xmlns:ds="http://schemas.openxmlformats.org/officeDocument/2006/customXml" ds:itemID="{C3F19F05-3514-4F3F-898B-3C550B981062}">
+<file path=customXml/itemProps2.xml><?xml version="1.0" encoding="utf-8"?>
+<ds:datastoreItem xmlns:ds="http://schemas.openxmlformats.org/officeDocument/2006/customXml" ds:itemID="{375E336E-8066-4E17-B3F7-F3F120510C5C}">
   <ds:schemaRefs>
-    <ds:schemaRef ds:uri="http://schemas.microsoft.com/sharepoint/v3/contenttype/forms"/>
+    <ds:schemaRef ds:uri="http://schemas.openxmlformats.org/officeDocument/2006/bibliography"/>
   </ds:schemaRefs>
 </ds:datastoreItem>
 </file>
 
-<file path=customXml/itemProps4.xml><?xml version="1.0" encoding="utf-8"?>
+<file path=customXml/itemProps3.xml><?xml version="1.0" encoding="utf-8"?>
 <ds:datastoreItem xmlns:ds="http://schemas.openxmlformats.org/officeDocument/2006/customXml" ds:itemID="{B990AB8C-107E-4D7D-A01B-0BE65FE47D8F}">
   <ds:schemaRefs>
     <ds:schemaRef ds:uri="http://schemas.microsoft.com/office/2006/metadata/properties"/>
@@ -8556,4 +11803,12 @@
     <ds:schemaRef ds:uri="16698c98-ac98-4dbf-8c88-0659bb4ef593"/>
   </ds:schemaRefs>
 </ds:datastoreItem>
+</file>
+
+<file path=customXml/itemProps4.xml><?xml version="1.0" encoding="utf-8"?>
+<ds:datastoreItem xmlns:ds="http://schemas.openxmlformats.org/officeDocument/2006/customXml" ds:itemID="{C3F19F05-3514-4F3F-898B-3C550B981062}">
+  <ds:schemaRefs>
+    <ds:schemaRef ds:uri="http://schemas.microsoft.com/sharepoint/v3/contenttype/forms"/>
+  </ds:schemaRefs>
+</ds:datastoreItem>
 </file>
</xml_diff>

<commit_message>
Actualizado memoria parte de diseño
</commit_message>
<xml_diff>
--- a/documentación/The showdowns.docx
+++ b/documentación/The showdowns.docx
@@ -661,13 +661,23 @@
                   </w:rPr>
                   <w:t xml:space="preserve"> </w:t>
                 </w:r>
+                <w:proofErr w:type="gramStart"/>
                 <w:r>
                   <w:rPr>
                     <w:b/>
                     <w:sz w:val="36"/>
                     <w:szCs w:val="36"/>
                   </w:rPr>
-                  <w:t>Enero de</w:t>
+                  <w:t>Enero</w:t>
+                </w:r>
+                <w:proofErr w:type="gramEnd"/>
+                <w:r>
+                  <w:rPr>
+                    <w:b/>
+                    <w:sz w:val="36"/>
+                    <w:szCs w:val="36"/>
+                  </w:rPr>
+                  <w:t xml:space="preserve"> de</w:t>
                 </w:r>
                 <w:r>
                   <w:rPr>
@@ -692,15 +702,15 @@
         <w:p/>
       </w:sdtContent>
     </w:sdt>
-    <w:bookmarkStart w:id="1" w:name="_Toc219825587" w:displacedByCustomXml="next"/>
+    <w:bookmarkStart w:id="1" w:name="_Toc219827248" w:displacedByCustomXml="next"/>
     <w:bookmarkEnd w:id="1" w:displacedByCustomXml="next"/>
-    <w:bookmarkStart w:id="2" w:name="_Toc219825603" w:displacedByCustomXml="next"/>
+    <w:bookmarkStart w:id="2" w:name="_Toc219825886" w:displacedByCustomXml="next"/>
     <w:bookmarkEnd w:id="2" w:displacedByCustomXml="next"/>
     <w:bookmarkStart w:id="3" w:name="_Toc219825819" w:displacedByCustomXml="next"/>
     <w:bookmarkEnd w:id="3" w:displacedByCustomXml="next"/>
-    <w:bookmarkStart w:id="4" w:name="_Toc219825886" w:displacedByCustomXml="next"/>
+    <w:bookmarkStart w:id="4" w:name="_Toc219825603" w:displacedByCustomXml="next"/>
     <w:bookmarkEnd w:id="4" w:displacedByCustomXml="next"/>
-    <w:bookmarkStart w:id="5" w:name="_Toc219827248" w:displacedByCustomXml="next"/>
+    <w:bookmarkStart w:id="5" w:name="_Toc219825587" w:displacedByCustomXml="next"/>
     <w:bookmarkEnd w:id="5" w:displacedByCustomXml="next"/>
     <w:sdt>
       <w:sdtPr>
@@ -2551,7 +2561,13 @@
         <w:t>su</w:t>
       </w:r>
       <w:r>
-        <w:t xml:space="preserve"> información.</w:t>
+        <w:t xml:space="preserve"> información</w:t>
+      </w:r>
+      <w:r>
+        <w:t xml:space="preserve"> para su uso futuro</w:t>
+      </w:r>
+      <w:r>
+        <w:t>.</w:t>
       </w:r>
       <w:r>
         <w:t xml:space="preserve"> </w:t>
@@ -2624,14 +2640,27 @@
       <w:r>
         <w:t xml:space="preserve">Figura </w:t>
       </w:r>
-      <w:fldSimple w:instr=" SEQ Figura \* ARABIC ">
-        <w:r>
-          <w:rPr>
-            <w:noProof/>
-          </w:rPr>
-          <w:t>1</w:t>
-        </w:r>
-      </w:fldSimple>
+      <w:r>
+        <w:fldChar w:fldCharType="begin"/>
+      </w:r>
+      <w:r>
+        <w:instrText xml:space="preserve"> SEQ Figura \* ARABIC </w:instrText>
+      </w:r>
+      <w:r>
+        <w:fldChar w:fldCharType="separate"/>
+      </w:r>
+      <w:r>
+        <w:rPr>
+          <w:noProof/>
+        </w:rPr>
+        <w:t>1</w:t>
+      </w:r>
+      <w:r>
+        <w:rPr>
+          <w:noProof/>
+        </w:rPr>
+        <w:fldChar w:fldCharType="end"/>
+      </w:r>
       <w:r>
         <w:t>. Ejemplo de leyenda numerada para una imagen o diagrama.</w:t>
       </w:r>
@@ -2646,14 +2675,30 @@
       <w:r>
         <w:t xml:space="preserve">Tabla </w:t>
       </w:r>
-      <w:fldSimple w:instr=" SEQ Tabla \* ARABIC ">
-        <w:r>
-          <w:rPr>
-            <w:noProof/>
-          </w:rPr>
-          <w:t>1</w:t>
-        </w:r>
-      </w:fldSimple>
+      <w:r>
+        <w:fldChar w:fldCharType="begin"/>
+      </w:r>
+      <w:r>
+        <w:instrText xml:space="preserve"> SE</w:instrText>
+      </w:r>
+      <w:r>
+        <w:instrText xml:space="preserve">Q Tabla \* ARABIC </w:instrText>
+      </w:r>
+      <w:r>
+        <w:fldChar w:fldCharType="separate"/>
+      </w:r>
+      <w:r>
+        <w:rPr>
+          <w:noProof/>
+        </w:rPr>
+        <w:t>1</w:t>
+      </w:r>
+      <w:r>
+        <w:rPr>
+          <w:noProof/>
+        </w:rPr>
+        <w:fldChar w:fldCharType="end"/>
+      </w:r>
       <w:r>
         <w:t>. Ejemplo de leyenda numerada para una tabla.</w:t>
       </w:r>
@@ -2796,6 +2841,13 @@
                 <w:bCs w:val="0"/>
               </w:rPr>
             </w:pPr>
+            <w:r>
+              <w:rPr>
+                <w:b w:val="0"/>
+                <w:bCs w:val="0"/>
+              </w:rPr>
+              <w:t xml:space="preserve">Mapa de castilla y león </w:t>
+            </w:r>
           </w:p>
         </w:tc>
         <w:tc>
@@ -2806,6 +2858,9 @@
             <w:pPr>
               <w:cnfStyle w:val="000000000000" w:firstRow="0" w:lastRow="0" w:firstColumn="0" w:lastColumn="0" w:oddVBand="0" w:evenVBand="0" w:oddHBand="0" w:evenHBand="0" w:firstRowFirstColumn="0" w:firstRowLastColumn="0" w:lastRowFirstColumn="0" w:lastRowLastColumn="0"/>
             </w:pPr>
+            <w:r>
+              <w:t>Cuadro con información de los campings</w:t>
+            </w:r>
           </w:p>
         </w:tc>
         <w:tc>
@@ -2816,6 +2871,9 @@
             <w:pPr>
               <w:cnfStyle w:val="000000000000" w:firstRow="0" w:lastRow="0" w:firstColumn="0" w:lastColumn="0" w:oddVBand="0" w:evenVBand="0" w:oddHBand="0" w:evenHBand="0" w:firstRowFirstColumn="0" w:firstRowLastColumn="0" w:lastRowFirstColumn="0" w:lastRowLastColumn="0"/>
             </w:pPr>
+            <w:r>
+              <w:t>Botón de registro / inicio de sesión</w:t>
+            </w:r>
           </w:p>
         </w:tc>
       </w:tr>
@@ -2835,6 +2893,13 @@
                 <w:bCs w:val="0"/>
               </w:rPr>
             </w:pPr>
+            <w:r>
+              <w:rPr>
+                <w:b w:val="0"/>
+                <w:bCs w:val="0"/>
+              </w:rPr>
+              <w:t>Favoritos</w:t>
+            </w:r>
           </w:p>
         </w:tc>
         <w:tc>
@@ -2845,6 +2910,9 @@
             <w:pPr>
               <w:cnfStyle w:val="000000100000" w:firstRow="0" w:lastRow="0" w:firstColumn="0" w:lastColumn="0" w:oddVBand="0" w:evenVBand="0" w:oddHBand="1" w:evenHBand="0" w:firstRowFirstColumn="0" w:firstRowLastColumn="0" w:lastRowFirstColumn="0" w:lastRowLastColumn="0"/>
             </w:pPr>
+            <w:r>
+              <w:t>Bares</w:t>
+            </w:r>
           </w:p>
         </w:tc>
         <w:tc>
@@ -2855,6 +2923,9 @@
             <w:pPr>
               <w:cnfStyle w:val="000000100000" w:firstRow="0" w:lastRow="0" w:firstColumn="0" w:lastColumn="0" w:oddVBand="0" w:evenVBand="0" w:oddHBand="1" w:evenHBand="0" w:firstRowFirstColumn="0" w:firstRowLastColumn="0" w:lastRowFirstColumn="0" w:lastRowLastColumn="0"/>
             </w:pPr>
+            <w:r>
+              <w:t>Restaurantes</w:t>
+            </w:r>
           </w:p>
         </w:tc>
       </w:tr>
@@ -3124,13 +3195,7 @@
               <w:cnfStyle w:val="000000000000" w:firstRow="0" w:lastRow="0" w:firstColumn="0" w:lastColumn="0" w:oddVBand="0" w:evenVBand="0" w:oddHBand="0" w:evenHBand="0" w:firstRowFirstColumn="0" w:firstRowLastColumn="0" w:lastRowFirstColumn="0" w:lastRowLastColumn="0"/>
             </w:pPr>
             <w:r>
-              <w:t xml:space="preserve">El sistema debe permitir a un usuario </w:t>
-            </w:r>
-            <w:r>
-              <w:t>registrarse</w:t>
-            </w:r>
-            <w:r>
-              <w:t xml:space="preserve"> en la página web.</w:t>
+              <w:t>El sistema debe permitir a un usuario registrarse en la página web.</w:t>
             </w:r>
           </w:p>
         </w:tc>
@@ -3190,13 +3255,7 @@
               <w:cnfStyle w:val="000000000000" w:firstRow="0" w:lastRow="0" w:firstColumn="0" w:lastColumn="0" w:oddVBand="0" w:evenVBand="0" w:oddHBand="0" w:evenHBand="0" w:firstRowFirstColumn="0" w:firstRowLastColumn="0" w:lastRowFirstColumn="0" w:lastRowLastColumn="0"/>
             </w:pPr>
             <w:r>
-              <w:t>El usuario</w:t>
-            </w:r>
-            <w:r>
-              <w:t xml:space="preserve"> debe haber entrado a la página</w:t>
-            </w:r>
-            <w:r>
-              <w:t>.</w:t>
+              <w:t>El usuario debe haber entrado a la página.</w:t>
             </w:r>
           </w:p>
         </w:tc>
@@ -3226,13 +3285,7 @@
               <w:cnfStyle w:val="000000000000" w:firstRow="0" w:lastRow="0" w:firstColumn="0" w:lastColumn="0" w:oddVBand="0" w:evenVBand="0" w:oddHBand="0" w:evenHBand="0" w:firstRowFirstColumn="0" w:firstRowLastColumn="0" w:lastRowFirstColumn="0" w:lastRowLastColumn="0"/>
             </w:pPr>
             <w:r>
-              <w:t xml:space="preserve">Rellena un formulario para la solicitud de </w:t>
-            </w:r>
-            <w:r>
-              <w:t>registro</w:t>
-            </w:r>
-            <w:r>
-              <w:t>.</w:t>
+              <w:t>Rellena un formulario para la solicitud de registro.</w:t>
             </w:r>
           </w:p>
         </w:tc>
@@ -3262,10 +3315,7 @@
               <w:cnfStyle w:val="000000000000" w:firstRow="0" w:lastRow="0" w:firstColumn="0" w:lastColumn="0" w:oddVBand="0" w:evenVBand="0" w:oddHBand="0" w:evenHBand="0" w:firstRowFirstColumn="0" w:firstRowLastColumn="0" w:lastRowFirstColumn="0" w:lastRowLastColumn="0"/>
             </w:pPr>
             <w:r>
-              <w:t xml:space="preserve">El usuario </w:t>
-            </w:r>
-            <w:r>
-              <w:t>puede iniciar sesión.</w:t>
+              <w:t>El usuario puede iniciar sesión.</w:t>
             </w:r>
           </w:p>
         </w:tc>
@@ -3295,10 +3345,7 @@
               <w:cnfStyle w:val="000000000000" w:firstRow="0" w:lastRow="0" w:firstColumn="0" w:lastColumn="0" w:oddVBand="0" w:evenVBand="0" w:oddHBand="0" w:evenHBand="0" w:firstRowFirstColumn="0" w:firstRowLastColumn="0" w:lastRowFirstColumn="0" w:lastRowLastColumn="0"/>
             </w:pPr>
             <w:r>
-              <w:t>Las credenciales del formulario pueden ser incorrectas</w:t>
-            </w:r>
-            <w:r>
-              <w:t>.</w:t>
+              <w:t>Las credenciales del formulario pueden ser incorrectas.</w:t>
             </w:r>
           </w:p>
         </w:tc>
@@ -4023,13 +4070,7 @@
               <w:cnfStyle w:val="000000000000" w:firstRow="0" w:lastRow="0" w:firstColumn="0" w:lastColumn="0" w:oddVBand="0" w:evenVBand="0" w:oddHBand="0" w:evenHBand="0" w:firstRowFirstColumn="0" w:firstRowLastColumn="0" w:lastRowFirstColumn="0" w:lastRowLastColumn="0"/>
             </w:pPr>
             <w:r>
-              <w:t>El sistema debe permitir a un usuari</w:t>
-            </w:r>
-            <w:r>
-              <w:t>o visualizar el mapa de campings</w:t>
-            </w:r>
-            <w:r>
-              <w:t>.</w:t>
+              <w:t>El sistema debe permitir a un usuario visualizar el mapa de campings.</w:t>
             </w:r>
           </w:p>
         </w:tc>
@@ -4478,13 +4519,7 @@
               <w:cnfStyle w:val="000000000000" w:firstRow="0" w:lastRow="0" w:firstColumn="0" w:lastColumn="0" w:oddVBand="0" w:evenVBand="0" w:oddHBand="0" w:evenHBand="0" w:firstRowFirstColumn="0" w:firstRowLastColumn="0" w:lastRowFirstColumn="0" w:lastRowLastColumn="0"/>
             </w:pPr>
             <w:r>
-              <w:t xml:space="preserve">El sistema debe permitir a un usuario </w:t>
-            </w:r>
-            <w:r>
-              <w:t>al dar click en uno de los puntos visualizar la información del camping</w:t>
-            </w:r>
-            <w:r>
-              <w:t>.</w:t>
+              <w:t>El sistema debe permitir a un usuario al dar click en uno de los puntos visualizar la información del camping.</w:t>
             </w:r>
           </w:p>
         </w:tc>
@@ -4544,10 +4579,7 @@
               <w:cnfStyle w:val="000000000000" w:firstRow="0" w:lastRow="0" w:firstColumn="0" w:lastColumn="0" w:oddVBand="0" w:evenVBand="0" w:oddHBand="0" w:evenHBand="0" w:firstRowFirstColumn="0" w:firstRowLastColumn="0" w:lastRowFirstColumn="0" w:lastRowLastColumn="0"/>
             </w:pPr>
             <w:r>
-              <w:t>Visualizar el mapa de campings</w:t>
-            </w:r>
-            <w:r>
-              <w:t>.</w:t>
+              <w:t>Visualizar el mapa de campings.</w:t>
             </w:r>
           </w:p>
         </w:tc>
@@ -4577,13 +4609,7 @@
               <w:cnfStyle w:val="000000000000" w:firstRow="0" w:lastRow="0" w:firstColumn="0" w:lastColumn="0" w:oddVBand="0" w:evenVBand="0" w:oddHBand="0" w:evenHBand="0" w:firstRowFirstColumn="0" w:firstRowLastColumn="0" w:lastRowFirstColumn="0" w:lastRowLastColumn="0"/>
             </w:pPr>
             <w:r>
-              <w:t xml:space="preserve">El usuario al </w:t>
-            </w:r>
-            <w:r>
-              <w:t>dar click en uno de los puntos podrá ver la información relacionado con el camping en cuestión</w:t>
-            </w:r>
-            <w:r>
-              <w:t>.</w:t>
+              <w:t>El usuario al dar click en uno de los puntos podrá ver la información relacionado con el camping en cuestión.</w:t>
             </w:r>
           </w:p>
         </w:tc>
@@ -4613,10 +4639,7 @@
               <w:cnfStyle w:val="000000000000" w:firstRow="0" w:lastRow="0" w:firstColumn="0" w:lastColumn="0" w:oddVBand="0" w:evenVBand="0" w:oddHBand="0" w:evenHBand="0" w:firstRowFirstColumn="0" w:firstRowLastColumn="0" w:lastRowFirstColumn="0" w:lastRowLastColumn="0"/>
             </w:pPr>
             <w:r>
-              <w:t>Poder interactuar con la información para añadir a favoritos</w:t>
-            </w:r>
-            <w:r>
-              <w:t>.</w:t>
+              <w:t>Poder interactuar con la información para añadir a favoritos.</w:t>
             </w:r>
           </w:p>
         </w:tc>
@@ -4933,13 +4956,7 @@
               <w:cnfStyle w:val="000000000000" w:firstRow="0" w:lastRow="0" w:firstColumn="0" w:lastColumn="0" w:oddVBand="0" w:evenVBand="0" w:oddHBand="0" w:evenHBand="0" w:firstRowFirstColumn="0" w:firstRowLastColumn="0" w:lastRowFirstColumn="0" w:lastRowLastColumn="0"/>
             </w:pPr>
             <w:r>
-              <w:t xml:space="preserve">El sistema debe permitir a un usuario al </w:t>
-            </w:r>
-            <w:r>
-              <w:t>seleccionar favoritos redirigirle a una sección donde visualice los campings registrados por favoritos</w:t>
-            </w:r>
-            <w:r>
-              <w:t>.</w:t>
+              <w:t>El sistema debe permitir a un usuario al seleccionar favoritos redirigirle a una sección donde visualice los campings registrados por favoritos.</w:t>
             </w:r>
           </w:p>
         </w:tc>
@@ -4969,10 +4986,7 @@
               <w:cnfStyle w:val="000000000000" w:firstRow="0" w:lastRow="0" w:firstColumn="0" w:lastColumn="0" w:oddVBand="0" w:evenVBand="0" w:oddHBand="0" w:evenHBand="0" w:firstRowFirstColumn="0" w:firstRowLastColumn="0" w:lastRowFirstColumn="0" w:lastRowLastColumn="0"/>
             </w:pPr>
             <w:r>
-              <w:t>Control de modelos y bases de datos</w:t>
-            </w:r>
-            <w:r>
-              <w:t>.</w:t>
+              <w:t>Control de modelos y bases de datos.</w:t>
             </w:r>
           </w:p>
         </w:tc>
@@ -5002,10 +5016,7 @@
               <w:cnfStyle w:val="000000000000" w:firstRow="0" w:lastRow="0" w:firstColumn="0" w:lastColumn="0" w:oddVBand="0" w:evenVBand="0" w:oddHBand="0" w:evenHBand="0" w:firstRowFirstColumn="0" w:firstRowLastColumn="0" w:lastRowFirstColumn="0" w:lastRowLastColumn="0"/>
             </w:pPr>
             <w:r>
-              <w:t>Un usuario debe de haber iniciado sesión</w:t>
-            </w:r>
-            <w:r>
-              <w:t>.</w:t>
+              <w:t>Un usuario debe de haber iniciado sesión.</w:t>
             </w:r>
           </w:p>
         </w:tc>
@@ -5036,13 +5047,7 @@
               <w:cnfStyle w:val="000000000000" w:firstRow="0" w:lastRow="0" w:firstColumn="0" w:lastColumn="0" w:oddVBand="0" w:evenVBand="0" w:oddHBand="0" w:evenHBand="0" w:firstRowFirstColumn="0" w:firstRowLastColumn="0" w:lastRowFirstColumn="0" w:lastRowLastColumn="0"/>
             </w:pPr>
             <w:r>
-              <w:t xml:space="preserve">El usuario </w:t>
-            </w:r>
-            <w:r>
-              <w:t>logueado podrá dar a la opción de redirigirse a la pestaña favoritos para ver el número de campings registrados</w:t>
-            </w:r>
-            <w:r>
-              <w:t>.</w:t>
+              <w:t>El usuario logueado podrá dar a la opción de redirigirse a la pestaña favoritos para ver el número de campings registrados.</w:t>
             </w:r>
           </w:p>
         </w:tc>
@@ -5072,10 +5077,7 @@
               <w:cnfStyle w:val="000000000000" w:firstRow="0" w:lastRow="0" w:firstColumn="0" w:lastColumn="0" w:oddVBand="0" w:evenVBand="0" w:oddHBand="0" w:evenHBand="0" w:firstRowFirstColumn="0" w:firstRowLastColumn="0" w:lastRowFirstColumn="0" w:lastRowLastColumn="0"/>
             </w:pPr>
             <w:r>
-              <w:t>De la pestaña favoritos poder eliminarlos de la lista</w:t>
-            </w:r>
-            <w:r>
-              <w:t>.</w:t>
+              <w:t>De la pestaña favoritos poder eliminarlos de la lista.</w:t>
             </w:r>
           </w:p>
         </w:tc>
@@ -5105,10 +5107,7 @@
               <w:cnfStyle w:val="000000000000" w:firstRow="0" w:lastRow="0" w:firstColumn="0" w:lastColumn="0" w:oddVBand="0" w:evenVBand="0" w:oddHBand="0" w:evenHBand="0" w:firstRowFirstColumn="0" w:firstRowLastColumn="0" w:lastRowFirstColumn="0" w:lastRowLastColumn="0"/>
             </w:pPr>
             <w:r>
-              <w:t>Error en la captura de controles y modelos</w:t>
-            </w:r>
-            <w:r>
-              <w:t>.</w:t>
+              <w:t>Error en la captura de controles y modelos.</w:t>
             </w:r>
           </w:p>
         </w:tc>
@@ -5395,13 +5394,13 @@
               <w:cnfStyle w:val="000000000000" w:firstRow="0" w:lastRow="0" w:firstColumn="0" w:lastColumn="0" w:oddVBand="0" w:evenVBand="0" w:oddHBand="0" w:evenHBand="0" w:firstRowFirstColumn="0" w:firstRowLastColumn="0" w:lastRowFirstColumn="0" w:lastRowLastColumn="0"/>
             </w:pPr>
             <w:r>
-              <w:t>El sistema debe permiti</w:t>
-            </w:r>
-            <w:r>
-              <w:t>r a los usuarios logueados añadir campings a la sección de favoritos</w:t>
-            </w:r>
-            <w:r>
-              <w:t>.</w:t>
+              <w:t xml:space="preserve">El sistema debe permitir a los usuarios </w:t>
+            </w:r>
+            <w:r>
+              <w:t>logueados</w:t>
+            </w:r>
+            <w:r>
+              <w:t xml:space="preserve"> añadir campings a la sección de favoritos.</w:t>
             </w:r>
           </w:p>
         </w:tc>
@@ -5461,10 +5460,7 @@
               <w:cnfStyle w:val="000000000000" w:firstRow="0" w:lastRow="0" w:firstColumn="0" w:lastColumn="0" w:oddVBand="0" w:evenVBand="0" w:oddHBand="0" w:evenHBand="0" w:firstRowFirstColumn="0" w:firstRowLastColumn="0" w:lastRowFirstColumn="0" w:lastRowLastColumn="0"/>
             </w:pPr>
             <w:r>
-              <w:t>El usuario debe haber iniciado sesión-</w:t>
-            </w:r>
-            <w:r>
-              <w:t>.</w:t>
+              <w:t>El usuario debe haber iniciado sesión-.</w:t>
             </w:r>
           </w:p>
         </w:tc>
@@ -5494,13 +5490,7 @@
               <w:cnfStyle w:val="000000000000" w:firstRow="0" w:lastRow="0" w:firstColumn="0" w:lastColumn="0" w:oddVBand="0" w:evenVBand="0" w:oddHBand="0" w:evenHBand="0" w:firstRowFirstColumn="0" w:firstRowLastColumn="0" w:lastRowFirstColumn="0" w:lastRowLastColumn="0"/>
             </w:pPr>
             <w:r>
-              <w:t xml:space="preserve">El usuario </w:t>
-            </w:r>
-            <w:r>
-              <w:t>tras desplegar la información de uno de los campings, tendrá la opción de poder añadirlos a favoritos en ese mismo contenedor</w:t>
-            </w:r>
-            <w:r>
-              <w:t>.</w:t>
+              <w:t>El usuario tras desplegar la información de uno de los campings, tendrá la opción de poder añadirlos a favoritos en ese mismo contenedor.</w:t>
             </w:r>
           </w:p>
         </w:tc>
@@ -5530,13 +5520,7 @@
               <w:cnfStyle w:val="000000000000" w:firstRow="0" w:lastRow="0" w:firstColumn="0" w:lastColumn="0" w:oddVBand="0" w:evenVBand="0" w:oddHBand="0" w:evenHBand="0" w:firstRowFirstColumn="0" w:firstRowLastColumn="0" w:lastRowFirstColumn="0" w:lastRowLastColumn="0"/>
             </w:pPr>
             <w:r>
-              <w:t>Pod</w:t>
-            </w:r>
-            <w:r>
-              <w:t>rá ver en la sección de favoritos su listado de campings actualizado</w:t>
-            </w:r>
-            <w:r>
-              <w:t>.</w:t>
+              <w:t>Podrá ver en la sección de favoritos su listado de campings actualizado.</w:t>
             </w:r>
           </w:p>
         </w:tc>
@@ -5566,10 +5550,7 @@
               <w:cnfStyle w:val="000000000000" w:firstRow="0" w:lastRow="0" w:firstColumn="0" w:lastColumn="0" w:oddVBand="0" w:evenVBand="0" w:oddHBand="0" w:evenHBand="0" w:firstRowFirstColumn="0" w:firstRowLastColumn="0" w:lastRowFirstColumn="0" w:lastRowLastColumn="0"/>
             </w:pPr>
             <w:r>
-              <w:t>Mal manejo de controles y modelos</w:t>
-            </w:r>
-            <w:r>
-              <w:t>.</w:t>
+              <w:t>Mal manejo de controles y modelos.</w:t>
             </w:r>
           </w:p>
         </w:tc>
@@ -5766,16 +5747,7 @@
               <w:cnfStyle w:val="100000000000" w:firstRow="1" w:lastRow="0" w:firstColumn="0" w:lastColumn="0" w:oddVBand="0" w:evenVBand="0" w:oddHBand="0" w:evenHBand="0" w:firstRowFirstColumn="0" w:firstRowLastColumn="0" w:lastRowFirstColumn="0" w:lastRowLastColumn="0"/>
             </w:pPr>
             <w:r>
-              <w:t>Eliminar</w:t>
-            </w:r>
-            <w:r>
-              <w:t xml:space="preserve"> campings </w:t>
-            </w:r>
-            <w:r>
-              <w:t>de</w:t>
-            </w:r>
-            <w:r>
-              <w:t xml:space="preserve"> favoritos</w:t>
+              <w:t>Eliminar campings de favoritos</w:t>
             </w:r>
           </w:p>
         </w:tc>
@@ -5865,19 +5837,7 @@
               <w:cnfStyle w:val="000000000000" w:firstRow="0" w:lastRow="0" w:firstColumn="0" w:lastColumn="0" w:oddVBand="0" w:evenVBand="0" w:oddHBand="0" w:evenHBand="0" w:firstRowFirstColumn="0" w:firstRowLastColumn="0" w:lastRowFirstColumn="0" w:lastRowLastColumn="0"/>
             </w:pPr>
             <w:r>
-              <w:t>El sistema debe permitir a los usuarios logueados</w:t>
-            </w:r>
-            <w:r>
-              <w:t xml:space="preserve"> eliminar</w:t>
-            </w:r>
-            <w:r>
-              <w:t xml:space="preserve"> campings </w:t>
-            </w:r>
-            <w:r>
-              <w:t>de</w:t>
-            </w:r>
-            <w:r>
-              <w:t xml:space="preserve"> la sección de favoritos.</w:t>
+              <w:t>El sistema debe permitir a los usuarios logueados eliminar campings de la sección de favoritos.</w:t>
             </w:r>
           </w:p>
         </w:tc>
@@ -5967,31 +5927,7 @@
               <w:cnfStyle w:val="000000000000" w:firstRow="0" w:lastRow="0" w:firstColumn="0" w:lastColumn="0" w:oddVBand="0" w:evenVBand="0" w:oddHBand="0" w:evenHBand="0" w:firstRowFirstColumn="0" w:firstRowLastColumn="0" w:lastRowFirstColumn="0" w:lastRowLastColumn="0"/>
             </w:pPr>
             <w:r>
-              <w:t xml:space="preserve">El usuario tras desplegar </w:t>
-            </w:r>
-            <w:r>
-              <w:t>el listado de los campings</w:t>
-            </w:r>
-            <w:r>
-              <w:t xml:space="preserve">, tendrá la opción de poder </w:t>
-            </w:r>
-            <w:r>
-              <w:t>eliminar</w:t>
-            </w:r>
-            <w:r>
-              <w:t xml:space="preserve"> </w:t>
-            </w:r>
-            <w:r>
-              <w:t xml:space="preserve">de </w:t>
-            </w:r>
-            <w:r>
-              <w:t xml:space="preserve">favoritos </w:t>
-            </w:r>
-            <w:r>
-              <w:t>los campings seleccionados</w:t>
-            </w:r>
-            <w:r>
-              <w:t>.</w:t>
+              <w:t>El usuario tras desplegar el listado de los campings, tendrá la opción de poder eliminar de favoritos los campings seleccionados.</w:t>
             </w:r>
           </w:p>
         </w:tc>
@@ -6228,23 +6164,82 @@
       <w:r>
         <w:t xml:space="preserve">Ejemplo: </w:t>
       </w:r>
-      <w:r>
-        <w:rPr>
-          <w:rStyle w:val="Hipervnculo"/>
-        </w:rPr>
-        <w:t>https://drawio-app.com/blog/uml-use-case-diagrams-with-draw-io/</w:t>
-      </w:r>
+      <w:hyperlink r:id="rId14" w:history="1">
+        <w:r>
+          <w:rPr>
+            <w:rStyle w:val="Hipervnculo"/>
+          </w:rPr>
+          <w:t>https://drawio-app.com/blog/uml-use-case-diagrams-with-draw</w:t>
+        </w:r>
+        <w:r>
+          <w:rPr>
+            <w:rStyle w:val="Hipervnculo"/>
+          </w:rPr>
+          <w:t>-</w:t>
+        </w:r>
+        <w:r>
+          <w:rPr>
+            <w:rStyle w:val="Hipervnculo"/>
+          </w:rPr>
+          <w:t>io/</w:t>
+        </w:r>
+      </w:hyperlink>
       <w:r>
         <w:t xml:space="preserve"> </w:t>
       </w:r>
     </w:p>
     <w:p>
+      <w:r>
+        <w:drawing>
+          <wp:inline distT="0" distB="0" distL="0" distR="0" wp14:anchorId="3BFEC27B" wp14:editId="1A8907DA">
+            <wp:extent cx="5400040" cy="4933950"/>
+            <wp:effectExtent l="0" t="0" r="0" b="0"/>
+            <wp:docPr id="8" name="Imagen 8"/>
+            <wp:cNvGraphicFramePr>
+              <a:graphicFrameLocks xmlns:a="http://schemas.openxmlformats.org/drawingml/2006/main" noChangeAspect="1"/>
+            </wp:cNvGraphicFramePr>
+            <a:graphic xmlns:a="http://schemas.openxmlformats.org/drawingml/2006/main">
+              <a:graphicData uri="http://schemas.openxmlformats.org/drawingml/2006/picture">
+                <pic:pic xmlns:pic="http://schemas.openxmlformats.org/drawingml/2006/picture">
+                  <pic:nvPicPr>
+                    <pic:cNvPr id="1" name=""/>
+                    <pic:cNvPicPr/>
+                  </pic:nvPicPr>
+                  <pic:blipFill>
+                    <a:blip r:embed="rId15"/>
+                    <a:stretch>
+                      <a:fillRect/>
+                    </a:stretch>
+                  </pic:blipFill>
+                  <pic:spPr>
+                    <a:xfrm>
+                      <a:off x="0" y="0"/>
+                      <a:ext cx="5400040" cy="4933950"/>
+                    </a:xfrm>
+                    <a:prstGeom prst="roundRect">
+                      <a:avLst/>
+                    </a:prstGeom>
+                  </pic:spPr>
+                </pic:pic>
+              </a:graphicData>
+            </a:graphic>
+          </wp:inline>
+        </w:drawing>
+      </w:r>
+    </w:p>
+    <w:p>
+      <w:r>
+        <w:br w:type="page"/>
+      </w:r>
+    </w:p>
+    <w:p>
       <w:pPr>
         <w:pStyle w:val="Ttulo1"/>
       </w:pPr>
       <w:bookmarkStart w:id="14" w:name="_Toc219827254"/>
       <w:bookmarkStart w:id="15" w:name="_Toc219982471"/>
       <w:r>
+        <w:lastRenderedPageBreak/>
         <w:t>Diseño</w:t>
       </w:r>
       <w:bookmarkEnd w:id="14"/>
@@ -6297,7 +6292,7 @@
       <w:r>
         <w:t xml:space="preserve">Ejemplo: </w:t>
       </w:r>
-      <w:hyperlink r:id="rId14" w:history="1">
+      <w:hyperlink r:id="rId16" w:history="1">
         <w:r>
           <w:rPr>
             <w:rStyle w:val="Hipervnculo"/>
@@ -6311,6 +6306,48 @@
     </w:p>
     <w:p>
       <w:pPr>
+        <w:ind w:left="720"/>
+      </w:pPr>
+      <w:r>
+        <w:drawing>
+          <wp:inline distT="0" distB="0" distL="0" distR="0" wp14:anchorId="1CF19647" wp14:editId="34A2D35E">
+            <wp:extent cx="5400040" cy="3000375"/>
+            <wp:effectExtent l="0" t="0" r="0" b="9525"/>
+            <wp:docPr id="11" name="Imagen 11"/>
+            <wp:cNvGraphicFramePr>
+              <a:graphicFrameLocks xmlns:a="http://schemas.openxmlformats.org/drawingml/2006/main" noChangeAspect="1"/>
+            </wp:cNvGraphicFramePr>
+            <a:graphic xmlns:a="http://schemas.openxmlformats.org/drawingml/2006/main">
+              <a:graphicData uri="http://schemas.openxmlformats.org/drawingml/2006/picture">
+                <pic:pic xmlns:pic="http://schemas.openxmlformats.org/drawingml/2006/picture">
+                  <pic:nvPicPr>
+                    <pic:cNvPr id="1" name=""/>
+                    <pic:cNvPicPr/>
+                  </pic:nvPicPr>
+                  <pic:blipFill>
+                    <a:blip r:embed="rId17"/>
+                    <a:stretch>
+                      <a:fillRect/>
+                    </a:stretch>
+                  </pic:blipFill>
+                  <pic:spPr>
+                    <a:xfrm>
+                      <a:off x="0" y="0"/>
+                      <a:ext cx="5400040" cy="3000375"/>
+                    </a:xfrm>
+                    <a:prstGeom prst="rect">
+                      <a:avLst/>
+                    </a:prstGeom>
+                  </pic:spPr>
+                </pic:pic>
+              </a:graphicData>
+            </a:graphic>
+          </wp:inline>
+        </w:drawing>
+      </w:r>
+    </w:p>
+    <w:p>
+      <w:pPr>
         <w:numPr>
           <w:ilvl w:val="0"/>
           <w:numId w:val="5"/>
@@ -6335,11 +6372,141 @@
     </w:p>
     <w:p>
       <w:pPr>
+        <w:ind w:left="360"/>
+        <w:rPr>
+          <w:b/>
+          <w:bCs/>
+        </w:rPr>
+      </w:pPr>
+      <w:r>
+        <w:rPr>
+          <w:b/>
+          <w:bCs/>
+        </w:rPr>
+        <w:t xml:space="preserve">Tabla imágenes: </w:t>
+      </w:r>
+      <w:r>
+        <w:t xml:space="preserve">En esta tabla </w:t>
+      </w:r>
+      <w:r>
+        <w:t xml:space="preserve">no se relaciona con ninguna ya que en esta tabla van a estar las imágenes que se encuentren en la pagina web, las cuales se van a identificar atraves de: (un id, un nombre y un </w:t>
+      </w:r>
+      <w:r>
+        <w:t>título</w:t>
+      </w:r>
+      <w:r>
+        <w:t>)</w:t>
+      </w:r>
+    </w:p>
+    <w:p>
+      <w:pPr>
+        <w:ind w:left="360"/>
+      </w:pPr>
+      <w:r>
+        <w:rPr>
+          <w:b/>
+          <w:bCs/>
+        </w:rPr>
+        <w:t xml:space="preserve">Tabla usuarios: </w:t>
+      </w:r>
+      <w:r>
+        <w:t>En esta tabla se va a encontrar la información de los usuarios los cuales van a estar identificados atraves de: (un id, un email, y una contraseña).</w:t>
+      </w:r>
+    </w:p>
+    <w:p>
+      <w:pPr>
+        <w:ind w:left="360"/>
+        <w:rPr>
+          <w:b/>
+          <w:bCs/>
+        </w:rPr>
+      </w:pPr>
+      <w:r>
+        <w:rPr>
+          <w:b/>
+          <w:bCs/>
+        </w:rPr>
+        <w:t>Tabla favoritos:</w:t>
+      </w:r>
+      <w:r>
+        <w:rPr>
+          <w:b/>
+          <w:bCs/>
+        </w:rPr>
+        <w:t xml:space="preserve"> </w:t>
+      </w:r>
+      <w:r>
+        <w:t xml:space="preserve">En la tabla de favoritos se van a localizar las identificaciones de tanto el usuario como el del camping </w:t>
+      </w:r>
+      <w:r>
+        <w:t>a guardar.</w:t>
+      </w:r>
+    </w:p>
+    <w:p>
+      <w:pPr>
+        <w:ind w:left="360"/>
+      </w:pPr>
+      <w:r>
+        <w:rPr>
+          <w:b/>
+          <w:bCs/>
+        </w:rPr>
+        <w:t>Tabla Campings:</w:t>
+      </w:r>
+      <w:r>
+        <w:rPr>
+          <w:b/>
+          <w:bCs/>
+        </w:rPr>
+        <w:t xml:space="preserve"> </w:t>
+      </w:r>
+      <w:r>
+        <w:t xml:space="preserve">Esta es la tabla mas extensa de todas ya que trae toda la información importante ya que es la que tare toda la información de los campings. Dicha tabla se compone de los campos (su id, el nombre, la dirección, la provincia, el municipio, la localidad, teléfono, correo, la </w:t>
+      </w:r>
+      <w:r>
+        <w:t>url de la web</w:t>
+      </w:r>
+      <w:r>
+        <w:t>, las plazas).</w:t>
+      </w:r>
+    </w:p>
+    <w:p>
+      <w:pPr>
+        <w:ind w:left="360"/>
+        <w:rPr>
+          <w:b/>
+          <w:bCs/>
+        </w:rPr>
+      </w:pPr>
+      <w:r>
+        <w:rPr>
+          <w:b/>
+          <w:bCs/>
+        </w:rPr>
+        <w:t xml:space="preserve">Tabla Posición: </w:t>
+      </w:r>
+      <w:r>
+        <w:t>Esta tabla es la segunda más importante ya que en ella se allán los campos de la posición exacta de los campings</w:t>
+      </w:r>
+      <w:r>
+        <w:t>. Al estar la información separada en latitud y longitud se puede aprovechar mejor la informaciónvi.</w:t>
+      </w:r>
+      <w:r>
+        <w:rPr>
+          <w:b/>
+          <w:bCs/>
+        </w:rPr>
+        <w:br w:type="page"/>
+      </w:r>
+    </w:p>
+    <w:p>
+      <w:pPr>
         <w:pStyle w:val="Ttulo2"/>
       </w:pPr>
       <w:bookmarkStart w:id="18" w:name="_Toc219827256"/>
       <w:bookmarkStart w:id="19" w:name="_Toc219982473"/>
       <w:r>
+        <w:lastRenderedPageBreak/>
         <w:t xml:space="preserve">Diseño de la </w:t>
       </w:r>
       <w:r>
@@ -6411,6 +6578,255 @@
     <w:p>
       <w:pPr>
         <w:pStyle w:val="Prrafodelista"/>
+        <w:ind w:left="709"/>
+        <w:contextualSpacing w:val="0"/>
+      </w:pPr>
+      <w:r>
+        <w:t xml:space="preserve">Layout </w:t>
+      </w:r>
+      <w:r>
+        <w:t xml:space="preserve">vista </w:t>
+      </w:r>
+      <w:r>
+        <w:t>Desktop</w:t>
+      </w:r>
+    </w:p>
+    <w:p>
+      <w:pPr>
+        <w:pStyle w:val="Prrafodelista"/>
+        <w:numPr>
+          <w:ilvl w:val="1"/>
+          <w:numId w:val="5"/>
+        </w:numPr>
+        <w:ind w:left="709"/>
+        <w:contextualSpacing w:val="0"/>
+      </w:pPr>
+      <w:r>
+        <w:drawing>
+          <wp:inline distT="0" distB="0" distL="0" distR="0" wp14:anchorId="1D39C930" wp14:editId="4136B9AE">
+            <wp:extent cx="5193102" cy="3677429"/>
+            <wp:effectExtent l="0" t="0" r="7620" b="0"/>
+            <wp:docPr id="2" name="Imagen 2"/>
+            <wp:cNvGraphicFramePr>
+              <a:graphicFrameLocks xmlns:a="http://schemas.openxmlformats.org/drawingml/2006/main" noChangeAspect="1"/>
+            </wp:cNvGraphicFramePr>
+            <a:graphic xmlns:a="http://schemas.openxmlformats.org/drawingml/2006/main">
+              <a:graphicData uri="http://schemas.openxmlformats.org/drawingml/2006/picture">
+                <pic:pic xmlns:pic="http://schemas.openxmlformats.org/drawingml/2006/picture">
+                  <pic:nvPicPr>
+                    <pic:cNvPr id="1" name=""/>
+                    <pic:cNvPicPr/>
+                  </pic:nvPicPr>
+                  <pic:blipFill>
+                    <a:blip r:embed="rId18"/>
+                    <a:stretch>
+                      <a:fillRect/>
+                    </a:stretch>
+                  </pic:blipFill>
+                  <pic:spPr>
+                    <a:xfrm>
+                      <a:off x="0" y="0"/>
+                      <a:ext cx="5199604" cy="3682033"/>
+                    </a:xfrm>
+                    <a:prstGeom prst="rect">
+                      <a:avLst/>
+                    </a:prstGeom>
+                  </pic:spPr>
+                </pic:pic>
+              </a:graphicData>
+            </a:graphic>
+          </wp:inline>
+        </w:drawing>
+      </w:r>
+    </w:p>
+    <w:p>
+      <w:pPr>
+        <w:pStyle w:val="Prrafodelista"/>
+        <w:ind w:left="709"/>
+        <w:contextualSpacing w:val="0"/>
+      </w:pPr>
+      <w:r>
+        <w:t>Version grafica desktop versión</w:t>
+      </w:r>
+    </w:p>
+    <w:p>
+      <w:pPr>
+        <w:pStyle w:val="Prrafodelista"/>
+        <w:ind w:left="709"/>
+        <w:contextualSpacing w:val="0"/>
+      </w:pPr>
+      <w:r>
+        <w:drawing>
+          <wp:inline distT="0" distB="0" distL="0" distR="0" wp14:anchorId="7DE41B5F" wp14:editId="46494750">
+            <wp:extent cx="5226280" cy="3705225"/>
+            <wp:effectExtent l="0" t="0" r="0" b="0"/>
+            <wp:docPr id="4" name="Imagen 4"/>
+            <wp:cNvGraphicFramePr>
+              <a:graphicFrameLocks xmlns:a="http://schemas.openxmlformats.org/drawingml/2006/main" noChangeAspect="1"/>
+            </wp:cNvGraphicFramePr>
+            <a:graphic xmlns:a="http://schemas.openxmlformats.org/drawingml/2006/main">
+              <a:graphicData uri="http://schemas.openxmlformats.org/drawingml/2006/picture">
+                <pic:pic xmlns:pic="http://schemas.openxmlformats.org/drawingml/2006/picture">
+                  <pic:nvPicPr>
+                    <pic:cNvPr id="1" name=""/>
+                    <pic:cNvPicPr/>
+                  </pic:nvPicPr>
+                  <pic:blipFill>
+                    <a:blip r:embed="rId19"/>
+                    <a:stretch>
+                      <a:fillRect/>
+                    </a:stretch>
+                  </pic:blipFill>
+                  <pic:spPr>
+                    <a:xfrm>
+                      <a:off x="0" y="0"/>
+                      <a:ext cx="5237591" cy="3713244"/>
+                    </a:xfrm>
+                    <a:prstGeom prst="rect">
+                      <a:avLst/>
+                    </a:prstGeom>
+                  </pic:spPr>
+                </pic:pic>
+              </a:graphicData>
+            </a:graphic>
+          </wp:inline>
+        </w:drawing>
+      </w:r>
+    </w:p>
+    <w:p>
+      <w:pPr>
+        <w:pStyle w:val="Prrafodelista"/>
+        <w:ind w:left="709"/>
+        <w:contextualSpacing w:val="0"/>
+      </w:pPr>
+      <w:r>
+        <w:lastRenderedPageBreak/>
+        <w:drawing>
+          <wp:anchor distT="0" distB="0" distL="114300" distR="114300" simplePos="0" relativeHeight="251659264" behindDoc="0" locked="0" layoutInCell="1" allowOverlap="1" wp14:anchorId="1B9C1781" wp14:editId="31C0D364">
+            <wp:simplePos x="0" y="0"/>
+            <wp:positionH relativeFrom="column">
+              <wp:posOffset>3221355</wp:posOffset>
+            </wp:positionH>
+            <wp:positionV relativeFrom="paragraph">
+              <wp:posOffset>313319</wp:posOffset>
+            </wp:positionV>
+            <wp:extent cx="2667000" cy="3709035"/>
+            <wp:effectExtent l="0" t="0" r="0" b="5715"/>
+            <wp:wrapNone/>
+            <wp:docPr id="6" name="Imagen 6"/>
+            <wp:cNvGraphicFramePr>
+              <a:graphicFrameLocks xmlns:a="http://schemas.openxmlformats.org/drawingml/2006/main" noChangeAspect="1"/>
+            </wp:cNvGraphicFramePr>
+            <a:graphic xmlns:a="http://schemas.openxmlformats.org/drawingml/2006/main">
+              <a:graphicData uri="http://schemas.openxmlformats.org/drawingml/2006/picture">
+                <pic:pic xmlns:pic="http://schemas.openxmlformats.org/drawingml/2006/picture">
+                  <pic:nvPicPr>
+                    <pic:cNvPr id="1" name=""/>
+                    <pic:cNvPicPr/>
+                  </pic:nvPicPr>
+                  <pic:blipFill>
+                    <a:blip r:embed="rId20" cstate="print">
+                      <a:extLst>
+                        <a:ext uri="{28A0092B-C50C-407E-A947-70E740481C1C}">
+                          <a14:useLocalDpi xmlns:a14="http://schemas.microsoft.com/office/drawing/2010/main" val="0"/>
+                        </a:ext>
+                      </a:extLst>
+                    </a:blip>
+                    <a:stretch>
+                      <a:fillRect/>
+                    </a:stretch>
+                  </pic:blipFill>
+                  <pic:spPr>
+                    <a:xfrm>
+                      <a:off x="0" y="0"/>
+                      <a:ext cx="2667000" cy="3709035"/>
+                    </a:xfrm>
+                    <a:prstGeom prst="rect">
+                      <a:avLst/>
+                    </a:prstGeom>
+                  </pic:spPr>
+                </pic:pic>
+              </a:graphicData>
+            </a:graphic>
+            <wp14:sizeRelH relativeFrom="margin">
+              <wp14:pctWidth>0</wp14:pctWidth>
+            </wp14:sizeRelH>
+            <wp14:sizeRelV relativeFrom="margin">
+              <wp14:pctHeight>0</wp14:pctHeight>
+            </wp14:sizeRelV>
+          </wp:anchor>
+        </w:drawing>
+      </w:r>
+      <w:r>
+        <w:t>Layout vista mobile</w:t>
+      </w:r>
+      <w:r>
+        <w:tab/>
+      </w:r>
+      <w:r>
+        <w:tab/>
+      </w:r>
+      <w:r>
+        <w:tab/>
+      </w:r>
+      <w:r>
+        <w:tab/>
+        <w:t xml:space="preserve">   Version grafica mobile versión</w:t>
+      </w:r>
+    </w:p>
+    <w:p>
+      <w:pPr>
+        <w:pStyle w:val="Prrafodelista"/>
+        <w:ind w:left="709"/>
+        <w:contextualSpacing w:val="0"/>
+      </w:pPr>
+      <w:r>
+        <w:drawing>
+          <wp:inline distT="0" distB="0" distL="0" distR="0" wp14:anchorId="7241C8AC" wp14:editId="0B594012">
+            <wp:extent cx="2686318" cy="3804249"/>
+            <wp:effectExtent l="0" t="0" r="0" b="6350"/>
+            <wp:docPr id="5" name="Imagen 5"/>
+            <wp:cNvGraphicFramePr>
+              <a:graphicFrameLocks xmlns:a="http://schemas.openxmlformats.org/drawingml/2006/main" noChangeAspect="1"/>
+            </wp:cNvGraphicFramePr>
+            <a:graphic xmlns:a="http://schemas.openxmlformats.org/drawingml/2006/main">
+              <a:graphicData uri="http://schemas.openxmlformats.org/drawingml/2006/picture">
+                <pic:pic xmlns:pic="http://schemas.openxmlformats.org/drawingml/2006/picture">
+                  <pic:nvPicPr>
+                    <pic:cNvPr id="1" name=""/>
+                    <pic:cNvPicPr/>
+                  </pic:nvPicPr>
+                  <pic:blipFill>
+                    <a:blip r:embed="rId21"/>
+                    <a:stretch>
+                      <a:fillRect/>
+                    </a:stretch>
+                  </pic:blipFill>
+                  <pic:spPr>
+                    <a:xfrm>
+                      <a:off x="0" y="0"/>
+                      <a:ext cx="2711823" cy="3840368"/>
+                    </a:xfrm>
+                    <a:prstGeom prst="rect">
+                      <a:avLst/>
+                    </a:prstGeom>
+                  </pic:spPr>
+                </pic:pic>
+              </a:graphicData>
+            </a:graphic>
+          </wp:inline>
+        </w:drawing>
+      </w:r>
+      <w:r>
+        <w:rPr>
+          <w:noProof/>
+        </w:rPr>
+        <w:t xml:space="preserve"> </w:t>
+      </w:r>
+    </w:p>
+    <w:p>
+      <w:pPr>
+        <w:pStyle w:val="Prrafodelista"/>
         <w:numPr>
           <w:ilvl w:val="1"/>
           <w:numId w:val="5"/>
@@ -6446,22 +6862,454 @@
     </w:p>
     <w:p>
       <w:pPr>
-        <w:pStyle w:val="Ttulo1"/>
-      </w:pPr>
-      <w:bookmarkStart w:id="20" w:name="_Toc219827257"/>
-      <w:bookmarkStart w:id="21" w:name="_Toc219982474"/>
-      <w:r>
-        <w:t>Desarrollo</w:t>
+        <w:pStyle w:val="Prrafodelista"/>
+      </w:pPr>
+      <w:r>
+        <w:t>Para la creación del logo nos hemos dado a la labor de crearlo con la herramienta de chat gpt para ello le hemos pedido atraves de la siguiente orden que nos cree el logo con el siguiente contexto “</w:t>
+      </w:r>
+      <w:r>
+        <w:rPr>
+          <w:b/>
+          <w:bCs/>
+          <w:i/>
+          <w:iCs/>
+        </w:rPr>
+        <w:t>Hazme un logo que tenga que ver con acampar y que tenga el nombre de Campestres CYL ademas de que la temática del logo sea el color verde</w:t>
+      </w:r>
+      <w:r>
+        <w:t>” una vez pasado a chat gpt el siguiente contexto nos ha proporcionado el logo que hemos usado en el proyecto.</w:t>
+      </w:r>
+    </w:p>
+    <w:p>
+      <w:pPr>
+        <w:pStyle w:val="Prrafodelista"/>
+      </w:pPr>
+      <w:r>
+        <w:rPr>
+          <w:noProof/>
+        </w:rPr>
+        <w:drawing>
+          <wp:inline distT="0" distB="0" distL="0" distR="0" wp14:anchorId="374CDAA1" wp14:editId="11CFA8E5">
+            <wp:extent cx="2672494" cy="2743200"/>
+            <wp:effectExtent l="0" t="0" r="0" b="0"/>
+            <wp:docPr id="3" name="Imagen 3"/>
+            <wp:cNvGraphicFramePr>
+              <a:graphicFrameLocks xmlns:a="http://schemas.openxmlformats.org/drawingml/2006/main" noChangeAspect="1"/>
+            </wp:cNvGraphicFramePr>
+            <a:graphic xmlns:a="http://schemas.openxmlformats.org/drawingml/2006/main">
+              <a:graphicData uri="http://schemas.openxmlformats.org/drawingml/2006/picture">
+                <pic:pic xmlns:pic="http://schemas.openxmlformats.org/drawingml/2006/picture">
+                  <pic:nvPicPr>
+                    <pic:cNvPr id="1" name=""/>
+                    <pic:cNvPicPr/>
+                  </pic:nvPicPr>
+                  <pic:blipFill>
+                    <a:blip r:embed="rId22"/>
+                    <a:stretch>
+                      <a:fillRect/>
+                    </a:stretch>
+                  </pic:blipFill>
+                  <pic:spPr>
+                    <a:xfrm>
+                      <a:off x="0" y="0"/>
+                      <a:ext cx="2720844" cy="2792830"/>
+                    </a:xfrm>
+                    <a:prstGeom prst="roundRect">
+                      <a:avLst/>
+                    </a:prstGeom>
+                  </pic:spPr>
+                </pic:pic>
+              </a:graphicData>
+            </a:graphic>
+          </wp:inline>
+        </w:drawing>
+      </w:r>
+    </w:p>
+    <w:p>
+      <w:r>
+        <w:lastRenderedPageBreak/>
+        <w:t>Para los colores del fondo del Header y Footer, he usado el color de la noche que representa los mejores momentos en donde el estar de camping es lo mejor para ello he usado el siguiente código hex para llevar a cabo dicho color en el proyecto.</w:t>
+      </w:r>
+    </w:p>
+    <w:p>
+      <w:r>
+        <w:rPr>
+          <w:noProof/>
+        </w:rPr>
+        <w:drawing>
+          <wp:inline distT="0" distB="0" distL="0" distR="0" wp14:anchorId="546309BC" wp14:editId="767948BC">
+            <wp:extent cx="4495800" cy="1182632"/>
+            <wp:effectExtent l="0" t="0" r="0" b="0"/>
+            <wp:docPr id="7" name="Imagen 7"/>
+            <wp:cNvGraphicFramePr>
+              <a:graphicFrameLocks xmlns:a="http://schemas.openxmlformats.org/drawingml/2006/main" noChangeAspect="1"/>
+            </wp:cNvGraphicFramePr>
+            <a:graphic xmlns:a="http://schemas.openxmlformats.org/drawingml/2006/main">
+              <a:graphicData uri="http://schemas.openxmlformats.org/drawingml/2006/picture">
+                <pic:pic xmlns:pic="http://schemas.openxmlformats.org/drawingml/2006/picture">
+                  <pic:nvPicPr>
+                    <pic:cNvPr id="1" name=""/>
+                    <pic:cNvPicPr/>
+                  </pic:nvPicPr>
+                  <pic:blipFill>
+                    <a:blip r:embed="rId23"/>
+                    <a:stretch>
+                      <a:fillRect/>
+                    </a:stretch>
+                  </pic:blipFill>
+                  <pic:spPr>
+                    <a:xfrm>
+                      <a:off x="0" y="0"/>
+                      <a:ext cx="4526257" cy="1190644"/>
+                    </a:xfrm>
+                    <a:prstGeom prst="rect">
+                      <a:avLst/>
+                    </a:prstGeom>
+                  </pic:spPr>
+                </pic:pic>
+              </a:graphicData>
+            </a:graphic>
+          </wp:inline>
+        </w:drawing>
+      </w:r>
+    </w:p>
+    <w:p>
+      <w:r>
+        <w:t>Para los colores de la caja en la que se encuentra la información he usado un color el cual se usa para representar las estrellas de la noche que al igual que en el proyecto es lo más destacado a encontrar.</w:t>
+      </w:r>
+    </w:p>
+    <w:p>
+      <w:r>
+        <w:rPr>
+          <w:noProof/>
+        </w:rPr>
+        <w:drawing>
+          <wp:inline distT="0" distB="0" distL="0" distR="0" wp14:anchorId="289C43B5" wp14:editId="0DDE3672">
+            <wp:extent cx="4286250" cy="1063498"/>
+            <wp:effectExtent l="0" t="0" r="0" b="3810"/>
+            <wp:docPr id="10" name="Imagen 10"/>
+            <wp:cNvGraphicFramePr>
+              <a:graphicFrameLocks xmlns:a="http://schemas.openxmlformats.org/drawingml/2006/main" noChangeAspect="1"/>
+            </wp:cNvGraphicFramePr>
+            <a:graphic xmlns:a="http://schemas.openxmlformats.org/drawingml/2006/main">
+              <a:graphicData uri="http://schemas.openxmlformats.org/drawingml/2006/picture">
+                <pic:pic xmlns:pic="http://schemas.openxmlformats.org/drawingml/2006/picture">
+                  <pic:nvPicPr>
+                    <pic:cNvPr id="1" name=""/>
+                    <pic:cNvPicPr/>
+                  </pic:nvPicPr>
+                  <pic:blipFill>
+                    <a:blip r:embed="rId24"/>
+                    <a:stretch>
+                      <a:fillRect/>
+                    </a:stretch>
+                  </pic:blipFill>
+                  <pic:spPr>
+                    <a:xfrm>
+                      <a:off x="0" y="0"/>
+                      <a:ext cx="4333194" cy="1075146"/>
+                    </a:xfrm>
+                    <a:prstGeom prst="rect">
+                      <a:avLst/>
+                    </a:prstGeom>
+                  </pic:spPr>
+                </pic:pic>
+              </a:graphicData>
+            </a:graphic>
+          </wp:inline>
+        </w:drawing>
+      </w:r>
+    </w:p>
+    <w:p>
+      <w:pPr>
+        <w:spacing w:before="120" w:after="0"/>
+        <w:rPr>
+          <w:b/>
+          <w:bCs/>
+        </w:rPr>
+      </w:pPr>
+      <w:bookmarkStart w:id="20" w:name="_Toc220346754"/>
+      <w:r>
+        <w:rPr>
+          <w:b/>
+          <w:bCs/>
+        </w:rPr>
+        <w:t>Tipografia utilizada</w:t>
       </w:r>
       <w:bookmarkEnd w:id="20"/>
+    </w:p>
+    <w:p>
+      <w:pPr>
+        <w:spacing w:before="120" w:after="0"/>
+      </w:pPr>
+      <w:bookmarkStart w:id="21" w:name="_Toc220346755"/>
+      <w:r>
+        <w:t>*Título</w:t>
+      </w:r>
+      <w:r>
+        <w:t xml:space="preserve"> Principal</w:t>
+      </w:r>
       <w:bookmarkEnd w:id="21"/>
     </w:p>
     <w:p>
       <w:pPr>
+        <w:spacing w:before="120" w:after="0"/>
+      </w:pPr>
+      <w:r>
+        <w:t>Fuente de Word “Chiller”.</w:t>
+      </w:r>
+    </w:p>
+    <w:p>
+      <w:pPr>
+        <w:spacing w:before="120" w:after="0"/>
+        <w:rPr>
+          <w:b/>
+          <w:bCs/>
+        </w:rPr>
+      </w:pPr>
+      <w:r>
+        <w:rPr>
+          <w:b/>
+          <w:bCs/>
+        </w:rPr>
+        <w:t>Texto: Chiller/80.</w:t>
+      </w:r>
+    </w:p>
+    <w:p>
+      <w:pPr>
+        <w:spacing w:before="120" w:after="0"/>
+      </w:pPr>
+      <w:bookmarkStart w:id="22" w:name="_Toc220346756"/>
+      <w:r>
+        <w:t>*</w:t>
+      </w:r>
+      <w:r>
+        <w:t>Inicio de sesión Login/Registro/Favoritos</w:t>
+      </w:r>
+      <w:bookmarkEnd w:id="22"/>
+    </w:p>
+    <w:p>
+      <w:pPr>
+        <w:spacing w:before="120" w:after="0"/>
+      </w:pPr>
+      <w:r>
+        <w:t>Fuente de Word “Calibri cuerpo”.</w:t>
+      </w:r>
+    </w:p>
+    <w:p>
+      <w:pPr>
+        <w:spacing w:before="120" w:after="0"/>
+        <w:rPr>
+          <w:b/>
+          <w:bCs/>
+        </w:rPr>
+      </w:pPr>
+      <w:r>
+        <w:rPr>
+          <w:b/>
+          <w:bCs/>
+        </w:rPr>
+        <w:t>Texto: Calibri/16.</w:t>
+      </w:r>
+    </w:p>
+    <w:p>
+      <w:pPr>
+        <w:spacing w:before="120" w:after="0"/>
+      </w:pPr>
+      <w:bookmarkStart w:id="23" w:name="_Toc220346757"/>
+      <w:r>
+        <w:t>*</w:t>
+      </w:r>
+      <w:r>
+        <w:t>Información del camping</w:t>
+      </w:r>
+      <w:bookmarkEnd w:id="23"/>
+    </w:p>
+    <w:p>
+      <w:pPr>
+        <w:spacing w:before="120" w:after="0"/>
+      </w:pPr>
+      <w:bookmarkStart w:id="24" w:name="_Toc220346758"/>
+      <w:r>
+        <w:t>*</w:t>
+      </w:r>
+      <w:r>
+        <w:t>Titulo (nombre del camping).</w:t>
+      </w:r>
+      <w:bookmarkEnd w:id="24"/>
+    </w:p>
+    <w:p>
+      <w:pPr>
+        <w:spacing w:before="120" w:after="0"/>
+      </w:pPr>
+      <w:r>
+        <w:t>Fuente “</w:t>
+      </w:r>
+      <w:r>
+        <w:t>Segoe UI Emoji</w:t>
+      </w:r>
+      <w:r>
+        <w:t>”.</w:t>
+      </w:r>
+    </w:p>
+    <w:p>
+      <w:pPr>
+        <w:spacing w:before="120" w:after="0"/>
+        <w:rPr>
+          <w:b/>
+          <w:bCs/>
+          <w:szCs w:val="20"/>
+        </w:rPr>
+      </w:pPr>
+      <w:r>
+        <w:rPr>
+          <w:rFonts w:ascii="Segoe UI Emoji" w:hAnsi="Segoe UI Emoji"/>
+          <w:b/>
+          <w:bCs/>
+          <w:sz w:val="20"/>
+          <w:szCs w:val="20"/>
+        </w:rPr>
+        <w:t>Texto: Segoe UI Emoji</w:t>
+      </w:r>
+      <w:r>
+        <w:rPr>
+          <w:b/>
+          <w:bCs/>
+          <w:szCs w:val="20"/>
+        </w:rPr>
+        <w:t xml:space="preserve"> / 18.</w:t>
+      </w:r>
+    </w:p>
+    <w:p>
+      <w:pPr>
+        <w:spacing w:before="120" w:after="0"/>
+      </w:pPr>
+      <w:bookmarkStart w:id="25" w:name="_Toc220346759"/>
+      <w:r>
+        <w:t>*</w:t>
+      </w:r>
+      <w:r>
+        <w:t>Títulos (apartados de información sobre el camping).</w:t>
+      </w:r>
+      <w:bookmarkEnd w:id="25"/>
+    </w:p>
+    <w:p>
+      <w:pPr>
+        <w:spacing w:before="120" w:after="0"/>
+      </w:pPr>
+      <w:r>
+        <w:t>Fuente “</w:t>
+      </w:r>
+      <w:r>
+        <w:t>Times New Roman</w:t>
+      </w:r>
+      <w:r>
+        <w:t>”</w:t>
+      </w:r>
+    </w:p>
+    <w:p>
+      <w:pPr>
+        <w:spacing w:before="120" w:after="0"/>
+        <w:rPr>
+          <w:rFonts w:ascii="Segoe UI Emoji" w:hAnsi="Segoe UI Emoji"/>
+          <w:b/>
+          <w:bCs/>
+          <w:sz w:val="20"/>
+          <w:szCs w:val="20"/>
+        </w:rPr>
+      </w:pPr>
+      <w:r>
+        <w:rPr>
+          <w:rFonts w:ascii="Times New Roman" w:hAnsi="Times New Roman" w:cs="Times New Roman"/>
+          <w:b/>
+          <w:bCs/>
+          <w:sz w:val="20"/>
+          <w:szCs w:val="20"/>
+        </w:rPr>
+        <w:t>Text: Times New Roman</w:t>
+      </w:r>
+      <w:r>
+        <w:rPr>
+          <w:rFonts w:ascii="Segoe UI Emoji" w:hAnsi="Segoe UI Emoji"/>
+          <w:b/>
+          <w:bCs/>
+          <w:sz w:val="20"/>
+          <w:szCs w:val="20"/>
+        </w:rPr>
+        <w:t xml:space="preserve"> / 11</w:t>
+      </w:r>
+      <w:r>
+        <w:rPr>
+          <w:rFonts w:ascii="Segoe UI Emoji" w:hAnsi="Segoe UI Emoji"/>
+          <w:b/>
+          <w:bCs/>
+          <w:sz w:val="20"/>
+          <w:szCs w:val="20"/>
+        </w:rPr>
+        <w:t>.</w:t>
+      </w:r>
+    </w:p>
+    <w:p>
+      <w:pPr>
+        <w:spacing w:before="120" w:after="0"/>
+      </w:pPr>
+      <w:bookmarkStart w:id="26" w:name="_Toc220346760"/>
+      <w:r>
+        <w:t>Información de los apartados.</w:t>
+      </w:r>
+      <w:bookmarkEnd w:id="26"/>
+    </w:p>
+    <w:p>
+      <w:pPr>
+        <w:spacing w:before="120" w:after="0"/>
+        <w:rPr>
+          <w:rFonts w:ascii="Times New Roman" w:hAnsi="Times New Roman" w:cs="Times New Roman"/>
+          <w:b/>
+          <w:bCs/>
+          <w:sz w:val="20"/>
+          <w:szCs w:val="20"/>
+        </w:rPr>
+      </w:pPr>
+      <w:r>
+        <w:rPr>
+          <w:rFonts w:ascii="Times New Roman" w:hAnsi="Times New Roman" w:cs="Times New Roman"/>
+          <w:b/>
+          <w:bCs/>
+          <w:sz w:val="20"/>
+          <w:szCs w:val="20"/>
+        </w:rPr>
+        <w:t>Fuente “Times New Roman/ 8</w:t>
+      </w:r>
+      <w:r>
+        <w:rPr>
+          <w:rFonts w:ascii="Times New Roman" w:hAnsi="Times New Roman" w:cs="Times New Roman"/>
+          <w:b/>
+          <w:bCs/>
+          <w:sz w:val="20"/>
+          <w:szCs w:val="20"/>
+        </w:rPr>
+        <w:t>.</w:t>
+      </w:r>
+    </w:p>
+    <w:p>
+      <w:pPr>
+        <w:pStyle w:val="Ttulo1"/>
+      </w:pPr>
+      <w:bookmarkStart w:id="27" w:name="_Toc219827257"/>
+      <w:bookmarkStart w:id="28" w:name="_Toc219982474"/>
+      <w:r>
+        <w:lastRenderedPageBreak/>
+        <w:t>Desarrollo</w:t>
+      </w:r>
+      <w:bookmarkEnd w:id="27"/>
+      <w:bookmarkEnd w:id="28"/>
+    </w:p>
+    <w:p>
+      <w:pPr>
         <w:pStyle w:val="Ttulo2"/>
       </w:pPr>
-      <w:bookmarkStart w:id="22" w:name="_Toc219827258"/>
-      <w:bookmarkStart w:id="23" w:name="_Toc219982475"/>
+      <w:bookmarkStart w:id="29" w:name="_Toc219827258"/>
+      <w:bookmarkStart w:id="30" w:name="_Toc219982475"/>
       <w:r>
         <w:rPr>
           <w:i/>
@@ -6472,8 +7320,8 @@
       <w:r>
         <w:t xml:space="preserve"> tecnológico</w:t>
       </w:r>
-      <w:bookmarkEnd w:id="22"/>
-      <w:bookmarkEnd w:id="23"/>
+      <w:bookmarkEnd w:id="29"/>
+      <w:bookmarkEnd w:id="30"/>
     </w:p>
     <w:p>
       <w:pPr>
@@ -6537,13 +7385,13 @@
       <w:pPr>
         <w:pStyle w:val="Ttulo2"/>
       </w:pPr>
-      <w:bookmarkStart w:id="24" w:name="_Toc219827259"/>
-      <w:bookmarkStart w:id="25" w:name="_Toc219982476"/>
+      <w:bookmarkStart w:id="31" w:name="_Toc219827259"/>
+      <w:bookmarkStart w:id="32" w:name="_Toc219982476"/>
       <w:r>
         <w:t>Estructura de carpetas</w:t>
       </w:r>
-      <w:bookmarkEnd w:id="24"/>
-      <w:bookmarkEnd w:id="25"/>
+      <w:bookmarkEnd w:id="31"/>
+      <w:bookmarkEnd w:id="32"/>
     </w:p>
     <w:p>
       <w:r>
@@ -6572,13 +7420,13 @@
       <w:pPr>
         <w:pStyle w:val="Ttulo2"/>
       </w:pPr>
-      <w:bookmarkStart w:id="26" w:name="_Toc219827260"/>
-      <w:bookmarkStart w:id="27" w:name="_Toc219982477"/>
+      <w:bookmarkStart w:id="33" w:name="_Toc219827260"/>
+      <w:bookmarkStart w:id="34" w:name="_Toc219982477"/>
       <w:r>
         <w:t>Descripción del funcionamiento</w:t>
       </w:r>
-      <w:bookmarkEnd w:id="26"/>
-      <w:bookmarkEnd w:id="27"/>
+      <w:bookmarkEnd w:id="33"/>
+      <w:bookmarkEnd w:id="34"/>
     </w:p>
     <w:p>
       <w:r>
@@ -6586,16 +7434,22 @@
       </w:r>
     </w:p>
     <w:p>
+      <w:r>
+        <w:br w:type="page"/>
+      </w:r>
+    </w:p>
+    <w:p/>
+    <w:p>
       <w:pPr>
         <w:pStyle w:val="Ttulo1"/>
       </w:pPr>
-      <w:bookmarkStart w:id="28" w:name="_Toc219827261"/>
-      <w:bookmarkStart w:id="29" w:name="_Toc219982478"/>
+      <w:bookmarkStart w:id="35" w:name="_Toc219827261"/>
+      <w:bookmarkStart w:id="36" w:name="_Toc219982478"/>
       <w:r>
         <w:t>Pruebas</w:t>
       </w:r>
-      <w:bookmarkEnd w:id="28"/>
-      <w:bookmarkEnd w:id="29"/>
+      <w:bookmarkEnd w:id="35"/>
+      <w:bookmarkEnd w:id="36"/>
     </w:p>
     <w:p>
       <w:pPr>
@@ -6678,14 +7532,13 @@
       <w:pPr>
         <w:pStyle w:val="Ttulo1"/>
       </w:pPr>
-      <w:bookmarkStart w:id="30" w:name="_Toc219827262"/>
-      <w:bookmarkStart w:id="31" w:name="_Toc219982479"/>
-      <w:r>
-        <w:lastRenderedPageBreak/>
+      <w:bookmarkStart w:id="37" w:name="_Toc219827262"/>
+      <w:bookmarkStart w:id="38" w:name="_Toc219982479"/>
+      <w:r>
         <w:t>Despliegue</w:t>
       </w:r>
-      <w:bookmarkEnd w:id="30"/>
-      <w:bookmarkEnd w:id="31"/>
+      <w:bookmarkEnd w:id="37"/>
+      <w:bookmarkEnd w:id="38"/>
     </w:p>
     <w:p>
       <w:pPr>
@@ -6730,12 +7583,14 @@
       <w:r>
         <w:t xml:space="preserve">mportar SQL, configurar </w:t>
       </w:r>
+      <w:proofErr w:type="spellStart"/>
       <w:r>
         <w:rPr>
           <w:rFonts w:ascii="Consolas" w:hAnsi="Consolas"/>
         </w:rPr>
         <w:t>config.php</w:t>
       </w:r>
+      <w:proofErr w:type="spellEnd"/>
       <w:r>
         <w:t>, etc.).</w:t>
       </w:r>
@@ -6747,12 +7602,21 @@
           <w:numId w:val="10"/>
         </w:numPr>
       </w:pPr>
+      <w:proofErr w:type="spellStart"/>
       <w:r>
         <w:rPr>
           <w:b/>
           <w:bCs/>
         </w:rPr>
-        <w:t>URLs:</w:t>
+        <w:t>URLs</w:t>
+      </w:r>
+      <w:proofErr w:type="spellEnd"/>
+      <w:r>
+        <w:rPr>
+          <w:b/>
+          <w:bCs/>
+        </w:rPr>
+        <w:t>:</w:t>
       </w:r>
     </w:p>
     <w:p>
@@ -6787,13 +7651,13 @@
       <w:pPr>
         <w:pStyle w:val="Ttulo1"/>
       </w:pPr>
-      <w:bookmarkStart w:id="32" w:name="_Toc219827263"/>
-      <w:bookmarkStart w:id="33" w:name="_Toc219982480"/>
+      <w:bookmarkStart w:id="39" w:name="_Toc219827263"/>
+      <w:bookmarkStart w:id="40" w:name="_Toc219982480"/>
       <w:r>
         <w:t>Sostenibilidad y "Green Coding"</w:t>
       </w:r>
-      <w:bookmarkEnd w:id="32"/>
-      <w:bookmarkEnd w:id="33"/>
+      <w:bookmarkEnd w:id="39"/>
+      <w:bookmarkEnd w:id="40"/>
     </w:p>
     <w:p>
       <w:r>
@@ -6849,7 +7713,15 @@
         <w:t>Se ha</w:t>
       </w:r>
       <w:r>
-        <w:t xml:space="preserve"> minificado el CSS/JS? ¿</w:t>
+        <w:t xml:space="preserve"> </w:t>
+      </w:r>
+      <w:proofErr w:type="spellStart"/>
+      <w:r>
+        <w:t>minificado</w:t>
+      </w:r>
+      <w:proofErr w:type="spellEnd"/>
+      <w:r>
+        <w:t xml:space="preserve"> el CSS/JS? ¿</w:t>
       </w:r>
       <w:r>
         <w:t>Se ha</w:t>
@@ -6886,25 +7758,25 @@
       <w:pPr>
         <w:pStyle w:val="Ttulo1"/>
       </w:pPr>
-      <w:bookmarkStart w:id="34" w:name="_Toc219827264"/>
-      <w:bookmarkStart w:id="35" w:name="_Toc219982481"/>
+      <w:bookmarkStart w:id="41" w:name="_Toc219827264"/>
+      <w:bookmarkStart w:id="42" w:name="_Toc219982481"/>
       <w:r>
         <w:t>Conclusiones</w:t>
       </w:r>
-      <w:bookmarkEnd w:id="34"/>
-      <w:bookmarkEnd w:id="35"/>
+      <w:bookmarkEnd w:id="41"/>
+      <w:bookmarkEnd w:id="42"/>
     </w:p>
     <w:p>
       <w:pPr>
         <w:pStyle w:val="Ttulo2"/>
       </w:pPr>
-      <w:bookmarkStart w:id="36" w:name="_Toc219827265"/>
-      <w:bookmarkStart w:id="37" w:name="_Toc219982482"/>
+      <w:bookmarkStart w:id="43" w:name="_Toc219827265"/>
+      <w:bookmarkStart w:id="44" w:name="_Toc219982482"/>
       <w:r>
         <w:t>Autoevaluación</w:t>
       </w:r>
-      <w:bookmarkEnd w:id="36"/>
-      <w:bookmarkEnd w:id="37"/>
+      <w:bookmarkEnd w:id="43"/>
+      <w:bookmarkEnd w:id="44"/>
     </w:p>
     <w:p>
       <w:pPr>
@@ -6980,13 +7852,13 @@
       <w:pPr>
         <w:pStyle w:val="Ttulo2"/>
       </w:pPr>
-      <w:bookmarkStart w:id="38" w:name="_Toc219827266"/>
-      <w:bookmarkStart w:id="39" w:name="_Toc219982483"/>
+      <w:bookmarkStart w:id="45" w:name="_Toc219827266"/>
+      <w:bookmarkStart w:id="46" w:name="_Toc219982483"/>
       <w:r>
         <w:t>Líneas futuras</w:t>
       </w:r>
-      <w:bookmarkEnd w:id="38"/>
-      <w:bookmarkEnd w:id="39"/>
+      <w:bookmarkEnd w:id="45"/>
+      <w:bookmarkEnd w:id="46"/>
     </w:p>
     <w:p>
       <w:pPr>
@@ -7025,8 +7897,8 @@
         <w:t xml:space="preserve"> para ser comercializable?</w:t>
       </w:r>
     </w:p>
-    <w:bookmarkStart w:id="40" w:name="_Toc219982484" w:displacedByCustomXml="next"/>
-    <w:bookmarkStart w:id="41" w:name="_Toc219827267" w:displacedByCustomXml="next"/>
+    <w:bookmarkStart w:id="47" w:name="_Toc219827267" w:displacedByCustomXml="next"/>
+    <w:bookmarkStart w:id="48" w:name="_Toc219982484" w:displacedByCustomXml="next"/>
     <w:sdt>
       <w:sdtPr>
         <w:rPr>
@@ -7050,8 +7922,8 @@
           <w:r>
             <w:t>Bibliografía</w:t>
           </w:r>
-          <w:bookmarkEnd w:id="41"/>
-          <w:bookmarkEnd w:id="40"/>
+          <w:bookmarkEnd w:id="48"/>
+          <w:bookmarkEnd w:id="47"/>
         </w:p>
         <w:sdt>
           <w:sdtPr>
@@ -7156,7 +8028,6 @@
                   <w:b/>
                   <w:bCs/>
                 </w:rPr>
-                <w:lastRenderedPageBreak/>
                 <w:fldChar w:fldCharType="end"/>
               </w:r>
             </w:p>
@@ -7167,10 +8038,10 @@
     <w:p/>
     <w:p/>
     <w:sectPr>
-      <w:headerReference w:type="default" r:id="rId15"/>
-      <w:footerReference w:type="default" r:id="rId16"/>
-      <w:headerReference w:type="first" r:id="rId17"/>
-      <w:footerReference w:type="first" r:id="rId18"/>
+      <w:headerReference w:type="default" r:id="rId25"/>
+      <w:footerReference w:type="default" r:id="rId26"/>
+      <w:headerReference w:type="first" r:id="rId27"/>
+      <w:footerReference w:type="first" r:id="rId28"/>
       <w:pgSz w:w="11906" w:h="16838"/>
       <w:pgMar w:top="1417" w:right="1701" w:bottom="1417" w:left="1701" w:header="708" w:footer="708" w:gutter="0"/>
       <w:pgNumType w:start="0"/>
@@ -11484,6 +12355,44 @@
 </file>
 
 <file path=customXml/item1.xml><?xml version="1.0" encoding="utf-8"?>
+<?mso-contentType ?>
+<FormTemplates xmlns="http://schemas.microsoft.com/sharepoint/v3/contenttype/forms">
+  <Display>DocumentLibraryForm</Display>
+  <Edit>DocumentLibraryForm</Edit>
+  <New>DocumentLibraryForm</New>
+</FormTemplates>
+</file>
+
+<file path=customXml/item2.xml><?xml version="1.0" encoding="utf-8"?>
+<p:properties xmlns:p="http://schemas.microsoft.com/office/2006/metadata/properties" xmlns:xsi="http://www.w3.org/2001/XMLSchema-instance" xmlns:pc="http://schemas.microsoft.com/office/infopath/2007/PartnerControls">
+  <documentManagement>
+    <_activity xmlns="16698c98-ac98-4dbf-8c88-0659bb4ef593" xsi:nil="true"/>
+  </documentManagement>
+</p:properties>
+</file>
+
+<file path=customXml/item3.xml><?xml version="1.0" encoding="utf-8"?>
+<b:Sources xmlns:b="http://schemas.openxmlformats.org/officeDocument/2006/bibliography" xmlns="http://schemas.openxmlformats.org/officeDocument/2006/bibliography" SelectedStyle="\IEEE2006OfficeOnline.xsl" StyleName="IEEE" Version="2006">
+  <b:Source>
+    <b:Tag>Web26</b:Tag>
+    <b:SourceType>InternetSite</b:SourceType>
+    <b:Guid>{2AB3FDB7-83DF-44AA-B51E-027F26EEB614}</b:Guid>
+    <b:Title>WAVE web accessibility evaluation tool</b:Title>
+    <b:Year>2026</b:Year>
+    <b:Author>
+      <b:Author>
+        <b:Corporate>WebAIM</b:Corporate>
+      </b:Author>
+    </b:Author>
+    <b:URL>https://wave.webaim.org/</b:URL>
+    <b:YearAccessed>2026</b:YearAccessed>
+    <b:MonthAccessed>enero</b:MonthAccessed>
+    <b:RefOrder>1</b:RefOrder>
+  </b:Source>
+</b:Sources>
+</file>
+
+<file path=customXml/item4.xml><?xml version="1.0" encoding="utf-8"?>
 <ct:contentTypeSchema xmlns:ct="http://schemas.microsoft.com/office/2006/metadata/contentType" xmlns:ma="http://schemas.microsoft.com/office/2006/metadata/properties/metaAttributes" ct:_="" ma:_="" ma:contentTypeName="Documento" ma:contentTypeID="0x010100DBD37A18A105CF4DA89FCDB3BCBB738D" ma:contentTypeVersion="17" ma:contentTypeDescription="Crear nuevo documento." ma:contentTypeScope="" ma:versionID="fa42c95630e7967a1f69b226bfe72c48">
   <xsd:schema xmlns:xsd="http://www.w3.org/2001/XMLSchema" xmlns:xs="http://www.w3.org/2001/XMLSchema" xmlns:p="http://schemas.microsoft.com/office/2006/metadata/properties" xmlns:ns3="16698c98-ac98-4dbf-8c88-0659bb4ef593" xmlns:ns4="42907671-fadb-4908-84c6-e435e57728e4" targetNamespace="http://schemas.microsoft.com/office/2006/metadata/properties" ma:root="true" ma:fieldsID="c59cdb69a11c75b1a17ced78b4f2e72a" ns3:_="" ns4:_="">
     <xsd:import namespace="16698c98-ac98-4dbf-8c88-0659bb4ef593"/>
@@ -11730,45 +12639,33 @@
 </ct:contentTypeSchema>
 </file>
 
-<file path=customXml/item2.xml><?xml version="1.0" encoding="utf-8"?>
-<b:Sources xmlns:b="http://schemas.openxmlformats.org/officeDocument/2006/bibliography" xmlns="http://schemas.openxmlformats.org/officeDocument/2006/bibliography" SelectedStyle="\IEEE2006OfficeOnline.xsl" StyleName="IEEE" Version="2006">
-  <b:Source>
-    <b:Tag>Web26</b:Tag>
-    <b:SourceType>InternetSite</b:SourceType>
-    <b:Guid>{2AB3FDB7-83DF-44AA-B51E-027F26EEB614}</b:Guid>
-    <b:Title>WAVE web accessibility evaluation tool</b:Title>
-    <b:Year>2026</b:Year>
-    <b:Author>
-      <b:Author>
-        <b:Corporate>WebAIM</b:Corporate>
-      </b:Author>
-    </b:Author>
-    <b:URL>https://wave.webaim.org/</b:URL>
-    <b:YearAccessed>2026</b:YearAccessed>
-    <b:MonthAccessed>enero</b:MonthAccessed>
-    <b:RefOrder>1</b:RefOrder>
-  </b:Source>
-</b:Sources>
+<file path=customXml/itemProps1.xml><?xml version="1.0" encoding="utf-8"?>
+<ds:datastoreItem xmlns:ds="http://schemas.openxmlformats.org/officeDocument/2006/customXml" ds:itemID="{C3F19F05-3514-4F3F-898B-3C550B981062}">
+  <ds:schemaRefs>
+    <ds:schemaRef ds:uri="http://schemas.microsoft.com/sharepoint/v3/contenttype/forms"/>
+  </ds:schemaRefs>
+</ds:datastoreItem>
 </file>
 
-<file path=customXml/item3.xml><?xml version="1.0" encoding="utf-8"?>
-<p:properties xmlns:p="http://schemas.microsoft.com/office/2006/metadata/properties" xmlns:xsi="http://www.w3.org/2001/XMLSchema-instance" xmlns:pc="http://schemas.microsoft.com/office/infopath/2007/PartnerControls">
-  <documentManagement>
-    <_activity xmlns="16698c98-ac98-4dbf-8c88-0659bb4ef593" xsi:nil="true"/>
-  </documentManagement>
-</p:properties>
+<file path=customXml/itemProps2.xml><?xml version="1.0" encoding="utf-8"?>
+<ds:datastoreItem xmlns:ds="http://schemas.openxmlformats.org/officeDocument/2006/customXml" ds:itemID="{B990AB8C-107E-4D7D-A01B-0BE65FE47D8F}">
+  <ds:schemaRefs>
+    <ds:schemaRef ds:uri="http://schemas.microsoft.com/office/2006/metadata/properties"/>
+    <ds:schemaRef ds:uri="http://schemas.microsoft.com/office/infopath/2007/PartnerControls"/>
+    <ds:schemaRef ds:uri="16698c98-ac98-4dbf-8c88-0659bb4ef593"/>
+  </ds:schemaRefs>
+</ds:datastoreItem>
 </file>
 
-<file path=customXml/item4.xml><?xml version="1.0" encoding="utf-8"?>
-<?mso-contentType ?>
-<FormTemplates xmlns="http://schemas.microsoft.com/sharepoint/v3/contenttype/forms">
-  <Display>DocumentLibraryForm</Display>
-  <Edit>DocumentLibraryForm</Edit>
-  <New>DocumentLibraryForm</New>
-</FormTemplates>
+<file path=customXml/itemProps3.xml><?xml version="1.0" encoding="utf-8"?>
+<ds:datastoreItem xmlns:ds="http://schemas.openxmlformats.org/officeDocument/2006/customXml" ds:itemID="{375E336E-8066-4E17-B3F7-F3F120510C5C}">
+  <ds:schemaRefs>
+    <ds:schemaRef ds:uri="http://schemas.openxmlformats.org/officeDocument/2006/bibliography"/>
+  </ds:schemaRefs>
+</ds:datastoreItem>
 </file>
 
-<file path=customXml/itemProps1.xml><?xml version="1.0" encoding="utf-8"?>
+<file path=customXml/itemProps4.xml><?xml version="1.0" encoding="utf-8"?>
 <ds:datastoreItem xmlns:ds="http://schemas.openxmlformats.org/officeDocument/2006/customXml" ds:itemID="{CAE8F40F-6E83-40C2-A808-B5FF18C08DE0}">
   <ds:schemaRefs>
     <ds:schemaRef ds:uri="http://schemas.microsoft.com/office/2006/metadata/contentType"/>
@@ -11785,30 +12682,4 @@
     <ds:schemaRef ds:uri="http://schemas.microsoft.com/internal/obd"/>
   </ds:schemaRefs>
 </ds:datastoreItem>
-</file>
-
-<file path=customXml/itemProps2.xml><?xml version="1.0" encoding="utf-8"?>
-<ds:datastoreItem xmlns:ds="http://schemas.openxmlformats.org/officeDocument/2006/customXml" ds:itemID="{375E336E-8066-4E17-B3F7-F3F120510C5C}">
-  <ds:schemaRefs>
-    <ds:schemaRef ds:uri="http://schemas.openxmlformats.org/officeDocument/2006/bibliography"/>
-  </ds:schemaRefs>
-</ds:datastoreItem>
-</file>
-
-<file path=customXml/itemProps3.xml><?xml version="1.0" encoding="utf-8"?>
-<ds:datastoreItem xmlns:ds="http://schemas.openxmlformats.org/officeDocument/2006/customXml" ds:itemID="{B990AB8C-107E-4D7D-A01B-0BE65FE47D8F}">
-  <ds:schemaRefs>
-    <ds:schemaRef ds:uri="http://schemas.microsoft.com/office/2006/metadata/properties"/>
-    <ds:schemaRef ds:uri="http://schemas.microsoft.com/office/infopath/2007/PartnerControls"/>
-    <ds:schemaRef ds:uri="16698c98-ac98-4dbf-8c88-0659bb4ef593"/>
-  </ds:schemaRefs>
-</ds:datastoreItem>
-</file>
-
-<file path=customXml/itemProps4.xml><?xml version="1.0" encoding="utf-8"?>
-<ds:datastoreItem xmlns:ds="http://schemas.openxmlformats.org/officeDocument/2006/customXml" ds:itemID="{C3F19F05-3514-4F3F-898B-3C550B981062}">
-  <ds:schemaRefs>
-    <ds:schemaRef ds:uri="http://schemas.microsoft.com/sharepoint/v3/contenttype/forms"/>
-  </ds:schemaRefs>
-</ds:datastoreItem>
 </file>
</xml_diff>